<commit_message>
added support for scope and made the scope of sigs maximal to ensure generated relations do not contain atoms that are not in the sig set
</commit_message>
<xml_diff>
--- a/demos/album/spec.docx
+++ b/demos/album/spec.docx
@@ -75,7 +75,7 @@
           </w:tcPr>
           <w:p>
             <w:r>
-              <w:t>State variable</w:t>
+              <w:t>Relation</w:t>
             </w:r>
           </w:p>
         </w:tc>
@@ -129,7 +129,13 @@
           </w:tcPr>
           <w:p>
             <w:r>
-              <w:t>seq PID</w:t>
+              <w:t>se</w:t>
+            </w:r>
+            <w:r>
+              <w:t>t</w:t>
+            </w:r>
+            <w:r>
+              <w:t xml:space="preserve"> PID</w:t>
             </w:r>
           </w:p>
         </w:tc>
@@ -151,7 +157,13 @@
           </w:tcPr>
           <w:p>
             <w:r>
-              <w:t>seq PID</w:t>
+              <w:t>se</w:t>
+            </w:r>
+            <w:r>
+              <w:t>t</w:t>
+            </w:r>
+            <w:r>
+              <w:t xml:space="preserve"> PID</w:t>
             </w:r>
           </w:p>
         </w:tc>
@@ -173,7 +185,15 @@
           </w:tcPr>
           <w:p>
             <w:r>
-              <w:t>seq PID</w:t>
+              <w:t>se</w:t>
+            </w:r>
+            <w:r>
+              <w:t>t</w:t>
+            </w:r>
+            <w:bookmarkStart w:id="0" w:name="_GoBack"/>
+            <w:bookmarkEnd w:id="0"/>
+            <w:r>
+              <w:t xml:space="preserve"> PID</w:t>
             </w:r>
           </w:p>
         </w:tc>
@@ -358,8 +378,6 @@
             <w:r>
               <w:t>pid:PID</w:t>
             </w:r>
-            <w:bookmarkStart w:id="0" w:name="_GoBack"/>
-            <w:bookmarkEnd w:id="0"/>
           </w:p>
         </w:tc>
         <w:tc>
@@ -539,7 +557,13 @@
           </w:tcPr>
           <w:p>
             <w:r>
-              <w:t>toDelete – pid</w:t>
+              <w:t xml:space="preserve">toDelete </w:t>
+            </w:r>
+            <w:r>
+              <w:t>-</w:t>
+            </w:r>
+            <w:r>
+              <w:t xml:space="preserve"> pid</w:t>
             </w:r>
           </w:p>
         </w:tc>

</xml_diff>

<commit_message>
added an operation to remove photos
</commit_message>
<xml_diff>
--- a/demos/album/spec.docx
+++ b/demos/album/spec.docx
@@ -106,8 +106,13 @@
             <w:tcW w:w="4788" w:type="dxa"/>
           </w:tcPr>
           <w:p>
-            <w:r>
-              <w:t>seq PID</w:t>
+            <w:proofErr w:type="spellStart"/>
+            <w:r>
+              <w:t>seq</w:t>
+            </w:r>
+            <w:proofErr w:type="spellEnd"/>
+            <w:r>
+              <w:t xml:space="preserve"> PID</w:t>
             </w:r>
           </w:p>
         </w:tc>
@@ -118,9 +123,11 @@
             <w:tcW w:w="4788" w:type="dxa"/>
           </w:tcPr>
           <w:p>
+            <w:proofErr w:type="spellStart"/>
             <w:r>
               <w:t>toAdd</w:t>
             </w:r>
+            <w:proofErr w:type="spellEnd"/>
           </w:p>
         </w:tc>
         <w:tc>
@@ -174,9 +181,11 @@
             <w:tcW w:w="4788" w:type="dxa"/>
           </w:tcPr>
           <w:p>
+            <w:proofErr w:type="spellStart"/>
             <w:r>
               <w:t>toDelete</w:t>
             </w:r>
+            <w:proofErr w:type="spellEnd"/>
           </w:p>
         </w:tc>
         <w:tc>
@@ -190,8 +199,6 @@
             <w:r>
               <w:t>t</w:t>
             </w:r>
-            <w:bookmarkStart w:id="0" w:name="_GoBack"/>
-            <w:bookmarkEnd w:id="0"/>
             <w:r>
               <w:t xml:space="preserve"> PID</w:t>
             </w:r>
@@ -228,7 +235,15 @@
           </w:tcPr>
           <w:p>
             <w:r>
-              <w:t>album in Int lone -&gt; lone PID</w:t>
+              <w:t xml:space="preserve">album in </w:t>
+            </w:r>
+            <w:proofErr w:type="spellStart"/>
+            <w:r>
+              <w:t>Int</w:t>
+            </w:r>
+            <w:proofErr w:type="spellEnd"/>
+            <w:r>
+              <w:t xml:space="preserve"> lone -&gt; lone PID</w:t>
             </w:r>
           </w:p>
         </w:tc>
@@ -240,7 +255,15 @@
           </w:tcPr>
           <w:p>
             <w:r>
-              <w:t>no toAdd &amp; existing</w:t>
+              <w:t xml:space="preserve">no </w:t>
+            </w:r>
+            <w:proofErr w:type="spellStart"/>
+            <w:r>
+              <w:t>toAdd</w:t>
+            </w:r>
+            <w:proofErr w:type="spellEnd"/>
+            <w:r>
+              <w:t xml:space="preserve"> &amp; existing</w:t>
             </w:r>
           </w:p>
         </w:tc>
@@ -251,8 +274,13 @@
             <w:tcW w:w="9576" w:type="dxa"/>
           </w:tcPr>
           <w:p>
-            <w:r>
-              <w:t>toDelete in existing</w:t>
+            <w:proofErr w:type="spellStart"/>
+            <w:r>
+              <w:t>toDelete</w:t>
+            </w:r>
+            <w:proofErr w:type="spellEnd"/>
+            <w:r>
+              <w:t xml:space="preserve"> in existing</w:t>
             </w:r>
           </w:p>
         </w:tc>
@@ -264,8 +292,21 @@
           </w:tcPr>
           <w:p>
             <w:r>
-              <w:t>no toAdd &amp; toDelete</w:t>
-            </w:r>
+              <w:t xml:space="preserve">no </w:t>
+            </w:r>
+            <w:proofErr w:type="spellStart"/>
+            <w:r>
+              <w:t>toAdd</w:t>
+            </w:r>
+            <w:proofErr w:type="spellEnd"/>
+            <w:r>
+              <w:t xml:space="preserve"> &amp; </w:t>
+            </w:r>
+            <w:proofErr w:type="spellStart"/>
+            <w:r>
+              <w:t>toDelete</w:t>
+            </w:r>
+            <w:proofErr w:type="spellEnd"/>
           </w:p>
         </w:tc>
       </w:tr>
@@ -287,25 +328,434 @@
       <w:tblPr>
         <w:tblStyle w:val="TableGrid"/>
         <w:tblW w:w="0" w:type="auto"/>
-        <w:tblLayout w:type="fixed"/>
         <w:tblLook w:val="04A0" w:firstRow="1" w:lastRow="0" w:firstColumn="1" w:lastColumn="0" w:noHBand="0" w:noVBand="1"/>
       </w:tblPr>
       <w:tblGrid>
-        <w:gridCol w:w="1368"/>
+        <w:gridCol w:w="2446"/>
+        <w:gridCol w:w="2377"/>
+        <w:gridCol w:w="1734"/>
+        <w:gridCol w:w="1612"/>
+        <w:gridCol w:w="1407"/>
+      </w:tblGrid>
+      <w:tr>
+        <w:tc>
+          <w:tcPr>
+            <w:tcW w:w="1368" w:type="dxa"/>
+          </w:tcPr>
+          <w:p>
+            <w:proofErr w:type="spellStart"/>
+            <w:r>
+              <w:t>sample.OperationFixture</w:t>
+            </w:r>
+            <w:proofErr w:type="spellEnd"/>
+          </w:p>
+        </w:tc>
+        <w:tc>
+          <w:tcPr>
+            <w:tcW w:w="2911" w:type="dxa"/>
+          </w:tcPr>
+          <w:p/>
+        </w:tc>
+        <w:tc>
+          <w:tcPr>
+            <w:tcW w:w="1833" w:type="dxa"/>
+          </w:tcPr>
+          <w:p/>
+        </w:tc>
+        <w:tc>
+          <w:tcPr>
+            <w:tcW w:w="1778" w:type="dxa"/>
+          </w:tcPr>
+          <w:p/>
+        </w:tc>
+        <w:tc>
+          <w:tcPr>
+            <w:tcW w:w="1686" w:type="dxa"/>
+          </w:tcPr>
+          <w:p/>
+        </w:tc>
+      </w:tr>
+      <w:tr>
+        <w:tc>
+          <w:tcPr>
+            <w:tcW w:w="1368" w:type="dxa"/>
+          </w:tcPr>
+          <w:p>
+            <w:proofErr w:type="spellStart"/>
+            <w:r>
+              <w:t>addPhoto</w:t>
+            </w:r>
+            <w:proofErr w:type="spellEnd"/>
+          </w:p>
+        </w:tc>
+        <w:tc>
+          <w:tcPr>
+            <w:tcW w:w="2911" w:type="dxa"/>
+          </w:tcPr>
+          <w:p/>
+        </w:tc>
+        <w:tc>
+          <w:tcPr>
+            <w:tcW w:w="1833" w:type="dxa"/>
+          </w:tcPr>
+          <w:p/>
+        </w:tc>
+        <w:tc>
+          <w:tcPr>
+            <w:tcW w:w="1778" w:type="dxa"/>
+          </w:tcPr>
+          <w:p/>
+        </w:tc>
+        <w:tc>
+          <w:tcPr>
+            <w:tcW w:w="1686" w:type="dxa"/>
+          </w:tcPr>
+          <w:p/>
+        </w:tc>
+      </w:tr>
+      <w:tr>
+        <w:tc>
+          <w:tcPr>
+            <w:tcW w:w="1368" w:type="dxa"/>
+          </w:tcPr>
+          <w:p>
+            <w:proofErr w:type="spellStart"/>
+            <w:r>
+              <w:t>pid:PID</w:t>
+            </w:r>
+            <w:proofErr w:type="spellEnd"/>
+          </w:p>
+        </w:tc>
+        <w:tc>
+          <w:tcPr>
+            <w:tcW w:w="2911" w:type="dxa"/>
+          </w:tcPr>
+          <w:p>
+            <w:r>
+              <w:t>#album &lt; 3 and</w:t>
+            </w:r>
+          </w:p>
+          <w:p>
+            <w:proofErr w:type="spellStart"/>
+            <w:r>
+              <w:t>pid</w:t>
+            </w:r>
+            <w:proofErr w:type="spellEnd"/>
+            <w:r>
+              <w:t xml:space="preserve"> !in </w:t>
+            </w:r>
+            <w:proofErr w:type="spellStart"/>
+            <w:r>
+              <w:t>toAdd</w:t>
+            </w:r>
+            <w:proofErr w:type="spellEnd"/>
+            <w:r>
+              <w:t xml:space="preserve"> + existing</w:t>
+            </w:r>
+          </w:p>
+        </w:tc>
+        <w:tc>
+          <w:tcPr>
+            <w:tcW w:w="1833" w:type="dxa"/>
+          </w:tcPr>
+          <w:p>
+            <w:r>
+              <w:t xml:space="preserve">#album &lt; 3 and </w:t>
+            </w:r>
+            <w:proofErr w:type="spellStart"/>
+            <w:r>
+              <w:t>pid</w:t>
+            </w:r>
+            <w:proofErr w:type="spellEnd"/>
+            <w:r>
+              <w:t xml:space="preserve"> in </w:t>
+            </w:r>
+            <w:proofErr w:type="spellStart"/>
+            <w:r>
+              <w:t>toDelete</w:t>
+            </w:r>
+            <w:proofErr w:type="spellEnd"/>
+          </w:p>
+        </w:tc>
+        <w:tc>
+          <w:tcPr>
+            <w:tcW w:w="1778" w:type="dxa"/>
+          </w:tcPr>
+          <w:p>
+            <w:proofErr w:type="spellStart"/>
+            <w:r>
+              <w:t>pid</w:t>
+            </w:r>
+            <w:proofErr w:type="spellEnd"/>
+            <w:r>
+              <w:t xml:space="preserve"> in </w:t>
+            </w:r>
+            <w:proofErr w:type="spellStart"/>
+            <w:r>
+              <w:t>album.elems</w:t>
+            </w:r>
+            <w:proofErr w:type="spellEnd"/>
+          </w:p>
+        </w:tc>
+        <w:tc>
+          <w:tcPr>
+            <w:tcW w:w="1686" w:type="dxa"/>
+          </w:tcPr>
+          <w:p>
+            <w:r>
+              <w:t>#album = 3</w:t>
+            </w:r>
+          </w:p>
+        </w:tc>
+      </w:tr>
+      <w:tr>
+        <w:tc>
+          <w:tcPr>
+            <w:tcW w:w="1368" w:type="dxa"/>
+          </w:tcPr>
+          <w:p>
+            <w:r>
+              <w:t>album</w:t>
+            </w:r>
+          </w:p>
+        </w:tc>
+        <w:tc>
+          <w:tcPr>
+            <w:tcW w:w="2911" w:type="dxa"/>
+          </w:tcPr>
+          <w:p>
+            <w:proofErr w:type="spellStart"/>
+            <w:r>
+              <w:t>album.add</w:t>
+            </w:r>
+            <w:proofErr w:type="spellEnd"/>
+            <w:r>
+              <w:t>[</w:t>
+            </w:r>
+            <w:proofErr w:type="spellStart"/>
+            <w:r>
+              <w:t>pid</w:t>
+            </w:r>
+            <w:proofErr w:type="spellEnd"/>
+            <w:r>
+              <w:t>]</w:t>
+            </w:r>
+          </w:p>
+        </w:tc>
+        <w:tc>
+          <w:tcPr>
+            <w:tcW w:w="1833" w:type="dxa"/>
+          </w:tcPr>
+          <w:p>
+            <w:proofErr w:type="spellStart"/>
+            <w:r>
+              <w:t>album.add</w:t>
+            </w:r>
+            <w:proofErr w:type="spellEnd"/>
+            <w:r>
+              <w:t>[</w:t>
+            </w:r>
+            <w:proofErr w:type="spellStart"/>
+            <w:r>
+              <w:t>pid</w:t>
+            </w:r>
+            <w:proofErr w:type="spellEnd"/>
+            <w:r>
+              <w:t>]</w:t>
+            </w:r>
+          </w:p>
+        </w:tc>
+        <w:tc>
+          <w:tcPr>
+            <w:tcW w:w="1778" w:type="dxa"/>
+          </w:tcPr>
+          <w:p>
+            <w:r>
+              <w:t>album</w:t>
+            </w:r>
+          </w:p>
+        </w:tc>
+        <w:tc>
+          <w:tcPr>
+            <w:tcW w:w="1686" w:type="dxa"/>
+          </w:tcPr>
+          <w:p>
+            <w:r>
+              <w:t>album</w:t>
+            </w:r>
+          </w:p>
+        </w:tc>
+      </w:tr>
+      <w:tr>
+        <w:tc>
+          <w:tcPr>
+            <w:tcW w:w="1368" w:type="dxa"/>
+          </w:tcPr>
+          <w:p>
+            <w:proofErr w:type="spellStart"/>
+            <w:r>
+              <w:t>toAdd</w:t>
+            </w:r>
+            <w:proofErr w:type="spellEnd"/>
+          </w:p>
+        </w:tc>
+        <w:tc>
+          <w:tcPr>
+            <w:tcW w:w="2911" w:type="dxa"/>
+          </w:tcPr>
+          <w:p>
+            <w:proofErr w:type="spellStart"/>
+            <w:r>
+              <w:t>toAdd</w:t>
+            </w:r>
+            <w:proofErr w:type="spellEnd"/>
+            <w:r>
+              <w:t xml:space="preserve"> + </w:t>
+            </w:r>
+            <w:proofErr w:type="spellStart"/>
+            <w:r>
+              <w:t>pid</w:t>
+            </w:r>
+            <w:proofErr w:type="spellEnd"/>
+          </w:p>
+        </w:tc>
+        <w:tc>
+          <w:tcPr>
+            <w:tcW w:w="1833" w:type="dxa"/>
+          </w:tcPr>
+          <w:p>
+            <w:proofErr w:type="spellStart"/>
+            <w:r>
+              <w:t>toAdd</w:t>
+            </w:r>
+            <w:proofErr w:type="spellEnd"/>
+          </w:p>
+        </w:tc>
+        <w:tc>
+          <w:tcPr>
+            <w:tcW w:w="1778" w:type="dxa"/>
+          </w:tcPr>
+          <w:p>
+            <w:proofErr w:type="spellStart"/>
+            <w:r>
+              <w:t>toAdd</w:t>
+            </w:r>
+            <w:proofErr w:type="spellEnd"/>
+          </w:p>
+        </w:tc>
+        <w:tc>
+          <w:tcPr>
+            <w:tcW w:w="1686" w:type="dxa"/>
+          </w:tcPr>
+          <w:p>
+            <w:proofErr w:type="spellStart"/>
+            <w:r>
+              <w:t>toAdd</w:t>
+            </w:r>
+            <w:proofErr w:type="spellEnd"/>
+          </w:p>
+        </w:tc>
+      </w:tr>
+      <w:tr>
+        <w:tc>
+          <w:tcPr>
+            <w:tcW w:w="1368" w:type="dxa"/>
+          </w:tcPr>
+          <w:p>
+            <w:proofErr w:type="spellStart"/>
+            <w:r>
+              <w:t>toDelete</w:t>
+            </w:r>
+            <w:proofErr w:type="spellEnd"/>
+          </w:p>
+        </w:tc>
+        <w:tc>
+          <w:tcPr>
+            <w:tcW w:w="2911" w:type="dxa"/>
+          </w:tcPr>
+          <w:p>
+            <w:proofErr w:type="spellStart"/>
+            <w:r>
+              <w:t>toDelete</w:t>
+            </w:r>
+            <w:proofErr w:type="spellEnd"/>
+          </w:p>
+        </w:tc>
+        <w:tc>
+          <w:tcPr>
+            <w:tcW w:w="1833" w:type="dxa"/>
+          </w:tcPr>
+          <w:p>
+            <w:proofErr w:type="spellStart"/>
+            <w:r>
+              <w:t>toDelete</w:t>
+            </w:r>
+            <w:proofErr w:type="spellEnd"/>
+            <w:r>
+              <w:t xml:space="preserve"> </w:t>
+            </w:r>
+            <w:r>
+              <w:t>-</w:t>
+            </w:r>
+            <w:r>
+              <w:t xml:space="preserve"> </w:t>
+            </w:r>
+            <w:proofErr w:type="spellStart"/>
+            <w:r>
+              <w:t>pid</w:t>
+            </w:r>
+            <w:proofErr w:type="spellEnd"/>
+          </w:p>
+        </w:tc>
+        <w:tc>
+          <w:tcPr>
+            <w:tcW w:w="1778" w:type="dxa"/>
+          </w:tcPr>
+          <w:p>
+            <w:proofErr w:type="spellStart"/>
+            <w:r>
+              <w:t>toDelete</w:t>
+            </w:r>
+            <w:proofErr w:type="spellEnd"/>
+          </w:p>
+        </w:tc>
+        <w:tc>
+          <w:tcPr>
+            <w:tcW w:w="1686" w:type="dxa"/>
+          </w:tcPr>
+          <w:p>
+            <w:proofErr w:type="spellStart"/>
+            <w:r>
+              <w:t>toDelete</w:t>
+            </w:r>
+            <w:proofErr w:type="spellEnd"/>
+          </w:p>
+        </w:tc>
+      </w:tr>
+    </w:tbl>
+    <w:p/>
+    <w:tbl>
+      <w:tblPr>
+        <w:tblStyle w:val="TableGrid"/>
+        <w:tblW w:w="0" w:type="auto"/>
+        <w:tblLook w:val="04A0" w:firstRow="1" w:lastRow="0" w:firstColumn="1" w:lastColumn="0" w:noHBand="0" w:noVBand="1"/>
+      </w:tblPr>
+      <w:tblGrid>
+        <w:gridCol w:w="2511"/>
         <w:gridCol w:w="2911"/>
-        <w:gridCol w:w="1833"/>
-        <w:gridCol w:w="1778"/>
-        <w:gridCol w:w="1686"/>
+        <w:gridCol w:w="2001"/>
       </w:tblGrid>
       <w:tr>
         <w:tc>
           <w:tcPr>
-            <w:tcW w:w="1368" w:type="dxa"/>
-          </w:tcPr>
-          <w:p>
+            <w:tcW w:w="2511" w:type="dxa"/>
+          </w:tcPr>
+          <w:p>
+            <w:proofErr w:type="spellStart"/>
             <w:r>
               <w:t>sample.OperationFixture</w:t>
             </w:r>
+            <w:proofErr w:type="spellEnd"/>
           </w:p>
         </w:tc>
         <w:tc>
@@ -316,19 +766,36 @@
         </w:tc>
         <w:tc>
           <w:tcPr>
-            <w:tcW w:w="1833" w:type="dxa"/>
+            <w:tcW w:w="2001" w:type="dxa"/>
           </w:tcPr>
           <w:p/>
         </w:tc>
-        <w:tc>
-          <w:tcPr>
-            <w:tcW w:w="1778" w:type="dxa"/>
+      </w:tr>
+      <w:tr>
+        <w:tc>
+          <w:tcPr>
+            <w:tcW w:w="2511" w:type="dxa"/>
+          </w:tcPr>
+          <w:p>
+            <w:proofErr w:type="spellStart"/>
+            <w:r>
+              <w:t>remove</w:t>
+            </w:r>
+            <w:r>
+              <w:t>Photo</w:t>
+            </w:r>
+            <w:proofErr w:type="spellEnd"/>
+          </w:p>
+        </w:tc>
+        <w:tc>
+          <w:tcPr>
+            <w:tcW w:w="2911" w:type="dxa"/>
           </w:tcPr>
           <w:p/>
         </w:tc>
         <w:tc>
           <w:tcPr>
-            <w:tcW w:w="1686" w:type="dxa"/>
+            <w:tcW w:w="2001" w:type="dxa"/>
           </w:tcPr>
           <w:p/>
         </w:tc>
@@ -336,47 +803,76 @@
       <w:tr>
         <w:tc>
           <w:tcPr>
-            <w:tcW w:w="1368" w:type="dxa"/>
-          </w:tcPr>
-          <w:p>
-            <w:r>
-              <w:t>addPhoto</w:t>
-            </w:r>
+            <w:tcW w:w="2511" w:type="dxa"/>
+          </w:tcPr>
+          <w:p>
+            <w:proofErr w:type="spellStart"/>
+            <w:r>
+              <w:t>pid:PID</w:t>
+            </w:r>
+            <w:proofErr w:type="spellEnd"/>
           </w:p>
         </w:tc>
         <w:tc>
           <w:tcPr>
             <w:tcW w:w="2911" w:type="dxa"/>
           </w:tcPr>
-          <w:p/>
-        </w:tc>
-        <w:tc>
-          <w:tcPr>
-            <w:tcW w:w="1833" w:type="dxa"/>
-          </w:tcPr>
-          <w:p/>
-        </w:tc>
-        <w:tc>
-          <w:tcPr>
-            <w:tcW w:w="1778" w:type="dxa"/>
-          </w:tcPr>
-          <w:p/>
-        </w:tc>
-        <w:tc>
-          <w:tcPr>
-            <w:tcW w:w="1686" w:type="dxa"/>
-          </w:tcPr>
-          <w:p/>
-        </w:tc>
-      </w:tr>
-      <w:tr>
-        <w:tc>
-          <w:tcPr>
-            <w:tcW w:w="1368" w:type="dxa"/>
-          </w:tcPr>
-          <w:p>
-            <w:r>
-              <w:t>pid:PID</w:t>
+          <w:p>
+            <w:proofErr w:type="spellStart"/>
+            <w:r>
+              <w:t>pid</w:t>
+            </w:r>
+            <w:proofErr w:type="spellEnd"/>
+            <w:r>
+              <w:t xml:space="preserve"> in </w:t>
+            </w:r>
+            <w:proofErr w:type="spellStart"/>
+            <w:r>
+              <w:t>album.elems</w:t>
+            </w:r>
+            <w:proofErr w:type="spellEnd"/>
+            <w:r>
+              <w:t xml:space="preserve"> &amp; </w:t>
+            </w:r>
+            <w:proofErr w:type="spellStart"/>
+            <w:r>
+              <w:t>toAdd</w:t>
+            </w:r>
+            <w:proofErr w:type="spellEnd"/>
+          </w:p>
+        </w:tc>
+        <w:tc>
+          <w:tcPr>
+            <w:tcW w:w="2001" w:type="dxa"/>
+          </w:tcPr>
+          <w:p>
+            <w:proofErr w:type="spellStart"/>
+            <w:r>
+              <w:t>pid</w:t>
+            </w:r>
+            <w:proofErr w:type="spellEnd"/>
+            <w:r>
+              <w:t xml:space="preserve"> </w:t>
+            </w:r>
+            <w:r>
+              <w:t xml:space="preserve">in </w:t>
+            </w:r>
+            <w:bookmarkStart w:id="0" w:name="_GoBack"/>
+            <w:bookmarkEnd w:id="0"/>
+            <w:r>
+              <w:t>existing</w:t>
+            </w:r>
+          </w:p>
+        </w:tc>
+      </w:tr>
+      <w:tr>
+        <w:tc>
+          <w:tcPr>
+            <w:tcW w:w="2511" w:type="dxa"/>
+          </w:tcPr>
+          <w:p>
+            <w:r>
+              <w:t>album</w:t>
             </w:r>
           </w:p>
         </w:tc>
@@ -385,56 +881,65 @@
             <w:tcW w:w="2911" w:type="dxa"/>
           </w:tcPr>
           <w:p>
-            <w:r>
-              <w:t>#album &lt; 3 and</w:t>
-            </w:r>
-          </w:p>
-          <w:p>
-            <w:r>
-              <w:t>pid !in toAdd + existing</w:t>
-            </w:r>
-          </w:p>
-        </w:tc>
-        <w:tc>
-          <w:tcPr>
-            <w:tcW w:w="1833" w:type="dxa"/>
-          </w:tcPr>
-          <w:p>
-            <w:r>
-              <w:t>#album &lt; 3 and pid in toDelete</w:t>
-            </w:r>
-          </w:p>
-        </w:tc>
-        <w:tc>
-          <w:tcPr>
-            <w:tcW w:w="1778" w:type="dxa"/>
-          </w:tcPr>
-          <w:p>
-            <w:r>
-              <w:t>pid in album.elems</w:t>
-            </w:r>
-          </w:p>
-        </w:tc>
-        <w:tc>
-          <w:tcPr>
-            <w:tcW w:w="1686" w:type="dxa"/>
-          </w:tcPr>
-          <w:p>
-            <w:r>
-              <w:t>#album = 3</w:t>
-            </w:r>
-          </w:p>
-        </w:tc>
-      </w:tr>
-      <w:tr>
-        <w:tc>
-          <w:tcPr>
-            <w:tcW w:w="1368" w:type="dxa"/>
-          </w:tcPr>
-          <w:p>
-            <w:r>
-              <w:t>album</w:t>
-            </w:r>
+            <w:proofErr w:type="spellStart"/>
+            <w:r>
+              <w:t>album.</w:t>
+            </w:r>
+            <w:r>
+              <w:t>delete</w:t>
+            </w:r>
+            <w:proofErr w:type="spellEnd"/>
+            <w:r>
+              <w:t>[</w:t>
+            </w:r>
+            <w:proofErr w:type="spellStart"/>
+            <w:r>
+              <w:t>pid</w:t>
+            </w:r>
+            <w:proofErr w:type="spellEnd"/>
+            <w:r>
+              <w:t>]</w:t>
+            </w:r>
+          </w:p>
+        </w:tc>
+        <w:tc>
+          <w:tcPr>
+            <w:tcW w:w="2001" w:type="dxa"/>
+          </w:tcPr>
+          <w:p>
+            <w:proofErr w:type="spellStart"/>
+            <w:r>
+              <w:t>album.</w:t>
+            </w:r>
+            <w:r>
+              <w:t>delete</w:t>
+            </w:r>
+            <w:proofErr w:type="spellEnd"/>
+            <w:r>
+              <w:t>[</w:t>
+            </w:r>
+            <w:proofErr w:type="spellStart"/>
+            <w:r>
+              <w:t>pid</w:t>
+            </w:r>
+            <w:proofErr w:type="spellEnd"/>
+            <w:r>
+              <w:t>]</w:t>
+            </w:r>
+          </w:p>
+        </w:tc>
+      </w:tr>
+      <w:tr>
+        <w:tc>
+          <w:tcPr>
+            <w:tcW w:w="2511" w:type="dxa"/>
+          </w:tcPr>
+          <w:p>
+            <w:proofErr w:type="spellStart"/>
+            <w:r>
+              <w:t>toAdd</w:t>
+            </w:r>
+            <w:proofErr w:type="spellEnd"/>
           </w:p>
         </w:tc>
         <w:tc>
@@ -442,51 +947,51 @@
             <w:tcW w:w="2911" w:type="dxa"/>
           </w:tcPr>
           <w:p>
-            <w:r>
-              <w:t>album.add[pid]</w:t>
-            </w:r>
-          </w:p>
-        </w:tc>
-        <w:tc>
-          <w:tcPr>
-            <w:tcW w:w="1833" w:type="dxa"/>
-          </w:tcPr>
-          <w:p>
-            <w:r>
-              <w:t>album.add[pid]</w:t>
-            </w:r>
-          </w:p>
-        </w:tc>
-        <w:tc>
-          <w:tcPr>
-            <w:tcW w:w="1778" w:type="dxa"/>
-          </w:tcPr>
-          <w:p>
-            <w:r>
-              <w:t>album</w:t>
-            </w:r>
-          </w:p>
-        </w:tc>
-        <w:tc>
-          <w:tcPr>
-            <w:tcW w:w="1686" w:type="dxa"/>
-          </w:tcPr>
-          <w:p>
-            <w:r>
-              <w:t>album</w:t>
-            </w:r>
-          </w:p>
-        </w:tc>
-      </w:tr>
-      <w:tr>
-        <w:tc>
-          <w:tcPr>
-            <w:tcW w:w="1368" w:type="dxa"/>
-          </w:tcPr>
-          <w:p>
+            <w:proofErr w:type="spellStart"/>
             <w:r>
               <w:t>toAdd</w:t>
             </w:r>
+            <w:proofErr w:type="spellEnd"/>
+            <w:r>
+              <w:t xml:space="preserve"> </w:t>
+            </w:r>
+            <w:r>
+              <w:t>-</w:t>
+            </w:r>
+            <w:r>
+              <w:t xml:space="preserve"> </w:t>
+            </w:r>
+            <w:proofErr w:type="spellStart"/>
+            <w:r>
+              <w:t>pid</w:t>
+            </w:r>
+            <w:proofErr w:type="spellEnd"/>
+          </w:p>
+        </w:tc>
+        <w:tc>
+          <w:tcPr>
+            <w:tcW w:w="2001" w:type="dxa"/>
+          </w:tcPr>
+          <w:p>
+            <w:proofErr w:type="spellStart"/>
+            <w:r>
+              <w:t>toAdd</w:t>
+            </w:r>
+            <w:proofErr w:type="spellEnd"/>
+          </w:p>
+        </w:tc>
+      </w:tr>
+      <w:tr>
+        <w:tc>
+          <w:tcPr>
+            <w:tcW w:w="2511" w:type="dxa"/>
+          </w:tcPr>
+          <w:p>
+            <w:proofErr w:type="spellStart"/>
+            <w:r>
+              <w:t>toDelete</w:t>
+            </w:r>
+            <w:proofErr w:type="spellEnd"/>
           </w:p>
         </w:tc>
         <w:tc>
@@ -494,97 +999,34 @@
             <w:tcW w:w="2911" w:type="dxa"/>
           </w:tcPr>
           <w:p>
-            <w:r>
-              <w:t>toAdd + pid</w:t>
-            </w:r>
-          </w:p>
-        </w:tc>
-        <w:tc>
-          <w:tcPr>
-            <w:tcW w:w="1833" w:type="dxa"/>
-          </w:tcPr>
-          <w:p>
-            <w:r>
-              <w:t>toAdd</w:t>
-            </w:r>
-          </w:p>
-        </w:tc>
-        <w:tc>
-          <w:tcPr>
-            <w:tcW w:w="1778" w:type="dxa"/>
-          </w:tcPr>
-          <w:p>
-            <w:r>
-              <w:t>toAdd</w:t>
-            </w:r>
-          </w:p>
-        </w:tc>
-        <w:tc>
-          <w:tcPr>
-            <w:tcW w:w="1686" w:type="dxa"/>
-          </w:tcPr>
-          <w:p>
-            <w:r>
-              <w:t>toAdd</w:t>
-            </w:r>
-          </w:p>
-        </w:tc>
-      </w:tr>
-      <w:tr>
-        <w:tc>
-          <w:tcPr>
-            <w:tcW w:w="1368" w:type="dxa"/>
-          </w:tcPr>
-          <w:p>
+            <w:proofErr w:type="spellStart"/>
             <w:r>
               <w:t>toDelete</w:t>
             </w:r>
-          </w:p>
-        </w:tc>
-        <w:tc>
-          <w:tcPr>
-            <w:tcW w:w="2911" w:type="dxa"/>
-          </w:tcPr>
-          <w:p>
+            <w:proofErr w:type="spellEnd"/>
+          </w:p>
+        </w:tc>
+        <w:tc>
+          <w:tcPr>
+            <w:tcW w:w="2001" w:type="dxa"/>
+          </w:tcPr>
+          <w:p>
+            <w:proofErr w:type="spellStart"/>
             <w:r>
               <w:t>toDelete</w:t>
             </w:r>
-          </w:p>
-        </w:tc>
-        <w:tc>
-          <w:tcPr>
-            <w:tcW w:w="1833" w:type="dxa"/>
-          </w:tcPr>
-          <w:p>
-            <w:r>
-              <w:t xml:space="preserve">toDelete </w:t>
-            </w:r>
-            <w:r>
-              <w:t>-</w:t>
-            </w:r>
-            <w:r>
-              <w:t xml:space="preserve"> pid</w:t>
-            </w:r>
-          </w:p>
-        </w:tc>
-        <w:tc>
-          <w:tcPr>
-            <w:tcW w:w="1778" w:type="dxa"/>
-          </w:tcPr>
-          <w:p>
-            <w:r>
-              <w:t>toDelete</w:t>
-            </w:r>
-          </w:p>
-        </w:tc>
-        <w:tc>
-          <w:tcPr>
-            <w:tcW w:w="1686" w:type="dxa"/>
-          </w:tcPr>
-          <w:p>
-            <w:r>
-              <w:t>toDelete</w:t>
-            </w:r>
+            <w:proofErr w:type="spellEnd"/>
+            <w:r>
+              <w:t xml:space="preserve"> </w:t>
+            </w:r>
+            <w:r>
+              <w:t xml:space="preserve">+ </w:t>
+            </w:r>
+            <w:proofErr w:type="spellStart"/>
+            <w:r>
+              <w:t>pid</w:t>
+            </w:r>
+            <w:proofErr w:type="spellEnd"/>
           </w:p>
         </w:tc>
       </w:tr>

</xml_diff>

<commit_message>
major rewrite. reached the point where we generate test cases.
</commit_message>
<xml_diff>
--- a/demos/album/spec.docx
+++ b/demos/album/spec.docx
@@ -318,6 +318,189 @@
           <w:p>
             <w:r>
               <w:t>#album &lt;= 3</w:t>
+            </w:r>
+          </w:p>
+        </w:tc>
+      </w:tr>
+    </w:tbl>
+    <w:p/>
+    <w:tbl>
+      <w:tblPr>
+        <w:tblStyle w:val="TableGrid"/>
+        <w:tblW w:w="0" w:type="auto"/>
+        <w:tblLook w:val="04A0" w:firstRow="1" w:lastRow="0" w:firstColumn="1" w:lastColumn="0" w:noHBand="0" w:noVBand="1"/>
+      </w:tblPr>
+      <w:tblGrid>
+        <w:gridCol w:w="4788"/>
+        <w:gridCol w:w="4788"/>
+      </w:tblGrid>
+      <w:tr>
+        <w:tc>
+          <w:tcPr>
+            <w:tcW w:w="4788" w:type="dxa"/>
+          </w:tcPr>
+          <w:p>
+            <w:proofErr w:type="spellStart"/>
+            <w:r>
+              <w:t>sample.OperationFixture</w:t>
+            </w:r>
+            <w:proofErr w:type="spellEnd"/>
+          </w:p>
+        </w:tc>
+        <w:tc>
+          <w:tcPr>
+            <w:tcW w:w="4788" w:type="dxa"/>
+          </w:tcPr>
+          <w:p/>
+        </w:tc>
+      </w:tr>
+      <w:tr>
+        <w:tc>
+          <w:tcPr>
+            <w:tcW w:w="4788" w:type="dxa"/>
+          </w:tcPr>
+          <w:p>
+            <w:proofErr w:type="spellStart"/>
+            <w:r>
+              <w:t>init</w:t>
+            </w:r>
+            <w:proofErr w:type="spellEnd"/>
+          </w:p>
+        </w:tc>
+        <w:tc>
+          <w:tcPr>
+            <w:tcW w:w="4788" w:type="dxa"/>
+          </w:tcPr>
+          <w:p>
+            <w:r>
+              <w:t>true</w:t>
+            </w:r>
+          </w:p>
+        </w:tc>
+      </w:tr>
+      <w:tr>
+        <w:tc>
+          <w:tcPr>
+            <w:tcW w:w="4788" w:type="dxa"/>
+          </w:tcPr>
+          <w:p/>
+        </w:tc>
+        <w:tc>
+          <w:tcPr>
+            <w:tcW w:w="4788" w:type="dxa"/>
+          </w:tcPr>
+          <w:p/>
+        </w:tc>
+      </w:tr>
+      <w:tr>
+        <w:tc>
+          <w:tcPr>
+            <w:tcW w:w="4788" w:type="dxa"/>
+          </w:tcPr>
+          <w:p>
+            <w:r>
+              <w:t>album</w:t>
+            </w:r>
+          </w:p>
+        </w:tc>
+        <w:tc>
+          <w:tcPr>
+            <w:tcW w:w="4788" w:type="dxa"/>
+          </w:tcPr>
+          <w:p>
+            <w:r>
+              <w:t>{ i:</w:t>
+            </w:r>
+            <w:r>
+              <w:t xml:space="preserve">int, </w:t>
+            </w:r>
+            <w:r>
+              <w:t>p : PID | p != p }</w:t>
+            </w:r>
+          </w:p>
+        </w:tc>
+      </w:tr>
+      <w:tr>
+        <w:tc>
+          <w:tcPr>
+            <w:tcW w:w="4788" w:type="dxa"/>
+          </w:tcPr>
+          <w:p>
+            <w:proofErr w:type="spellStart"/>
+            <w:r>
+              <w:t>toAdd</w:t>
+            </w:r>
+            <w:proofErr w:type="spellEnd"/>
+          </w:p>
+        </w:tc>
+        <w:tc>
+          <w:tcPr>
+            <w:tcW w:w="4788" w:type="dxa"/>
+          </w:tcPr>
+          <w:p>
+            <w:proofErr w:type="gramStart"/>
+            <w:r>
+              <w:t>{ p</w:t>
+            </w:r>
+            <w:proofErr w:type="gramEnd"/>
+            <w:r>
+              <w:t xml:space="preserve"> :PID | p ! =p }</w:t>
+            </w:r>
+          </w:p>
+        </w:tc>
+      </w:tr>
+      <w:tr>
+        <w:tc>
+          <w:tcPr>
+            <w:tcW w:w="4788" w:type="dxa"/>
+          </w:tcPr>
+          <w:p>
+            <w:proofErr w:type="spellStart"/>
+            <w:r>
+              <w:t>toDelete</w:t>
+            </w:r>
+            <w:proofErr w:type="spellEnd"/>
+          </w:p>
+        </w:tc>
+        <w:tc>
+          <w:tcPr>
+            <w:tcW w:w="4788" w:type="dxa"/>
+          </w:tcPr>
+          <w:p>
+            <w:proofErr w:type="gramStart"/>
+            <w:r>
+              <w:t>{ p</w:t>
+            </w:r>
+            <w:proofErr w:type="gramEnd"/>
+            <w:r>
+              <w:t xml:space="preserve"> :PID | p ! =p }</w:t>
+            </w:r>
+          </w:p>
+        </w:tc>
+      </w:tr>
+      <w:tr>
+        <w:tc>
+          <w:tcPr>
+            <w:tcW w:w="4788" w:type="dxa"/>
+          </w:tcPr>
+          <w:p>
+            <w:r>
+              <w:t>existing</w:t>
+            </w:r>
+          </w:p>
+        </w:tc>
+        <w:tc>
+          <w:tcPr>
+            <w:tcW w:w="4788" w:type="dxa"/>
+          </w:tcPr>
+          <w:p>
+            <w:proofErr w:type="gramStart"/>
+            <w:r>
+              <w:t>{ p</w:t>
+            </w:r>
+            <w:proofErr w:type="gramEnd"/>
+            <w:r>
+              <w:t xml:space="preserve"> :PID | p ! =p }</w:t>
             </w:r>
           </w:p>
         </w:tc>
@@ -743,7 +926,6 @@
       <w:tblGrid>
         <w:gridCol w:w="2511"/>
         <w:gridCol w:w="2911"/>
-        <w:gridCol w:w="2001"/>
       </w:tblGrid>
       <w:tr>
         <w:tc>
@@ -764,9 +946,23 @@
           </w:tcPr>
           <w:p/>
         </w:tc>
-        <w:tc>
-          <w:tcPr>
-            <w:tcW w:w="2001" w:type="dxa"/>
+      </w:tr>
+      <w:tr>
+        <w:tc>
+          <w:tcPr>
+            <w:tcW w:w="2511" w:type="dxa"/>
+          </w:tcPr>
+          <w:p>
+            <w:proofErr w:type="spellStart"/>
+            <w:r>
+              <w:t>removePhoto</w:t>
+            </w:r>
+            <w:proofErr w:type="spellEnd"/>
+          </w:p>
+        </w:tc>
+        <w:tc>
+          <w:tcPr>
+            <w:tcW w:w="2911" w:type="dxa"/>
           </w:tcPr>
           <w:p/>
         </w:tc>
@@ -777,27 +973,52 @@
             <w:tcW w:w="2511" w:type="dxa"/>
           </w:tcPr>
           <w:p>
-            <w:proofErr w:type="spellStart"/>
-            <w:r>
-              <w:t>remove</w:t>
-            </w:r>
-            <w:r>
-              <w:t>Photo</w:t>
-            </w:r>
-            <w:proofErr w:type="spellEnd"/>
+            <w:r>
+              <w:t>i:int</w:t>
+            </w:r>
           </w:p>
         </w:tc>
         <w:tc>
           <w:tcPr>
             <w:tcW w:w="2911" w:type="dxa"/>
           </w:tcPr>
-          <w:p/>
-        </w:tc>
-        <w:tc>
-          <w:tcPr>
-            <w:tcW w:w="2001" w:type="dxa"/>
-          </w:tcPr>
-          <w:p/>
+          <w:p>
+            <w:proofErr w:type="spellStart"/>
+            <w:r>
+              <w:t>i</w:t>
+            </w:r>
+            <w:proofErr w:type="spellEnd"/>
+            <w:r>
+              <w:t xml:space="preserve"> in </w:t>
+            </w:r>
+            <w:proofErr w:type="spellStart"/>
+            <w:r>
+              <w:t>album.PID</w:t>
+            </w:r>
+            <w:proofErr w:type="spellEnd"/>
+            <w:r>
+              <w:t xml:space="preserve"> </w:t>
+            </w:r>
+            <w:r>
+              <w:t>and</w:t>
+            </w:r>
+            <w:r>
+              <w:t xml:space="preserve"> album[</w:t>
+            </w:r>
+            <w:proofErr w:type="spellStart"/>
+            <w:r>
+              <w:t>i</w:t>
+            </w:r>
+            <w:proofErr w:type="spellEnd"/>
+            <w:r>
+              <w:t xml:space="preserve">] in </w:t>
+            </w:r>
+            <w:proofErr w:type="spellStart"/>
+            <w:r>
+              <w:t>toAdd</w:t>
+            </w:r>
+            <w:proofErr w:type="spellEnd"/>
+          </w:p>
         </w:tc>
       </w:tr>
       <w:tr>
@@ -806,11 +1027,9 @@
             <w:tcW w:w="2511" w:type="dxa"/>
           </w:tcPr>
           <w:p>
-            <w:proofErr w:type="spellStart"/>
-            <w:r>
-              <w:t>pid:PID</w:t>
-            </w:r>
-            <w:proofErr w:type="spellEnd"/>
+            <w:r>
+              <w:t>album</w:t>
+            </w:r>
           </w:p>
         </w:tc>
         <w:tc>
@@ -820,20 +1039,29 @@
           <w:p>
             <w:proofErr w:type="spellStart"/>
             <w:r>
-              <w:t>pid</w:t>
-            </w:r>
-            <w:proofErr w:type="spellEnd"/>
-            <w:r>
-              <w:t xml:space="preserve"> in </w:t>
-            </w:r>
-            <w:proofErr w:type="spellStart"/>
-            <w:r>
-              <w:t>album.elems</w:t>
-            </w:r>
-            <w:proofErr w:type="spellEnd"/>
-            <w:r>
-              <w:t xml:space="preserve"> &amp; </w:t>
-            </w:r>
+              <w:t>album.delete</w:t>
+            </w:r>
+            <w:proofErr w:type="spellEnd"/>
+            <w:r>
+              <w:t>[</w:t>
+            </w:r>
+            <w:proofErr w:type="spellStart"/>
+            <w:r>
+              <w:t>i</w:t>
+            </w:r>
+            <w:proofErr w:type="spellEnd"/>
+            <w:r>
+              <w:t>]</w:t>
+            </w:r>
+          </w:p>
+        </w:tc>
+      </w:tr>
+      <w:tr>
+        <w:tc>
+          <w:tcPr>
+            <w:tcW w:w="2511" w:type="dxa"/>
+          </w:tcPr>
+          <w:p>
             <w:proofErr w:type="spellStart"/>
             <w:r>
               <w:t>toAdd</w:t>
@@ -843,24 +1071,24 @@
         </w:tc>
         <w:tc>
           <w:tcPr>
-            <w:tcW w:w="2001" w:type="dxa"/>
-          </w:tcPr>
-          <w:p>
-            <w:proofErr w:type="spellStart"/>
-            <w:r>
-              <w:t>pid</w:t>
-            </w:r>
-            <w:proofErr w:type="spellEnd"/>
-            <w:r>
-              <w:t xml:space="preserve"> </w:t>
-            </w:r>
-            <w:r>
-              <w:t xml:space="preserve">in </w:t>
-            </w:r>
-            <w:bookmarkStart w:id="0" w:name="_GoBack"/>
-            <w:bookmarkEnd w:id="0"/>
-            <w:r>
-              <w:t>existing</w:t>
+            <w:tcW w:w="2911" w:type="dxa"/>
+          </w:tcPr>
+          <w:p>
+            <w:proofErr w:type="spellStart"/>
+            <w:r>
+              <w:t>toAdd</w:t>
+            </w:r>
+            <w:proofErr w:type="spellEnd"/>
+            <w:r>
+              <w:t xml:space="preserve"> - album[</w:t>
+            </w:r>
+            <w:proofErr w:type="spellStart"/>
+            <w:r>
+              <w:t>i</w:t>
+            </w:r>
+            <w:proofErr w:type="spellEnd"/>
+            <w:r>
+              <w:t>]</w:t>
             </w:r>
           </w:p>
         </w:tc>
@@ -871,9 +1099,11 @@
             <w:tcW w:w="2511" w:type="dxa"/>
           </w:tcPr>
           <w:p>
-            <w:r>
-              <w:t>album</w:t>
-            </w:r>
+            <w:proofErr w:type="spellStart"/>
+            <w:r>
+              <w:t>toDelete</w:t>
+            </w:r>
+            <w:proofErr w:type="spellEnd"/>
           </w:p>
         </w:tc>
         <w:tc>
@@ -883,155 +1113,17 @@
           <w:p>
             <w:proofErr w:type="spellStart"/>
             <w:r>
-              <w:t>album.</w:t>
-            </w:r>
-            <w:r>
-              <w:t>delete</w:t>
-            </w:r>
-            <w:proofErr w:type="spellEnd"/>
-            <w:r>
-              <w:t>[</w:t>
-            </w:r>
-            <w:proofErr w:type="spellStart"/>
-            <w:r>
-              <w:t>pid</w:t>
-            </w:r>
-            <w:proofErr w:type="spellEnd"/>
-            <w:r>
-              <w:t>]</w:t>
-            </w:r>
-          </w:p>
-        </w:tc>
-        <w:tc>
-          <w:tcPr>
-            <w:tcW w:w="2001" w:type="dxa"/>
-          </w:tcPr>
-          <w:p>
-            <w:proofErr w:type="spellStart"/>
-            <w:r>
-              <w:t>album.</w:t>
-            </w:r>
-            <w:r>
-              <w:t>delete</w:t>
-            </w:r>
-            <w:proofErr w:type="spellEnd"/>
-            <w:r>
-              <w:t>[</w:t>
-            </w:r>
-            <w:proofErr w:type="spellStart"/>
-            <w:r>
-              <w:t>pid</w:t>
-            </w:r>
-            <w:proofErr w:type="spellEnd"/>
-            <w:r>
-              <w:t>]</w:t>
-            </w:r>
-          </w:p>
-        </w:tc>
-      </w:tr>
-      <w:tr>
-        <w:tc>
-          <w:tcPr>
-            <w:tcW w:w="2511" w:type="dxa"/>
-          </w:tcPr>
-          <w:p>
-            <w:proofErr w:type="spellStart"/>
-            <w:r>
-              <w:t>toAdd</w:t>
-            </w:r>
-            <w:proofErr w:type="spellEnd"/>
-          </w:p>
-        </w:tc>
-        <w:tc>
-          <w:tcPr>
-            <w:tcW w:w="2911" w:type="dxa"/>
-          </w:tcPr>
-          <w:p>
-            <w:proofErr w:type="spellStart"/>
-            <w:r>
-              <w:t>toAdd</w:t>
-            </w:r>
-            <w:proofErr w:type="spellEnd"/>
-            <w:r>
-              <w:t xml:space="preserve"> </w:t>
-            </w:r>
-            <w:r>
-              <w:t>-</w:t>
-            </w:r>
-            <w:r>
-              <w:t xml:space="preserve"> </w:t>
-            </w:r>
-            <w:proofErr w:type="spellStart"/>
-            <w:r>
-              <w:t>pid</w:t>
-            </w:r>
-            <w:proofErr w:type="spellEnd"/>
-          </w:p>
-        </w:tc>
-        <w:tc>
-          <w:tcPr>
-            <w:tcW w:w="2001" w:type="dxa"/>
-          </w:tcPr>
-          <w:p>
-            <w:proofErr w:type="spellStart"/>
-            <w:r>
-              <w:t>toAdd</w:t>
-            </w:r>
-            <w:proofErr w:type="spellEnd"/>
-          </w:p>
-        </w:tc>
-      </w:tr>
-      <w:tr>
-        <w:tc>
-          <w:tcPr>
-            <w:tcW w:w="2511" w:type="dxa"/>
-          </w:tcPr>
-          <w:p>
-            <w:proofErr w:type="spellStart"/>
-            <w:r>
               <w:t>toDelete</w:t>
             </w:r>
             <w:proofErr w:type="spellEnd"/>
           </w:p>
         </w:tc>
-        <w:tc>
-          <w:tcPr>
-            <w:tcW w:w="2911" w:type="dxa"/>
-          </w:tcPr>
-          <w:p>
-            <w:proofErr w:type="spellStart"/>
-            <w:r>
-              <w:t>toDelete</w:t>
-            </w:r>
-            <w:proofErr w:type="spellEnd"/>
-          </w:p>
-        </w:tc>
-        <w:tc>
-          <w:tcPr>
-            <w:tcW w:w="2001" w:type="dxa"/>
-          </w:tcPr>
-          <w:p>
-            <w:proofErr w:type="spellStart"/>
-            <w:r>
-              <w:t>toDelete</w:t>
-            </w:r>
-            <w:proofErr w:type="spellEnd"/>
-            <w:r>
-              <w:t xml:space="preserve"> </w:t>
-            </w:r>
-            <w:r>
-              <w:t xml:space="preserve">+ </w:t>
-            </w:r>
-            <w:proofErr w:type="spellStart"/>
-            <w:r>
-              <w:t>pid</w:t>
-            </w:r>
-            <w:proofErr w:type="spellEnd"/>
-          </w:p>
-        </w:tc>
       </w:tr>
     </w:tbl>
-    <w:p/>
+    <w:p>
+      <w:bookmarkStart w:id="0" w:name="_GoBack"/>
+      <w:bookmarkEnd w:id="0"/>
+    </w:p>
     <w:sectPr>
       <w:pgSz w:w="12240" w:h="15840"/>
       <w:pgMar w:top="1440" w:right="1440" w:bottom="1440" w:left="1440" w:header="720" w:footer="720" w:gutter="0"/>

</xml_diff>

<commit_message>
implemented more of the photo album specification
</commit_message>
<xml_diff>
--- a/demos/album/spec.docx
+++ b/demos/album/spec.docx
@@ -2,6 +2,30 @@
 <file path=word/document.xml><?xml version="1.0" encoding="utf-8"?>
 <w:document xmlns:wpc="http://schemas.microsoft.com/office/word/2010/wordprocessingCanvas" xmlns:mc="http://schemas.openxmlformats.org/markup-compatibility/2006" xmlns:o="urn:schemas-microsoft-com:office:office" xmlns:r="http://schemas.openxmlformats.org/officeDocument/2006/relationships" xmlns:m="http://schemas.openxmlformats.org/officeDocument/2006/math" xmlns:v="urn:schemas-microsoft-com:vml" xmlns:wp14="http://schemas.microsoft.com/office/word/2010/wordprocessingDrawing" xmlns:wp="http://schemas.openxmlformats.org/drawingml/2006/wordprocessingDrawing" xmlns:w10="urn:schemas-microsoft-com:office:word" xmlns:w="http://schemas.openxmlformats.org/wordprocessingml/2006/main" xmlns:w14="http://schemas.microsoft.com/office/word/2010/wordml" xmlns:wpg="http://schemas.microsoft.com/office/word/2010/wordprocessingGroup" xmlns:wpi="http://schemas.microsoft.com/office/word/2010/wordprocessingInk" xmlns:wne="http://schemas.microsoft.com/office/word/2006/wordml" xmlns:wps="http://schemas.microsoft.com/office/word/2010/wordprocessingShape" mc:Ignorable="w14 wp14">
   <w:body>
+    <w:p>
+      <w:pPr>
+        <w:pStyle w:val="Title"/>
+      </w:pPr>
+      <w:r>
+        <w:t>Photo Album test specification</w:t>
+      </w:r>
+    </w:p>
+    <w:p>
+      <w:pPr>
+        <w:spacing w:line="240" w:lineRule="auto"/>
+      </w:pPr>
+      <w:r>
+        <w:t>This is a FineFit specification of a photo album application. The application consists of a client that shows photos in a sequence and a server that stores the photos. We can change the content of the photos in the client but then must synchronize them with the server. Any new photos must be added to the server, and photos that exist in the server but we have asked to delete should be removed from the server. The following specification describes how each operation should behave.</w:t>
+      </w:r>
+    </w:p>
+    <w:p>
+      <w:pPr>
+        <w:spacing w:line="240" w:lineRule="auto"/>
+      </w:pPr>
+      <w:r>
+        <w:t>Each photo is identified by a unique photo id. We will use the set PID to represent these identifiers.</w:t>
+      </w:r>
+    </w:p>
     <w:tbl>
       <w:tblPr>
         <w:tblStyle w:val="TableGrid"/>
@@ -57,7 +81,11 @@
         </w:tc>
       </w:tr>
     </w:tbl>
-    <w:p/>
+    <w:p>
+      <w:r>
+        <w:t>The state space of the application consists of four relations:</w:t>
+      </w:r>
+    </w:p>
     <w:tbl>
       <w:tblPr>
         <w:tblStyle w:val="TableGrid"/>
@@ -106,11 +134,34 @@
             <w:tcW w:w="4788" w:type="dxa"/>
           </w:tcPr>
           <w:p>
-            <w:proofErr w:type="spellStart"/>
-            <w:r>
-              <w:t>seq</w:t>
-            </w:r>
-            <w:proofErr w:type="spellEnd"/>
+            <w:r>
+              <w:t>seq PID</w:t>
+            </w:r>
+          </w:p>
+        </w:tc>
+      </w:tr>
+      <w:tr>
+        <w:tc>
+          <w:tcPr>
+            <w:tcW w:w="4788" w:type="dxa"/>
+          </w:tcPr>
+          <w:p>
+            <w:r>
+              <w:t>toAdd</w:t>
+            </w:r>
+          </w:p>
+        </w:tc>
+        <w:tc>
+          <w:tcPr>
+            <w:tcW w:w="4788" w:type="dxa"/>
+          </w:tcPr>
+          <w:p>
+            <w:r>
+              <w:t>se</w:t>
+            </w:r>
+            <w:r>
+              <w:t>t</w:t>
+            </w:r>
             <w:r>
               <w:t xml:space="preserve"> PID</w:t>
             </w:r>
@@ -123,11 +174,9 @@
             <w:tcW w:w="4788" w:type="dxa"/>
           </w:tcPr>
           <w:p>
-            <w:proofErr w:type="spellStart"/>
-            <w:r>
-              <w:t>toAdd</w:t>
-            </w:r>
-            <w:proofErr w:type="spellEnd"/>
+            <w:r>
+              <w:t>existing</w:t>
+            </w:r>
           </w:p>
         </w:tc>
         <w:tc>
@@ -154,7 +203,7 @@
           </w:tcPr>
           <w:p>
             <w:r>
-              <w:t>existing</w:t>
+              <w:t>toDelete</w:t>
             </w:r>
           </w:p>
         </w:tc>
@@ -175,38 +224,60 @@
           </w:p>
         </w:tc>
       </w:tr>
-      <w:tr>
-        <w:tc>
-          <w:tcPr>
-            <w:tcW w:w="4788" w:type="dxa"/>
-          </w:tcPr>
-          <w:p>
-            <w:proofErr w:type="spellStart"/>
-            <w:r>
-              <w:t>toDelete</w:t>
-            </w:r>
-            <w:proofErr w:type="spellEnd"/>
-          </w:p>
-        </w:tc>
-        <w:tc>
-          <w:tcPr>
-            <w:tcW w:w="4788" w:type="dxa"/>
-          </w:tcPr>
-          <w:p>
-            <w:r>
-              <w:t>se</w:t>
-            </w:r>
-            <w:r>
-              <w:t>t</w:t>
-            </w:r>
-            <w:r>
-              <w:t xml:space="preserve"> PID</w:t>
-            </w:r>
-          </w:p>
-        </w:tc>
-      </w:tr>
     </w:tbl>
-    <w:p/>
+    <w:p>
+      <w:r>
+        <w:t xml:space="preserve">The invariant determines when a system state is valid. For this application we demand that: </w:t>
+      </w:r>
+    </w:p>
+    <w:p>
+      <w:pPr>
+        <w:pStyle w:val="ListParagraph"/>
+        <w:numPr>
+          <w:ilvl w:val="0"/>
+          <w:numId w:val="1"/>
+        </w:numPr>
+      </w:pPr>
+      <w:r>
+        <w:t>the album is an injective sequence, that is a photo can appear in at most one location in the sequence,</w:t>
+      </w:r>
+    </w:p>
+    <w:p>
+      <w:pPr>
+        <w:pStyle w:val="ListParagraph"/>
+        <w:numPr>
+          <w:ilvl w:val="0"/>
+          <w:numId w:val="1"/>
+        </w:numPr>
+      </w:pPr>
+      <w:r>
+        <w:t>the photos we are about to send to the server do not already exist in the server,</w:t>
+      </w:r>
+    </w:p>
+    <w:p>
+      <w:pPr>
+        <w:pStyle w:val="ListParagraph"/>
+        <w:numPr>
+          <w:ilvl w:val="0"/>
+          <w:numId w:val="1"/>
+        </w:numPr>
+      </w:pPr>
+      <w:r>
+        <w:t>the photos we are about to delete from the server are indeed in the server,</w:t>
+      </w:r>
+    </w:p>
+    <w:p>
+      <w:pPr>
+        <w:pStyle w:val="ListParagraph"/>
+        <w:numPr>
+          <w:ilvl w:val="0"/>
+          <w:numId w:val="1"/>
+        </w:numPr>
+      </w:pPr>
+      <w:r>
+        <w:t>we do not ask to add a photo and delete it at the same time</w:t>
+      </w:r>
+    </w:p>
     <w:tbl>
       <w:tblPr>
         <w:tblStyle w:val="TableGrid"/>
@@ -235,15 +306,7 @@
           </w:tcPr>
           <w:p>
             <w:r>
-              <w:t xml:space="preserve">album in </w:t>
-            </w:r>
-            <w:proofErr w:type="spellStart"/>
-            <w:r>
-              <w:t>Int</w:t>
-            </w:r>
-            <w:proofErr w:type="spellEnd"/>
-            <w:r>
-              <w:t xml:space="preserve"> lone -&gt; lone PID</w:t>
+              <w:t>album in Int lone -&gt; lone PID</w:t>
             </w:r>
           </w:p>
         </w:tc>
@@ -255,15 +318,7 @@
           </w:tcPr>
           <w:p>
             <w:r>
-              <w:t xml:space="preserve">no </w:t>
-            </w:r>
-            <w:proofErr w:type="spellStart"/>
-            <w:r>
-              <w:t>toAdd</w:t>
-            </w:r>
-            <w:proofErr w:type="spellEnd"/>
-            <w:r>
-              <w:t xml:space="preserve"> &amp; existing</w:t>
+              <w:t>no toAdd &amp; existing</w:t>
             </w:r>
           </w:p>
         </w:tc>
@@ -274,13 +329,8 @@
             <w:tcW w:w="9576" w:type="dxa"/>
           </w:tcPr>
           <w:p>
-            <w:proofErr w:type="spellStart"/>
-            <w:r>
-              <w:t>toDelete</w:t>
-            </w:r>
-            <w:proofErr w:type="spellEnd"/>
-            <w:r>
-              <w:t xml:space="preserve"> in existing</w:t>
+            <w:r>
+              <w:t>toDelete in existing</w:t>
             </w:r>
           </w:p>
         </w:tc>
@@ -292,21 +342,8 @@
           </w:tcPr>
           <w:p>
             <w:r>
-              <w:t xml:space="preserve">no </w:t>
-            </w:r>
-            <w:proofErr w:type="spellStart"/>
-            <w:r>
-              <w:t>toAdd</w:t>
-            </w:r>
-            <w:proofErr w:type="spellEnd"/>
-            <w:r>
-              <w:t xml:space="preserve"> &amp; </w:t>
-            </w:r>
-            <w:proofErr w:type="spellStart"/>
-            <w:r>
-              <w:t>toDelete</w:t>
-            </w:r>
-            <w:proofErr w:type="spellEnd"/>
+              <w:t>no toAdd &amp; toDelete</w:t>
+            </w:r>
           </w:p>
         </w:tc>
       </w:tr>
@@ -323,7 +360,11 @@
         </w:tc>
       </w:tr>
     </w:tbl>
-    <w:p/>
+    <w:p>
+      <w:r>
+        <w:t>When the application begins there are no photos in the album and no photos in the server.</w:t>
+      </w:r>
+    </w:p>
     <w:tbl>
       <w:tblPr>
         <w:tblStyle w:val="TableGrid"/>
@@ -340,11 +381,10 @@
             <w:tcW w:w="4788" w:type="dxa"/>
           </w:tcPr>
           <w:p>
-            <w:proofErr w:type="spellStart"/>
-            <w:r>
+            <w:r>
+              <w:lastRenderedPageBreak/>
               <w:t>sample.OperationFixture</w:t>
             </w:r>
-            <w:proofErr w:type="spellEnd"/>
           </w:p>
         </w:tc>
         <w:tc>
@@ -360,37 +400,35 @@
             <w:tcW w:w="4788" w:type="dxa"/>
           </w:tcPr>
           <w:p>
-            <w:proofErr w:type="spellStart"/>
             <w:r>
               <w:t>init</w:t>
             </w:r>
-            <w:proofErr w:type="spellEnd"/>
-          </w:p>
-        </w:tc>
-        <w:tc>
-          <w:tcPr>
-            <w:tcW w:w="4788" w:type="dxa"/>
-          </w:tcPr>
-          <w:p>
-            <w:r>
-              <w:t>true</w:t>
-            </w:r>
-          </w:p>
-        </w:tc>
-      </w:tr>
-      <w:tr>
+          </w:p>
+        </w:tc>
         <w:tc>
           <w:tcPr>
             <w:tcW w:w="4788" w:type="dxa"/>
           </w:tcPr>
           <w:p/>
         </w:tc>
+      </w:tr>
+      <w:tr>
         <w:tc>
           <w:tcPr>
             <w:tcW w:w="4788" w:type="dxa"/>
           </w:tcPr>
           <w:p/>
         </w:tc>
+        <w:tc>
+          <w:tcPr>
+            <w:tcW w:w="4788" w:type="dxa"/>
+          </w:tcPr>
+          <w:p>
+            <w:r>
+              <w:t>some PID</w:t>
+            </w:r>
+          </w:p>
+        </w:tc>
       </w:tr>
       <w:tr>
         <w:tc>
@@ -412,7 +450,10 @@
               <w:t>{ i:</w:t>
             </w:r>
             <w:r>
-              <w:t xml:space="preserve">int, </w:t>
+              <w:t>I</w:t>
+            </w:r>
+            <w:r>
+              <w:t xml:space="preserve">nt, </w:t>
             </w:r>
             <w:r>
               <w:t>p : PID | p != p }</w:t>
@@ -426,54 +467,40 @@
             <w:tcW w:w="4788" w:type="dxa"/>
           </w:tcPr>
           <w:p>
-            <w:proofErr w:type="spellStart"/>
             <w:r>
               <w:t>toAdd</w:t>
             </w:r>
-            <w:proofErr w:type="spellEnd"/>
-          </w:p>
-        </w:tc>
-        <w:tc>
-          <w:tcPr>
-            <w:tcW w:w="4788" w:type="dxa"/>
-          </w:tcPr>
-          <w:p>
-            <w:proofErr w:type="gramStart"/>
-            <w:r>
-              <w:t>{ p</w:t>
-            </w:r>
-            <w:proofErr w:type="gramEnd"/>
-            <w:r>
-              <w:t xml:space="preserve"> :PID | p ! =p }</w:t>
-            </w:r>
-          </w:p>
-        </w:tc>
-      </w:tr>
-      <w:tr>
-        <w:tc>
-          <w:tcPr>
-            <w:tcW w:w="4788" w:type="dxa"/>
-          </w:tcPr>
-          <w:p>
-            <w:proofErr w:type="spellStart"/>
+          </w:p>
+        </w:tc>
+        <w:tc>
+          <w:tcPr>
+            <w:tcW w:w="4788" w:type="dxa"/>
+          </w:tcPr>
+          <w:p>
+            <w:r>
+              <w:t>{ p :PID | p ! =p }</w:t>
+            </w:r>
+          </w:p>
+        </w:tc>
+      </w:tr>
+      <w:tr>
+        <w:tc>
+          <w:tcPr>
+            <w:tcW w:w="4788" w:type="dxa"/>
+          </w:tcPr>
+          <w:p>
             <w:r>
               <w:t>toDelete</w:t>
             </w:r>
-            <w:proofErr w:type="spellEnd"/>
-          </w:p>
-        </w:tc>
-        <w:tc>
-          <w:tcPr>
-            <w:tcW w:w="4788" w:type="dxa"/>
-          </w:tcPr>
-          <w:p>
-            <w:proofErr w:type="gramStart"/>
-            <w:r>
-              <w:t>{ p</w:t>
-            </w:r>
-            <w:proofErr w:type="gramEnd"/>
-            <w:r>
-              <w:t xml:space="preserve"> :PID | p ! =p }</w:t>
+          </w:p>
+        </w:tc>
+        <w:tc>
+          <w:tcPr>
+            <w:tcW w:w="4788" w:type="dxa"/>
+          </w:tcPr>
+          <w:p>
+            <w:r>
+              <w:t>{ p :PID | p ! =p }</w:t>
             </w:r>
           </w:p>
         </w:tc>
@@ -494,19 +521,18 @@
             <w:tcW w:w="4788" w:type="dxa"/>
           </w:tcPr>
           <w:p>
-            <w:proofErr w:type="gramStart"/>
-            <w:r>
-              <w:t>{ p</w:t>
-            </w:r>
-            <w:proofErr w:type="gramEnd"/>
-            <w:r>
-              <w:t xml:space="preserve"> :PID | p ! =p }</w:t>
+            <w:r>
+              <w:t>{ p :PID | p ! =p }</w:t>
             </w:r>
           </w:p>
         </w:tc>
       </w:tr>
     </w:tbl>
-    <w:p/>
+    <w:p>
+      <w:r>
+        <w:t>The operation addPhoto appends a photo to the album, provided that the photo is not already in the album and that the album has enough space:</w:t>
+      </w:r>
+    </w:p>
     <w:tbl>
       <w:tblPr>
         <w:tblStyle w:val="TableGrid"/>
@@ -514,11 +540,11 @@
         <w:tblLook w:val="04A0" w:firstRow="1" w:lastRow="0" w:firstColumn="1" w:lastColumn="0" w:noHBand="0" w:noVBand="1"/>
       </w:tblPr>
       <w:tblGrid>
-        <w:gridCol w:w="2446"/>
-        <w:gridCol w:w="2377"/>
-        <w:gridCol w:w="1734"/>
-        <w:gridCol w:w="1612"/>
-        <w:gridCol w:w="1407"/>
+        <w:gridCol w:w="2244"/>
+        <w:gridCol w:w="2502"/>
+        <w:gridCol w:w="1728"/>
+        <w:gridCol w:w="1632"/>
+        <w:gridCol w:w="1470"/>
       </w:tblGrid>
       <w:tr>
         <w:tc>
@@ -526,11 +552,9 @@
             <w:tcW w:w="1368" w:type="dxa"/>
           </w:tcPr>
           <w:p>
-            <w:proofErr w:type="spellStart"/>
             <w:r>
               <w:t>sample.OperationFixture</w:t>
             </w:r>
-            <w:proofErr w:type="spellEnd"/>
           </w:p>
         </w:tc>
         <w:tc>
@@ -564,11 +588,9 @@
             <w:tcW w:w="1368" w:type="dxa"/>
           </w:tcPr>
           <w:p>
-            <w:proofErr w:type="spellStart"/>
             <w:r>
               <w:t>addPhoto</w:t>
             </w:r>
-            <w:proofErr w:type="spellEnd"/>
           </w:p>
         </w:tc>
         <w:tc>
@@ -602,11 +624,9 @@
             <w:tcW w:w="1368" w:type="dxa"/>
           </w:tcPr>
           <w:p>
-            <w:proofErr w:type="spellStart"/>
             <w:r>
               <w:t>pid:PID</w:t>
             </w:r>
-            <w:proofErr w:type="spellEnd"/>
           </w:p>
         </w:tc>
         <w:tc>
@@ -619,21 +639,112 @@
             </w:r>
           </w:p>
           <w:p>
-            <w:proofErr w:type="spellStart"/>
-            <w:r>
-              <w:t>pid</w:t>
-            </w:r>
-            <w:proofErr w:type="spellEnd"/>
-            <w:r>
-              <w:t xml:space="preserve"> !in </w:t>
-            </w:r>
-            <w:proofErr w:type="spellStart"/>
+            <w:r>
+              <w:t>pid !in toAdd + existing</w:t>
+            </w:r>
+          </w:p>
+        </w:tc>
+        <w:tc>
+          <w:tcPr>
+            <w:tcW w:w="1833" w:type="dxa"/>
+          </w:tcPr>
+          <w:p>
+            <w:r>
+              <w:t>#album &lt; 3 and pid in toDelete</w:t>
+            </w:r>
+          </w:p>
+        </w:tc>
+        <w:tc>
+          <w:tcPr>
+            <w:tcW w:w="1778" w:type="dxa"/>
+          </w:tcPr>
+          <w:p>
+            <w:r>
+              <w:t>pid in album.elems</w:t>
+            </w:r>
+          </w:p>
+        </w:tc>
+        <w:tc>
+          <w:tcPr>
+            <w:tcW w:w="1686" w:type="dxa"/>
+          </w:tcPr>
+          <w:p>
+            <w:r>
+              <w:t>#album = 3</w:t>
+            </w:r>
+          </w:p>
+        </w:tc>
+      </w:tr>
+      <w:tr>
+        <w:tc>
+          <w:tcPr>
+            <w:tcW w:w="1368" w:type="dxa"/>
+          </w:tcPr>
+          <w:p>
+            <w:r>
+              <w:t>album</w:t>
+            </w:r>
+          </w:p>
+        </w:tc>
+        <w:tc>
+          <w:tcPr>
+            <w:tcW w:w="2911" w:type="dxa"/>
+          </w:tcPr>
+          <w:p>
+            <w:r>
+              <w:t>album.add[pid]</w:t>
+            </w:r>
+          </w:p>
+        </w:tc>
+        <w:tc>
+          <w:tcPr>
+            <w:tcW w:w="1833" w:type="dxa"/>
+          </w:tcPr>
+          <w:p>
+            <w:r>
+              <w:t>album.add[pid]</w:t>
+            </w:r>
+          </w:p>
+        </w:tc>
+        <w:tc>
+          <w:tcPr>
+            <w:tcW w:w="1778" w:type="dxa"/>
+          </w:tcPr>
+          <w:p>
+            <w:r>
+              <w:t>album</w:t>
+            </w:r>
+          </w:p>
+        </w:tc>
+        <w:tc>
+          <w:tcPr>
+            <w:tcW w:w="1686" w:type="dxa"/>
+          </w:tcPr>
+          <w:p>
+            <w:r>
+              <w:t>album</w:t>
+            </w:r>
+          </w:p>
+        </w:tc>
+      </w:tr>
+      <w:tr>
+        <w:tc>
+          <w:tcPr>
+            <w:tcW w:w="1368" w:type="dxa"/>
+          </w:tcPr>
+          <w:p>
             <w:r>
               <w:t>toAdd</w:t>
             </w:r>
-            <w:proofErr w:type="spellEnd"/>
-            <w:r>
-              <w:t xml:space="preserve"> + existing</w:t>
+          </w:p>
+        </w:tc>
+        <w:tc>
+          <w:tcPr>
+            <w:tcW w:w="2911" w:type="dxa"/>
+          </w:tcPr>
+          <w:p>
+            <w:r>
+              <w:t>toAdd + pid</w:t>
             </w:r>
           </w:p>
         </w:tc>
@@ -643,21 +754,66 @@
           </w:tcPr>
           <w:p>
             <w:r>
-              <w:t xml:space="preserve">#album &lt; 3 and </w:t>
-            </w:r>
-            <w:proofErr w:type="spellStart"/>
-            <w:r>
-              <w:t>pid</w:t>
-            </w:r>
-            <w:proofErr w:type="spellEnd"/>
-            <w:r>
-              <w:t xml:space="preserve"> in </w:t>
-            </w:r>
-            <w:proofErr w:type="spellStart"/>
+              <w:t>toAdd</w:t>
+            </w:r>
+          </w:p>
+        </w:tc>
+        <w:tc>
+          <w:tcPr>
+            <w:tcW w:w="1778" w:type="dxa"/>
+          </w:tcPr>
+          <w:p>
+            <w:r>
+              <w:t>toAdd</w:t>
+            </w:r>
+          </w:p>
+        </w:tc>
+        <w:tc>
+          <w:tcPr>
+            <w:tcW w:w="1686" w:type="dxa"/>
+          </w:tcPr>
+          <w:p>
+            <w:r>
+              <w:t>toAdd</w:t>
+            </w:r>
+          </w:p>
+        </w:tc>
+      </w:tr>
+      <w:tr>
+        <w:tc>
+          <w:tcPr>
+            <w:tcW w:w="1368" w:type="dxa"/>
+          </w:tcPr>
+          <w:p>
             <w:r>
               <w:t>toDelete</w:t>
             </w:r>
-            <w:proofErr w:type="spellEnd"/>
+          </w:p>
+        </w:tc>
+        <w:tc>
+          <w:tcPr>
+            <w:tcW w:w="2911" w:type="dxa"/>
+          </w:tcPr>
+          <w:p>
+            <w:r>
+              <w:t>toDelete</w:t>
+            </w:r>
+          </w:p>
+        </w:tc>
+        <w:tc>
+          <w:tcPr>
+            <w:tcW w:w="1833" w:type="dxa"/>
+          </w:tcPr>
+          <w:p>
+            <w:r>
+              <w:t xml:space="preserve">toDelete </w:t>
+            </w:r>
+            <w:r>
+              <w:t>-</w:t>
+            </w:r>
+            <w:r>
+              <w:t xml:space="preserve"> pid</w:t>
+            </w:r>
           </w:p>
         </w:tc>
         <w:tc>
@@ -665,19 +821,9 @@
             <w:tcW w:w="1778" w:type="dxa"/>
           </w:tcPr>
           <w:p>
-            <w:proofErr w:type="spellStart"/>
-            <w:r>
-              <w:t>pid</w:t>
-            </w:r>
-            <w:proofErr w:type="spellEnd"/>
-            <w:r>
-              <w:t xml:space="preserve"> in </w:t>
-            </w:r>
-            <w:proofErr w:type="spellStart"/>
-            <w:r>
-              <w:t>album.elems</w:t>
-            </w:r>
-            <w:proofErr w:type="spellEnd"/>
+            <w:r>
+              <w:t>toDelete</w:t>
+            </w:r>
           </w:p>
         </w:tc>
         <w:tc>
@@ -686,237 +832,17 @@
           </w:tcPr>
           <w:p>
             <w:r>
-              <w:t>#album = 3</w:t>
-            </w:r>
-          </w:p>
-        </w:tc>
-      </w:tr>
-      <w:tr>
-        <w:tc>
-          <w:tcPr>
-            <w:tcW w:w="1368" w:type="dxa"/>
-          </w:tcPr>
-          <w:p>
-            <w:r>
-              <w:t>album</w:t>
-            </w:r>
-          </w:p>
-        </w:tc>
-        <w:tc>
-          <w:tcPr>
-            <w:tcW w:w="2911" w:type="dxa"/>
-          </w:tcPr>
-          <w:p>
-            <w:proofErr w:type="spellStart"/>
-            <w:r>
-              <w:t>album.add</w:t>
-            </w:r>
-            <w:proofErr w:type="spellEnd"/>
-            <w:r>
-              <w:t>[</w:t>
-            </w:r>
-            <w:proofErr w:type="spellStart"/>
-            <w:r>
-              <w:t>pid</w:t>
-            </w:r>
-            <w:proofErr w:type="spellEnd"/>
-            <w:r>
-              <w:t>]</w:t>
-            </w:r>
-          </w:p>
-        </w:tc>
-        <w:tc>
-          <w:tcPr>
-            <w:tcW w:w="1833" w:type="dxa"/>
-          </w:tcPr>
-          <w:p>
-            <w:proofErr w:type="spellStart"/>
-            <w:r>
-              <w:t>album.add</w:t>
-            </w:r>
-            <w:proofErr w:type="spellEnd"/>
-            <w:r>
-              <w:t>[</w:t>
-            </w:r>
-            <w:proofErr w:type="spellStart"/>
-            <w:r>
-              <w:t>pid</w:t>
-            </w:r>
-            <w:proofErr w:type="spellEnd"/>
-            <w:r>
-              <w:t>]</w:t>
-            </w:r>
-          </w:p>
-        </w:tc>
-        <w:tc>
-          <w:tcPr>
-            <w:tcW w:w="1778" w:type="dxa"/>
-          </w:tcPr>
-          <w:p>
-            <w:r>
-              <w:t>album</w:t>
-            </w:r>
-          </w:p>
-        </w:tc>
-        <w:tc>
-          <w:tcPr>
-            <w:tcW w:w="1686" w:type="dxa"/>
-          </w:tcPr>
-          <w:p>
-            <w:r>
-              <w:t>album</w:t>
-            </w:r>
-          </w:p>
-        </w:tc>
-      </w:tr>
-      <w:tr>
-        <w:tc>
-          <w:tcPr>
-            <w:tcW w:w="1368" w:type="dxa"/>
-          </w:tcPr>
-          <w:p>
-            <w:proofErr w:type="spellStart"/>
-            <w:r>
-              <w:t>toAdd</w:t>
-            </w:r>
-            <w:proofErr w:type="spellEnd"/>
-          </w:p>
-        </w:tc>
-        <w:tc>
-          <w:tcPr>
-            <w:tcW w:w="2911" w:type="dxa"/>
-          </w:tcPr>
-          <w:p>
-            <w:proofErr w:type="spellStart"/>
-            <w:r>
-              <w:t>toAdd</w:t>
-            </w:r>
-            <w:proofErr w:type="spellEnd"/>
-            <w:r>
-              <w:t xml:space="preserve"> + </w:t>
-            </w:r>
-            <w:proofErr w:type="spellStart"/>
-            <w:r>
-              <w:t>pid</w:t>
-            </w:r>
-            <w:proofErr w:type="spellEnd"/>
-          </w:p>
-        </w:tc>
-        <w:tc>
-          <w:tcPr>
-            <w:tcW w:w="1833" w:type="dxa"/>
-          </w:tcPr>
-          <w:p>
-            <w:proofErr w:type="spellStart"/>
-            <w:r>
-              <w:t>toAdd</w:t>
-            </w:r>
-            <w:proofErr w:type="spellEnd"/>
-          </w:p>
-        </w:tc>
-        <w:tc>
-          <w:tcPr>
-            <w:tcW w:w="1778" w:type="dxa"/>
-          </w:tcPr>
-          <w:p>
-            <w:proofErr w:type="spellStart"/>
-            <w:r>
-              <w:t>toAdd</w:t>
-            </w:r>
-            <w:proofErr w:type="spellEnd"/>
-          </w:p>
-        </w:tc>
-        <w:tc>
-          <w:tcPr>
-            <w:tcW w:w="1686" w:type="dxa"/>
-          </w:tcPr>
-          <w:p>
-            <w:proofErr w:type="spellStart"/>
-            <w:r>
-              <w:t>toAdd</w:t>
-            </w:r>
-            <w:proofErr w:type="spellEnd"/>
-          </w:p>
-        </w:tc>
-      </w:tr>
-      <w:tr>
-        <w:tc>
-          <w:tcPr>
-            <w:tcW w:w="1368" w:type="dxa"/>
-          </w:tcPr>
-          <w:p>
-            <w:proofErr w:type="spellStart"/>
-            <w:r>
               <w:t>toDelete</w:t>
             </w:r>
-            <w:proofErr w:type="spellEnd"/>
-          </w:p>
-        </w:tc>
-        <w:tc>
-          <w:tcPr>
-            <w:tcW w:w="2911" w:type="dxa"/>
-          </w:tcPr>
-          <w:p>
-            <w:proofErr w:type="spellStart"/>
-            <w:r>
-              <w:t>toDelete</w:t>
-            </w:r>
-            <w:proofErr w:type="spellEnd"/>
-          </w:p>
-        </w:tc>
-        <w:tc>
-          <w:tcPr>
-            <w:tcW w:w="1833" w:type="dxa"/>
-          </w:tcPr>
-          <w:p>
-            <w:proofErr w:type="spellStart"/>
-            <w:r>
-              <w:t>toDelete</w:t>
-            </w:r>
-            <w:proofErr w:type="spellEnd"/>
-            <w:r>
-              <w:t xml:space="preserve"> </w:t>
-            </w:r>
-            <w:r>
-              <w:t>-</w:t>
-            </w:r>
-            <w:r>
-              <w:t xml:space="preserve"> </w:t>
-            </w:r>
-            <w:proofErr w:type="spellStart"/>
-            <w:r>
-              <w:t>pid</w:t>
-            </w:r>
-            <w:proofErr w:type="spellEnd"/>
-          </w:p>
-        </w:tc>
-        <w:tc>
-          <w:tcPr>
-            <w:tcW w:w="1778" w:type="dxa"/>
-          </w:tcPr>
-          <w:p>
-            <w:proofErr w:type="spellStart"/>
-            <w:r>
-              <w:t>toDelete</w:t>
-            </w:r>
-            <w:proofErr w:type="spellEnd"/>
-          </w:p>
-        </w:tc>
-        <w:tc>
-          <w:tcPr>
-            <w:tcW w:w="1686" w:type="dxa"/>
-          </w:tcPr>
-          <w:p>
-            <w:proofErr w:type="spellStart"/>
-            <w:r>
-              <w:t>toDelete</w:t>
-            </w:r>
-            <w:proofErr w:type="spellEnd"/>
           </w:p>
         </w:tc>
       </w:tr>
     </w:tbl>
-    <w:p/>
+    <w:p>
+      <w:r>
+        <w:t>The operation removePhoto takes an index into the album sequence and removes the photo from the album. All other photos shift to the right. If the photo is new (and therefore was about to be added to the server) we have to remove it from toAdd to ensure it won't be added to the server when we save the album:</w:t>
+      </w:r>
+    </w:p>
     <w:tbl>
       <w:tblPr>
         <w:tblStyle w:val="TableGrid"/>
@@ -926,6 +852,7 @@
       <w:tblGrid>
         <w:gridCol w:w="2511"/>
         <w:gridCol w:w="2911"/>
+        <w:gridCol w:w="2911"/>
       </w:tblGrid>
       <w:tr>
         <w:tc>
@@ -933,11 +860,9 @@
             <w:tcW w:w="2511" w:type="dxa"/>
           </w:tcPr>
           <w:p>
-            <w:proofErr w:type="spellStart"/>
             <w:r>
               <w:t>sample.OperationFixture</w:t>
             </w:r>
-            <w:proofErr w:type="spellEnd"/>
           </w:p>
         </w:tc>
         <w:tc>
@@ -946,6 +871,12 @@
           </w:tcPr>
           <w:p/>
         </w:tc>
+        <w:tc>
+          <w:tcPr>
+            <w:tcW w:w="2911" w:type="dxa"/>
+          </w:tcPr>
+          <w:p/>
+        </w:tc>
       </w:tr>
       <w:tr>
         <w:tc>
@@ -953,11 +884,9 @@
             <w:tcW w:w="2511" w:type="dxa"/>
           </w:tcPr>
           <w:p>
-            <w:proofErr w:type="spellStart"/>
             <w:r>
               <w:t>removePhoto</w:t>
             </w:r>
-            <w:proofErr w:type="spellEnd"/>
           </w:p>
         </w:tc>
         <w:tc>
@@ -966,6 +895,12 @@
           </w:tcPr>
           <w:p/>
         </w:tc>
+        <w:tc>
+          <w:tcPr>
+            <w:tcW w:w="2911" w:type="dxa"/>
+          </w:tcPr>
+          <w:p/>
+        </w:tc>
       </w:tr>
       <w:tr>
         <w:tc>
@@ -974,7 +909,7 @@
           </w:tcPr>
           <w:p>
             <w:r>
-              <w:t>i:int</w:t>
+              <w:t>i:Int</w:t>
             </w:r>
           </w:p>
         </w:tc>
@@ -983,41 +918,83 @@
             <w:tcW w:w="2911" w:type="dxa"/>
           </w:tcPr>
           <w:p>
-            <w:proofErr w:type="spellStart"/>
-            <w:r>
-              <w:t>i</w:t>
-            </w:r>
-            <w:proofErr w:type="spellEnd"/>
-            <w:r>
-              <w:t xml:space="preserve"> in </w:t>
-            </w:r>
-            <w:proofErr w:type="spellStart"/>
-            <w:r>
-              <w:t>album.PID</w:t>
-            </w:r>
-            <w:proofErr w:type="spellEnd"/>
-            <w:r>
-              <w:t xml:space="preserve"> </w:t>
-            </w:r>
-            <w:r>
-              <w:t>and</w:t>
-            </w:r>
-            <w:r>
-              <w:t xml:space="preserve"> album[</w:t>
-            </w:r>
-            <w:proofErr w:type="spellStart"/>
-            <w:r>
-              <w:t>i</w:t>
-            </w:r>
-            <w:proofErr w:type="spellEnd"/>
-            <w:r>
-              <w:t xml:space="preserve">] in </w:t>
-            </w:r>
-            <w:proofErr w:type="spellStart"/>
+            <w:r>
+              <w:t>i in album.PID and album[i] in toAdd</w:t>
+            </w:r>
+          </w:p>
+        </w:tc>
+        <w:tc>
+          <w:tcPr>
+            <w:tcW w:w="2911" w:type="dxa"/>
+          </w:tcPr>
+          <w:p>
+            <w:r>
+              <w:t>i in album.PID and album[i] in existing</w:t>
+            </w:r>
+          </w:p>
+        </w:tc>
+      </w:tr>
+      <w:tr>
+        <w:tc>
+          <w:tcPr>
+            <w:tcW w:w="2511" w:type="dxa"/>
+          </w:tcPr>
+          <w:p>
+            <w:r>
+              <w:t>album</w:t>
+            </w:r>
+          </w:p>
+        </w:tc>
+        <w:tc>
+          <w:tcPr>
+            <w:tcW w:w="2911" w:type="dxa"/>
+          </w:tcPr>
+          <w:p>
+            <w:r>
+              <w:t>album.delete[i]</w:t>
+            </w:r>
+          </w:p>
+        </w:tc>
+        <w:tc>
+          <w:tcPr>
+            <w:tcW w:w="2911" w:type="dxa"/>
+          </w:tcPr>
+          <w:p>
+            <w:r>
+              <w:t>album.delete[i]</w:t>
+            </w:r>
+          </w:p>
+        </w:tc>
+      </w:tr>
+      <w:tr>
+        <w:tc>
+          <w:tcPr>
+            <w:tcW w:w="2511" w:type="dxa"/>
+          </w:tcPr>
+          <w:p>
             <w:r>
               <w:t>toAdd</w:t>
             </w:r>
-            <w:proofErr w:type="spellEnd"/>
+          </w:p>
+        </w:tc>
+        <w:tc>
+          <w:tcPr>
+            <w:tcW w:w="2911" w:type="dxa"/>
+          </w:tcPr>
+          <w:p>
+            <w:r>
+              <w:t>toAdd - album[i]</w:t>
+            </w:r>
+          </w:p>
+        </w:tc>
+        <w:tc>
+          <w:tcPr>
+            <w:tcW w:w="2911" w:type="dxa"/>
+          </w:tcPr>
+          <w:p>
+            <w:r>
+              <w:t>toAdd</w:t>
+            </w:r>
           </w:p>
         </w:tc>
       </w:tr>
@@ -1028,7 +1005,7 @@
           </w:tcPr>
           <w:p>
             <w:r>
-              <w:t>album</w:t>
+              <w:t>toDelete</w:t>
             </w:r>
           </w:p>
         </w:tc>
@@ -1037,36 +1014,9 @@
             <w:tcW w:w="2911" w:type="dxa"/>
           </w:tcPr>
           <w:p>
-            <w:proofErr w:type="spellStart"/>
-            <w:r>
-              <w:t>album.delete</w:t>
-            </w:r>
-            <w:proofErr w:type="spellEnd"/>
-            <w:r>
-              <w:t>[</w:t>
-            </w:r>
-            <w:proofErr w:type="spellStart"/>
-            <w:r>
-              <w:t>i</w:t>
-            </w:r>
-            <w:proofErr w:type="spellEnd"/>
-            <w:r>
-              <w:t>]</w:t>
-            </w:r>
-          </w:p>
-        </w:tc>
-      </w:tr>
-      <w:tr>
-        <w:tc>
-          <w:tcPr>
-            <w:tcW w:w="2511" w:type="dxa"/>
-          </w:tcPr>
-          <w:p>
-            <w:proofErr w:type="spellStart"/>
-            <w:r>
-              <w:t>toAdd</w:t>
-            </w:r>
-            <w:proofErr w:type="spellEnd"/>
+            <w:r>
+              <w:t>toDelete</w:t>
+            </w:r>
           </w:p>
         </w:tc>
         <w:tc>
@@ -1074,56 +1024,152 @@
             <w:tcW w:w="2911" w:type="dxa"/>
           </w:tcPr>
           <w:p>
-            <w:proofErr w:type="spellStart"/>
-            <w:r>
-              <w:t>toAdd</w:t>
-            </w:r>
-            <w:proofErr w:type="spellEnd"/>
-            <w:r>
-              <w:t xml:space="preserve"> - album[</w:t>
-            </w:r>
-            <w:proofErr w:type="spellStart"/>
-            <w:r>
-              <w:t>i</w:t>
-            </w:r>
-            <w:proofErr w:type="spellEnd"/>
-            <w:r>
-              <w:t>]</w:t>
-            </w:r>
-          </w:p>
-        </w:tc>
-      </w:tr>
-      <w:tr>
-        <w:tc>
-          <w:tcPr>
-            <w:tcW w:w="2511" w:type="dxa"/>
-          </w:tcPr>
-          <w:p>
-            <w:proofErr w:type="spellStart"/>
-            <w:r>
-              <w:t>toDelete</w:t>
-            </w:r>
-            <w:proofErr w:type="spellEnd"/>
-          </w:p>
-        </w:tc>
-        <w:tc>
-          <w:tcPr>
-            <w:tcW w:w="2911" w:type="dxa"/>
-          </w:tcPr>
-          <w:p>
-            <w:proofErr w:type="spellStart"/>
-            <w:r>
-              <w:t>toDelete</w:t>
-            </w:r>
-            <w:proofErr w:type="spellEnd"/>
+            <w:r>
+              <w:t>toDelete + album[i]</w:t>
+            </w:r>
+            <w:bookmarkStart w:id="0" w:name="_GoBack"/>
+            <w:bookmarkEnd w:id="0"/>
           </w:p>
         </w:tc>
       </w:tr>
     </w:tbl>
     <w:p>
-      <w:bookmarkStart w:id="0" w:name="_GoBack"/>
-      <w:bookmarkEnd w:id="0"/>
+      <w:r>
+        <w:t>The operation save sends all the newly added photos to the server and removes from the server all the old photos that we have asked to remove:</w:t>
+      </w:r>
     </w:p>
+    <w:tbl>
+      <w:tblPr>
+        <w:tblStyle w:val="TableGrid"/>
+        <w:tblW w:w="0" w:type="auto"/>
+        <w:tblLook w:val="04A0" w:firstRow="1" w:lastRow="0" w:firstColumn="1" w:lastColumn="0" w:noHBand="0" w:noVBand="1"/>
+      </w:tblPr>
+      <w:tblGrid>
+        <w:gridCol w:w="4788"/>
+        <w:gridCol w:w="4788"/>
+      </w:tblGrid>
+      <w:tr>
+        <w:tc>
+          <w:tcPr>
+            <w:tcW w:w="4788" w:type="dxa"/>
+          </w:tcPr>
+          <w:p>
+            <w:r>
+              <w:t>sample.OperationFixture</w:t>
+            </w:r>
+          </w:p>
+        </w:tc>
+        <w:tc>
+          <w:tcPr>
+            <w:tcW w:w="4788" w:type="dxa"/>
+          </w:tcPr>
+          <w:p/>
+        </w:tc>
+      </w:tr>
+      <w:tr>
+        <w:tc>
+          <w:tcPr>
+            <w:tcW w:w="4788" w:type="dxa"/>
+          </w:tcPr>
+          <w:p>
+            <w:r>
+              <w:t>save</w:t>
+            </w:r>
+          </w:p>
+        </w:tc>
+        <w:tc>
+          <w:tcPr>
+            <w:tcW w:w="4788" w:type="dxa"/>
+          </w:tcPr>
+          <w:p/>
+        </w:tc>
+      </w:tr>
+      <w:tr>
+        <w:tc>
+          <w:tcPr>
+            <w:tcW w:w="4788" w:type="dxa"/>
+          </w:tcPr>
+          <w:p/>
+        </w:tc>
+        <w:tc>
+          <w:tcPr>
+            <w:tcW w:w="4788" w:type="dxa"/>
+          </w:tcPr>
+          <w:p>
+            <w:r>
+              <w:t>some PID</w:t>
+            </w:r>
+          </w:p>
+        </w:tc>
+      </w:tr>
+      <w:tr>
+        <w:tc>
+          <w:tcPr>
+            <w:tcW w:w="4788" w:type="dxa"/>
+          </w:tcPr>
+          <w:p>
+            <w:r>
+              <w:t>toAdd</w:t>
+            </w:r>
+          </w:p>
+        </w:tc>
+        <w:tc>
+          <w:tcPr>
+            <w:tcW w:w="4788" w:type="dxa"/>
+          </w:tcPr>
+          <w:p>
+            <w:r>
+              <w:t>{ p : PID | p != p }</w:t>
+            </w:r>
+          </w:p>
+        </w:tc>
+      </w:tr>
+      <w:tr>
+        <w:tc>
+          <w:tcPr>
+            <w:tcW w:w="4788" w:type="dxa"/>
+          </w:tcPr>
+          <w:p>
+            <w:r>
+              <w:t>toDelete</w:t>
+            </w:r>
+          </w:p>
+        </w:tc>
+        <w:tc>
+          <w:tcPr>
+            <w:tcW w:w="4788" w:type="dxa"/>
+          </w:tcPr>
+          <w:p>
+            <w:r>
+              <w:t>{ p : PID | p != p }</w:t>
+            </w:r>
+          </w:p>
+        </w:tc>
+      </w:tr>
+      <w:tr>
+        <w:tc>
+          <w:tcPr>
+            <w:tcW w:w="4788" w:type="dxa"/>
+          </w:tcPr>
+          <w:p>
+            <w:r>
+              <w:t>existing</w:t>
+            </w:r>
+          </w:p>
+        </w:tc>
+        <w:tc>
+          <w:tcPr>
+            <w:tcW w:w="4788" w:type="dxa"/>
+          </w:tcPr>
+          <w:p>
+            <w:r>
+              <w:t>existing + toAdd - toDelete</w:t>
+            </w:r>
+          </w:p>
+        </w:tc>
+      </w:tr>
+    </w:tbl>
+    <w:p/>
     <w:sectPr>
       <w:pgSz w:w="12240" w:h="15840"/>
       <w:pgMar w:top="1440" w:right="1440" w:bottom="1440" w:left="1440" w:header="720" w:footer="720" w:gutter="0"/>
@@ -1134,12 +1180,109 @@
 </w:document>
 </file>
 
+<file path=word/numbering.xml><?xml version="1.0" encoding="utf-8"?>
+<w:numbering xmlns:wpc="http://schemas.microsoft.com/office/word/2010/wordprocessingCanvas" xmlns:mc="http://schemas.openxmlformats.org/markup-compatibility/2006" xmlns:o="urn:schemas-microsoft-com:office:office" xmlns:r="http://schemas.openxmlformats.org/officeDocument/2006/relationships" xmlns:m="http://schemas.openxmlformats.org/officeDocument/2006/math" xmlns:v="urn:schemas-microsoft-com:vml" xmlns:wp14="http://schemas.microsoft.com/office/word/2010/wordprocessingDrawing" xmlns:wp="http://schemas.openxmlformats.org/drawingml/2006/wordprocessingDrawing" xmlns:w10="urn:schemas-microsoft-com:office:word" xmlns:w="http://schemas.openxmlformats.org/wordprocessingml/2006/main" xmlns:w14="http://schemas.microsoft.com/office/word/2010/wordml" xmlns:wpg="http://schemas.microsoft.com/office/word/2010/wordprocessingGroup" xmlns:wpi="http://schemas.microsoft.com/office/word/2010/wordprocessingInk" xmlns:wne="http://schemas.microsoft.com/office/word/2006/wordml" xmlns:wps="http://schemas.microsoft.com/office/word/2010/wordprocessingShape" mc:Ignorable="w14 wp14">
+  <w:abstractNum w:abstractNumId="0">
+    <w:nsid w:val="4F6F13CA"/>
+    <w:multiLevelType w:val="hybridMultilevel"/>
+    <w:tmpl w:val="5E6003D0"/>
+    <w:lvl w:ilvl="0" w:tplc="0409000F">
+      <w:start w:val="1"/>
+      <w:numFmt w:val="decimal"/>
+      <w:lvlText w:val="%1."/>
+      <w:lvlJc w:val="left"/>
+      <w:pPr>
+        <w:ind w:left="720" w:hanging="360"/>
+      </w:pPr>
+      <w:rPr>
+        <w:rFonts w:hint="default"/>
+      </w:rPr>
+    </w:lvl>
+    <w:lvl w:ilvl="1" w:tplc="04090019" w:tentative="1">
+      <w:start w:val="1"/>
+      <w:numFmt w:val="lowerLetter"/>
+      <w:lvlText w:val="%2."/>
+      <w:lvlJc w:val="left"/>
+      <w:pPr>
+        <w:ind w:left="1440" w:hanging="360"/>
+      </w:pPr>
+    </w:lvl>
+    <w:lvl w:ilvl="2" w:tplc="0409001B" w:tentative="1">
+      <w:start w:val="1"/>
+      <w:numFmt w:val="lowerRoman"/>
+      <w:lvlText w:val="%3."/>
+      <w:lvlJc w:val="right"/>
+      <w:pPr>
+        <w:ind w:left="2160" w:hanging="180"/>
+      </w:pPr>
+    </w:lvl>
+    <w:lvl w:ilvl="3" w:tplc="0409000F" w:tentative="1">
+      <w:start w:val="1"/>
+      <w:numFmt w:val="decimal"/>
+      <w:lvlText w:val="%4."/>
+      <w:lvlJc w:val="left"/>
+      <w:pPr>
+        <w:ind w:left="2880" w:hanging="360"/>
+      </w:pPr>
+    </w:lvl>
+    <w:lvl w:ilvl="4" w:tplc="04090019" w:tentative="1">
+      <w:start w:val="1"/>
+      <w:numFmt w:val="lowerLetter"/>
+      <w:lvlText w:val="%5."/>
+      <w:lvlJc w:val="left"/>
+      <w:pPr>
+        <w:ind w:left="3600" w:hanging="360"/>
+      </w:pPr>
+    </w:lvl>
+    <w:lvl w:ilvl="5" w:tplc="0409001B" w:tentative="1">
+      <w:start w:val="1"/>
+      <w:numFmt w:val="lowerRoman"/>
+      <w:lvlText w:val="%6."/>
+      <w:lvlJc w:val="right"/>
+      <w:pPr>
+        <w:ind w:left="4320" w:hanging="180"/>
+      </w:pPr>
+    </w:lvl>
+    <w:lvl w:ilvl="6" w:tplc="0409000F" w:tentative="1">
+      <w:start w:val="1"/>
+      <w:numFmt w:val="decimal"/>
+      <w:lvlText w:val="%7."/>
+      <w:lvlJc w:val="left"/>
+      <w:pPr>
+        <w:ind w:left="5040" w:hanging="360"/>
+      </w:pPr>
+    </w:lvl>
+    <w:lvl w:ilvl="7" w:tplc="04090019" w:tentative="1">
+      <w:start w:val="1"/>
+      <w:numFmt w:val="lowerLetter"/>
+      <w:lvlText w:val="%8."/>
+      <w:lvlJc w:val="left"/>
+      <w:pPr>
+        <w:ind w:left="5760" w:hanging="360"/>
+      </w:pPr>
+    </w:lvl>
+    <w:lvl w:ilvl="8" w:tplc="0409001B" w:tentative="1">
+      <w:start w:val="1"/>
+      <w:numFmt w:val="lowerRoman"/>
+      <w:lvlText w:val="%9."/>
+      <w:lvlJc w:val="right"/>
+      <w:pPr>
+        <w:ind w:left="6480" w:hanging="180"/>
+      </w:pPr>
+    </w:lvl>
+  </w:abstractNum>
+  <w:num w:numId="1">
+    <w:abstractNumId w:val="0"/>
+  </w:num>
+</w:numbering>
+</file>
+
 <file path=word/styles.xml><?xml version="1.0" encoding="utf-8"?>
 <w:styles xmlns:mc="http://schemas.openxmlformats.org/markup-compatibility/2006" xmlns:r="http://schemas.openxmlformats.org/officeDocument/2006/relationships" xmlns:w="http://schemas.openxmlformats.org/wordprocessingml/2006/main" xmlns:w14="http://schemas.microsoft.com/office/word/2010/wordml" mc:Ignorable="w14">
   <w:docDefaults>
     <w:rPrDefault>
       <w:rPr>
-        <w:rFonts w:asciiTheme="minorHAnsi" w:eastAsiaTheme="minorHAnsi" w:hAnsiTheme="minorHAnsi" w:cstheme="minorBidi"/>
+        <w:rFonts w:asciiTheme="minorHAnsi" w:eastAsiaTheme="minorEastAsia" w:hAnsiTheme="minorHAnsi" w:cstheme="minorBidi"/>
         <w:sz w:val="22"/>
         <w:szCs w:val="22"/>
         <w:lang w:val="en-US" w:eastAsia="en-US" w:bidi="ar-SA"/>
@@ -1147,7 +1290,7 @@
     </w:rPrDefault>
     <w:pPrDefault>
       <w:pPr>
-        <w:spacing w:after="200" w:line="276" w:lineRule="auto"/>
+        <w:spacing w:before="200" w:after="200" w:line="276" w:lineRule="auto"/>
       </w:pPr>
     </w:pPrDefault>
   </w:docDefaults>
@@ -1293,6 +1436,235 @@
   <w:style w:type="paragraph" w:default="1" w:styleId="Normal">
     <w:name w:val="Normal"/>
     <w:qFormat/>
+    <w:rsid w:val="004F0B91"/>
+    <w:rPr>
+      <w:sz w:val="20"/>
+      <w:szCs w:val="20"/>
+    </w:rPr>
+  </w:style>
+  <w:style w:type="paragraph" w:styleId="Heading1">
+    <w:name w:val="heading 1"/>
+    <w:basedOn w:val="Normal"/>
+    <w:next w:val="Normal"/>
+    <w:link w:val="Heading1Char"/>
+    <w:uiPriority w:val="9"/>
+    <w:qFormat/>
+    <w:rsid w:val="004F0B91"/>
+    <w:pPr>
+      <w:pBdr>
+        <w:top w:val="single" w:sz="24" w:space="0" w:color="4F81BD" w:themeColor="accent1"/>
+        <w:left w:val="single" w:sz="24" w:space="0" w:color="4F81BD" w:themeColor="accent1"/>
+        <w:bottom w:val="single" w:sz="24" w:space="0" w:color="4F81BD" w:themeColor="accent1"/>
+        <w:right w:val="single" w:sz="24" w:space="0" w:color="4F81BD" w:themeColor="accent1"/>
+      </w:pBdr>
+      <w:shd w:val="clear" w:color="auto" w:fill="4F81BD" w:themeFill="accent1"/>
+      <w:spacing w:after="0"/>
+      <w:outlineLvl w:val="0"/>
+    </w:pPr>
+    <w:rPr>
+      <w:b/>
+      <w:bCs/>
+      <w:caps/>
+      <w:color w:val="FFFFFF" w:themeColor="background1"/>
+      <w:spacing w:val="15"/>
+      <w:sz w:val="22"/>
+      <w:szCs w:val="22"/>
+    </w:rPr>
+  </w:style>
+  <w:style w:type="paragraph" w:styleId="Heading2">
+    <w:name w:val="heading 2"/>
+    <w:basedOn w:val="Normal"/>
+    <w:next w:val="Normal"/>
+    <w:link w:val="Heading2Char"/>
+    <w:uiPriority w:val="9"/>
+    <w:semiHidden/>
+    <w:unhideWhenUsed/>
+    <w:qFormat/>
+    <w:rsid w:val="004F0B91"/>
+    <w:pPr>
+      <w:pBdr>
+        <w:top w:val="single" w:sz="24" w:space="0" w:color="DBE5F1" w:themeColor="accent1" w:themeTint="33"/>
+        <w:left w:val="single" w:sz="24" w:space="0" w:color="DBE5F1" w:themeColor="accent1" w:themeTint="33"/>
+        <w:bottom w:val="single" w:sz="24" w:space="0" w:color="DBE5F1" w:themeColor="accent1" w:themeTint="33"/>
+        <w:right w:val="single" w:sz="24" w:space="0" w:color="DBE5F1" w:themeColor="accent1" w:themeTint="33"/>
+      </w:pBdr>
+      <w:shd w:val="clear" w:color="auto" w:fill="DBE5F1" w:themeFill="accent1" w:themeFillTint="33"/>
+      <w:spacing w:after="0"/>
+      <w:outlineLvl w:val="1"/>
+    </w:pPr>
+    <w:rPr>
+      <w:caps/>
+      <w:spacing w:val="15"/>
+      <w:sz w:val="22"/>
+      <w:szCs w:val="22"/>
+    </w:rPr>
+  </w:style>
+  <w:style w:type="paragraph" w:styleId="Heading3">
+    <w:name w:val="heading 3"/>
+    <w:basedOn w:val="Normal"/>
+    <w:next w:val="Normal"/>
+    <w:link w:val="Heading3Char"/>
+    <w:uiPriority w:val="9"/>
+    <w:semiHidden/>
+    <w:unhideWhenUsed/>
+    <w:qFormat/>
+    <w:rsid w:val="004F0B91"/>
+    <w:pPr>
+      <w:pBdr>
+        <w:top w:val="single" w:sz="6" w:space="2" w:color="4F81BD" w:themeColor="accent1"/>
+        <w:left w:val="single" w:sz="6" w:space="2" w:color="4F81BD" w:themeColor="accent1"/>
+      </w:pBdr>
+      <w:spacing w:before="300" w:after="0"/>
+      <w:outlineLvl w:val="2"/>
+    </w:pPr>
+    <w:rPr>
+      <w:caps/>
+      <w:color w:val="243F60" w:themeColor="accent1" w:themeShade="7F"/>
+      <w:spacing w:val="15"/>
+      <w:sz w:val="22"/>
+      <w:szCs w:val="22"/>
+    </w:rPr>
+  </w:style>
+  <w:style w:type="paragraph" w:styleId="Heading4">
+    <w:name w:val="heading 4"/>
+    <w:basedOn w:val="Normal"/>
+    <w:next w:val="Normal"/>
+    <w:link w:val="Heading4Char"/>
+    <w:uiPriority w:val="9"/>
+    <w:semiHidden/>
+    <w:unhideWhenUsed/>
+    <w:qFormat/>
+    <w:rsid w:val="004F0B91"/>
+    <w:pPr>
+      <w:pBdr>
+        <w:top w:val="dotted" w:sz="6" w:space="2" w:color="4F81BD" w:themeColor="accent1"/>
+        <w:left w:val="dotted" w:sz="6" w:space="2" w:color="4F81BD" w:themeColor="accent1"/>
+      </w:pBdr>
+      <w:spacing w:before="300" w:after="0"/>
+      <w:outlineLvl w:val="3"/>
+    </w:pPr>
+    <w:rPr>
+      <w:caps/>
+      <w:color w:val="365F91" w:themeColor="accent1" w:themeShade="BF"/>
+      <w:spacing w:val="10"/>
+      <w:sz w:val="22"/>
+      <w:szCs w:val="22"/>
+    </w:rPr>
+  </w:style>
+  <w:style w:type="paragraph" w:styleId="Heading5">
+    <w:name w:val="heading 5"/>
+    <w:basedOn w:val="Normal"/>
+    <w:next w:val="Normal"/>
+    <w:link w:val="Heading5Char"/>
+    <w:uiPriority w:val="9"/>
+    <w:semiHidden/>
+    <w:unhideWhenUsed/>
+    <w:qFormat/>
+    <w:rsid w:val="004F0B91"/>
+    <w:pPr>
+      <w:pBdr>
+        <w:bottom w:val="single" w:sz="6" w:space="1" w:color="4F81BD" w:themeColor="accent1"/>
+      </w:pBdr>
+      <w:spacing w:before="300" w:after="0"/>
+      <w:outlineLvl w:val="4"/>
+    </w:pPr>
+    <w:rPr>
+      <w:caps/>
+      <w:color w:val="365F91" w:themeColor="accent1" w:themeShade="BF"/>
+      <w:spacing w:val="10"/>
+      <w:sz w:val="22"/>
+      <w:szCs w:val="22"/>
+    </w:rPr>
+  </w:style>
+  <w:style w:type="paragraph" w:styleId="Heading6">
+    <w:name w:val="heading 6"/>
+    <w:basedOn w:val="Normal"/>
+    <w:next w:val="Normal"/>
+    <w:link w:val="Heading6Char"/>
+    <w:uiPriority w:val="9"/>
+    <w:semiHidden/>
+    <w:unhideWhenUsed/>
+    <w:qFormat/>
+    <w:rsid w:val="004F0B91"/>
+    <w:pPr>
+      <w:pBdr>
+        <w:bottom w:val="dotted" w:sz="6" w:space="1" w:color="4F81BD" w:themeColor="accent1"/>
+      </w:pBdr>
+      <w:spacing w:before="300" w:after="0"/>
+      <w:outlineLvl w:val="5"/>
+    </w:pPr>
+    <w:rPr>
+      <w:caps/>
+      <w:color w:val="365F91" w:themeColor="accent1" w:themeShade="BF"/>
+      <w:spacing w:val="10"/>
+      <w:sz w:val="22"/>
+      <w:szCs w:val="22"/>
+    </w:rPr>
+  </w:style>
+  <w:style w:type="paragraph" w:styleId="Heading7">
+    <w:name w:val="heading 7"/>
+    <w:basedOn w:val="Normal"/>
+    <w:next w:val="Normal"/>
+    <w:link w:val="Heading7Char"/>
+    <w:uiPriority w:val="9"/>
+    <w:semiHidden/>
+    <w:unhideWhenUsed/>
+    <w:qFormat/>
+    <w:rsid w:val="004F0B91"/>
+    <w:pPr>
+      <w:spacing w:before="300" w:after="0"/>
+      <w:outlineLvl w:val="6"/>
+    </w:pPr>
+    <w:rPr>
+      <w:caps/>
+      <w:color w:val="365F91" w:themeColor="accent1" w:themeShade="BF"/>
+      <w:spacing w:val="10"/>
+      <w:sz w:val="22"/>
+      <w:szCs w:val="22"/>
+    </w:rPr>
+  </w:style>
+  <w:style w:type="paragraph" w:styleId="Heading8">
+    <w:name w:val="heading 8"/>
+    <w:basedOn w:val="Normal"/>
+    <w:next w:val="Normal"/>
+    <w:link w:val="Heading8Char"/>
+    <w:uiPriority w:val="9"/>
+    <w:semiHidden/>
+    <w:unhideWhenUsed/>
+    <w:qFormat/>
+    <w:rsid w:val="004F0B91"/>
+    <w:pPr>
+      <w:spacing w:before="300" w:after="0"/>
+      <w:outlineLvl w:val="7"/>
+    </w:pPr>
+    <w:rPr>
+      <w:caps/>
+      <w:spacing w:val="10"/>
+      <w:sz w:val="18"/>
+      <w:szCs w:val="18"/>
+    </w:rPr>
+  </w:style>
+  <w:style w:type="paragraph" w:styleId="Heading9">
+    <w:name w:val="heading 9"/>
+    <w:basedOn w:val="Normal"/>
+    <w:next w:val="Normal"/>
+    <w:link w:val="Heading9Char"/>
+    <w:uiPriority w:val="9"/>
+    <w:semiHidden/>
+    <w:unhideWhenUsed/>
+    <w:qFormat/>
+    <w:rsid w:val="004F0B91"/>
+    <w:pPr>
+      <w:spacing w:before="300" w:after="0"/>
+      <w:outlineLvl w:val="8"/>
+    </w:pPr>
+    <w:rPr>
+      <w:i/>
+      <w:caps/>
+      <w:spacing w:val="10"/>
+      <w:sz w:val="18"/>
+      <w:szCs w:val="18"/>
+    </w:rPr>
   </w:style>
   <w:style w:type="character" w:default="1" w:styleId="DefaultParagraphFont">
     <w:name w:val="Default Paragraph Font"/>
@@ -1340,6 +1712,408 @@
       </w:tblBorders>
     </w:tblPr>
   </w:style>
+  <w:style w:type="paragraph" w:styleId="Title">
+    <w:name w:val="Title"/>
+    <w:basedOn w:val="Normal"/>
+    <w:next w:val="Normal"/>
+    <w:link w:val="TitleChar"/>
+    <w:uiPriority w:val="10"/>
+    <w:qFormat/>
+    <w:rsid w:val="004F0B91"/>
+    <w:pPr>
+      <w:spacing w:before="720"/>
+    </w:pPr>
+    <w:rPr>
+      <w:caps/>
+      <w:color w:val="4F81BD" w:themeColor="accent1"/>
+      <w:spacing w:val="10"/>
+      <w:kern w:val="28"/>
+      <w:sz w:val="52"/>
+      <w:szCs w:val="52"/>
+    </w:rPr>
+  </w:style>
+  <w:style w:type="character" w:customStyle="1" w:styleId="TitleChar">
+    <w:name w:val="Title Char"/>
+    <w:basedOn w:val="DefaultParagraphFont"/>
+    <w:link w:val="Title"/>
+    <w:uiPriority w:val="10"/>
+    <w:rsid w:val="004F0B91"/>
+    <w:rPr>
+      <w:caps/>
+      <w:color w:val="4F81BD" w:themeColor="accent1"/>
+      <w:spacing w:val="10"/>
+      <w:kern w:val="28"/>
+      <w:sz w:val="52"/>
+      <w:szCs w:val="52"/>
+    </w:rPr>
+  </w:style>
+  <w:style w:type="character" w:customStyle="1" w:styleId="Heading1Char">
+    <w:name w:val="Heading 1 Char"/>
+    <w:basedOn w:val="DefaultParagraphFont"/>
+    <w:link w:val="Heading1"/>
+    <w:uiPriority w:val="9"/>
+    <w:rsid w:val="004F0B91"/>
+    <w:rPr>
+      <w:b/>
+      <w:bCs/>
+      <w:caps/>
+      <w:color w:val="FFFFFF" w:themeColor="background1"/>
+      <w:spacing w:val="15"/>
+      <w:shd w:val="clear" w:color="auto" w:fill="4F81BD" w:themeFill="accent1"/>
+    </w:rPr>
+  </w:style>
+  <w:style w:type="character" w:customStyle="1" w:styleId="Heading2Char">
+    <w:name w:val="Heading 2 Char"/>
+    <w:basedOn w:val="DefaultParagraphFont"/>
+    <w:link w:val="Heading2"/>
+    <w:uiPriority w:val="9"/>
+    <w:semiHidden/>
+    <w:rsid w:val="004F0B91"/>
+    <w:rPr>
+      <w:caps/>
+      <w:spacing w:val="15"/>
+      <w:shd w:val="clear" w:color="auto" w:fill="DBE5F1" w:themeFill="accent1" w:themeFillTint="33"/>
+    </w:rPr>
+  </w:style>
+  <w:style w:type="character" w:customStyle="1" w:styleId="Heading3Char">
+    <w:name w:val="Heading 3 Char"/>
+    <w:basedOn w:val="DefaultParagraphFont"/>
+    <w:link w:val="Heading3"/>
+    <w:uiPriority w:val="9"/>
+    <w:semiHidden/>
+    <w:rsid w:val="004F0B91"/>
+    <w:rPr>
+      <w:caps/>
+      <w:color w:val="243F60" w:themeColor="accent1" w:themeShade="7F"/>
+      <w:spacing w:val="15"/>
+    </w:rPr>
+  </w:style>
+  <w:style w:type="character" w:customStyle="1" w:styleId="Heading4Char">
+    <w:name w:val="Heading 4 Char"/>
+    <w:basedOn w:val="DefaultParagraphFont"/>
+    <w:link w:val="Heading4"/>
+    <w:uiPriority w:val="9"/>
+    <w:semiHidden/>
+    <w:rsid w:val="004F0B91"/>
+    <w:rPr>
+      <w:caps/>
+      <w:color w:val="365F91" w:themeColor="accent1" w:themeShade="BF"/>
+      <w:spacing w:val="10"/>
+    </w:rPr>
+  </w:style>
+  <w:style w:type="character" w:customStyle="1" w:styleId="Heading5Char">
+    <w:name w:val="Heading 5 Char"/>
+    <w:basedOn w:val="DefaultParagraphFont"/>
+    <w:link w:val="Heading5"/>
+    <w:uiPriority w:val="9"/>
+    <w:semiHidden/>
+    <w:rsid w:val="004F0B91"/>
+    <w:rPr>
+      <w:caps/>
+      <w:color w:val="365F91" w:themeColor="accent1" w:themeShade="BF"/>
+      <w:spacing w:val="10"/>
+    </w:rPr>
+  </w:style>
+  <w:style w:type="character" w:customStyle="1" w:styleId="Heading6Char">
+    <w:name w:val="Heading 6 Char"/>
+    <w:basedOn w:val="DefaultParagraphFont"/>
+    <w:link w:val="Heading6"/>
+    <w:uiPriority w:val="9"/>
+    <w:semiHidden/>
+    <w:rsid w:val="004F0B91"/>
+    <w:rPr>
+      <w:caps/>
+      <w:color w:val="365F91" w:themeColor="accent1" w:themeShade="BF"/>
+      <w:spacing w:val="10"/>
+    </w:rPr>
+  </w:style>
+  <w:style w:type="character" w:customStyle="1" w:styleId="Heading7Char">
+    <w:name w:val="Heading 7 Char"/>
+    <w:basedOn w:val="DefaultParagraphFont"/>
+    <w:link w:val="Heading7"/>
+    <w:uiPriority w:val="9"/>
+    <w:semiHidden/>
+    <w:rsid w:val="004F0B91"/>
+    <w:rPr>
+      <w:caps/>
+      <w:color w:val="365F91" w:themeColor="accent1" w:themeShade="BF"/>
+      <w:spacing w:val="10"/>
+    </w:rPr>
+  </w:style>
+  <w:style w:type="character" w:customStyle="1" w:styleId="Heading8Char">
+    <w:name w:val="Heading 8 Char"/>
+    <w:basedOn w:val="DefaultParagraphFont"/>
+    <w:link w:val="Heading8"/>
+    <w:uiPriority w:val="9"/>
+    <w:semiHidden/>
+    <w:rsid w:val="004F0B91"/>
+    <w:rPr>
+      <w:caps/>
+      <w:spacing w:val="10"/>
+      <w:sz w:val="18"/>
+      <w:szCs w:val="18"/>
+    </w:rPr>
+  </w:style>
+  <w:style w:type="character" w:customStyle="1" w:styleId="Heading9Char">
+    <w:name w:val="Heading 9 Char"/>
+    <w:basedOn w:val="DefaultParagraphFont"/>
+    <w:link w:val="Heading9"/>
+    <w:uiPriority w:val="9"/>
+    <w:semiHidden/>
+    <w:rsid w:val="004F0B91"/>
+    <w:rPr>
+      <w:i/>
+      <w:caps/>
+      <w:spacing w:val="10"/>
+      <w:sz w:val="18"/>
+      <w:szCs w:val="18"/>
+    </w:rPr>
+  </w:style>
+  <w:style w:type="paragraph" w:styleId="Caption">
+    <w:name w:val="caption"/>
+    <w:basedOn w:val="Normal"/>
+    <w:next w:val="Normal"/>
+    <w:uiPriority w:val="35"/>
+    <w:semiHidden/>
+    <w:unhideWhenUsed/>
+    <w:qFormat/>
+    <w:rsid w:val="004F0B91"/>
+    <w:rPr>
+      <w:b/>
+      <w:bCs/>
+      <w:color w:val="365F91" w:themeColor="accent1" w:themeShade="BF"/>
+      <w:sz w:val="16"/>
+      <w:szCs w:val="16"/>
+    </w:rPr>
+  </w:style>
+  <w:style w:type="paragraph" w:styleId="Subtitle">
+    <w:name w:val="Subtitle"/>
+    <w:basedOn w:val="Normal"/>
+    <w:next w:val="Normal"/>
+    <w:link w:val="SubtitleChar"/>
+    <w:uiPriority w:val="11"/>
+    <w:qFormat/>
+    <w:rsid w:val="004F0B91"/>
+    <w:pPr>
+      <w:spacing w:after="1000" w:line="240" w:lineRule="auto"/>
+    </w:pPr>
+    <w:rPr>
+      <w:caps/>
+      <w:color w:val="595959" w:themeColor="text1" w:themeTint="A6"/>
+      <w:spacing w:val="10"/>
+      <w:sz w:val="24"/>
+      <w:szCs w:val="24"/>
+    </w:rPr>
+  </w:style>
+  <w:style w:type="character" w:customStyle="1" w:styleId="SubtitleChar">
+    <w:name w:val="Subtitle Char"/>
+    <w:basedOn w:val="DefaultParagraphFont"/>
+    <w:link w:val="Subtitle"/>
+    <w:uiPriority w:val="11"/>
+    <w:rsid w:val="004F0B91"/>
+    <w:rPr>
+      <w:caps/>
+      <w:color w:val="595959" w:themeColor="text1" w:themeTint="A6"/>
+      <w:spacing w:val="10"/>
+      <w:sz w:val="24"/>
+      <w:szCs w:val="24"/>
+    </w:rPr>
+  </w:style>
+  <w:style w:type="character" w:styleId="Strong">
+    <w:name w:val="Strong"/>
+    <w:uiPriority w:val="22"/>
+    <w:qFormat/>
+    <w:rsid w:val="004F0B91"/>
+    <w:rPr>
+      <w:b/>
+      <w:bCs/>
+    </w:rPr>
+  </w:style>
+  <w:style w:type="character" w:styleId="Emphasis">
+    <w:name w:val="Emphasis"/>
+    <w:uiPriority w:val="20"/>
+    <w:qFormat/>
+    <w:rsid w:val="004F0B91"/>
+    <w:rPr>
+      <w:caps/>
+      <w:color w:val="243F60" w:themeColor="accent1" w:themeShade="7F"/>
+      <w:spacing w:val="5"/>
+    </w:rPr>
+  </w:style>
+  <w:style w:type="paragraph" w:styleId="NoSpacing">
+    <w:name w:val="No Spacing"/>
+    <w:basedOn w:val="Normal"/>
+    <w:link w:val="NoSpacingChar"/>
+    <w:uiPriority w:val="1"/>
+    <w:qFormat/>
+    <w:rsid w:val="004F0B91"/>
+    <w:pPr>
+      <w:spacing w:before="0" w:after="0" w:line="240" w:lineRule="auto"/>
+    </w:pPr>
+  </w:style>
+  <w:style w:type="character" w:customStyle="1" w:styleId="NoSpacingChar">
+    <w:name w:val="No Spacing Char"/>
+    <w:basedOn w:val="DefaultParagraphFont"/>
+    <w:link w:val="NoSpacing"/>
+    <w:uiPriority w:val="1"/>
+    <w:rsid w:val="004F0B91"/>
+    <w:rPr>
+      <w:sz w:val="20"/>
+      <w:szCs w:val="20"/>
+    </w:rPr>
+  </w:style>
+  <w:style w:type="paragraph" w:styleId="ListParagraph">
+    <w:name w:val="List Paragraph"/>
+    <w:basedOn w:val="Normal"/>
+    <w:uiPriority w:val="34"/>
+    <w:qFormat/>
+    <w:rsid w:val="004F0B91"/>
+    <w:pPr>
+      <w:ind w:left="720"/>
+      <w:contextualSpacing/>
+    </w:pPr>
+  </w:style>
+  <w:style w:type="paragraph" w:styleId="Quote">
+    <w:name w:val="Quote"/>
+    <w:basedOn w:val="Normal"/>
+    <w:next w:val="Normal"/>
+    <w:link w:val="QuoteChar"/>
+    <w:uiPriority w:val="29"/>
+    <w:qFormat/>
+    <w:rsid w:val="004F0B91"/>
+    <w:rPr>
+      <w:i/>
+      <w:iCs/>
+    </w:rPr>
+  </w:style>
+  <w:style w:type="character" w:customStyle="1" w:styleId="QuoteChar">
+    <w:name w:val="Quote Char"/>
+    <w:basedOn w:val="DefaultParagraphFont"/>
+    <w:link w:val="Quote"/>
+    <w:uiPriority w:val="29"/>
+    <w:rsid w:val="004F0B91"/>
+    <w:rPr>
+      <w:i/>
+      <w:iCs/>
+      <w:sz w:val="20"/>
+      <w:szCs w:val="20"/>
+    </w:rPr>
+  </w:style>
+  <w:style w:type="paragraph" w:styleId="IntenseQuote">
+    <w:name w:val="Intense Quote"/>
+    <w:basedOn w:val="Normal"/>
+    <w:next w:val="Normal"/>
+    <w:link w:val="IntenseQuoteChar"/>
+    <w:uiPriority w:val="30"/>
+    <w:qFormat/>
+    <w:rsid w:val="004F0B91"/>
+    <w:pPr>
+      <w:pBdr>
+        <w:top w:val="single" w:sz="4" w:space="10" w:color="4F81BD" w:themeColor="accent1"/>
+        <w:left w:val="single" w:sz="4" w:space="10" w:color="4F81BD" w:themeColor="accent1"/>
+      </w:pBdr>
+      <w:spacing w:after="0"/>
+      <w:ind w:left="1296" w:right="1152"/>
+      <w:jc w:val="both"/>
+    </w:pPr>
+    <w:rPr>
+      <w:i/>
+      <w:iCs/>
+      <w:color w:val="4F81BD" w:themeColor="accent1"/>
+    </w:rPr>
+  </w:style>
+  <w:style w:type="character" w:customStyle="1" w:styleId="IntenseQuoteChar">
+    <w:name w:val="Intense Quote Char"/>
+    <w:basedOn w:val="DefaultParagraphFont"/>
+    <w:link w:val="IntenseQuote"/>
+    <w:uiPriority w:val="30"/>
+    <w:rsid w:val="004F0B91"/>
+    <w:rPr>
+      <w:i/>
+      <w:iCs/>
+      <w:color w:val="4F81BD" w:themeColor="accent1"/>
+      <w:sz w:val="20"/>
+      <w:szCs w:val="20"/>
+    </w:rPr>
+  </w:style>
+  <w:style w:type="character" w:styleId="SubtleEmphasis">
+    <w:name w:val="Subtle Emphasis"/>
+    <w:uiPriority w:val="19"/>
+    <w:qFormat/>
+    <w:rsid w:val="004F0B91"/>
+    <w:rPr>
+      <w:i/>
+      <w:iCs/>
+      <w:color w:val="243F60" w:themeColor="accent1" w:themeShade="7F"/>
+    </w:rPr>
+  </w:style>
+  <w:style w:type="character" w:styleId="IntenseEmphasis">
+    <w:name w:val="Intense Emphasis"/>
+    <w:uiPriority w:val="21"/>
+    <w:qFormat/>
+    <w:rsid w:val="004F0B91"/>
+    <w:rPr>
+      <w:b/>
+      <w:bCs/>
+      <w:caps/>
+      <w:color w:val="243F60" w:themeColor="accent1" w:themeShade="7F"/>
+      <w:spacing w:val="10"/>
+    </w:rPr>
+  </w:style>
+  <w:style w:type="character" w:styleId="SubtleReference">
+    <w:name w:val="Subtle Reference"/>
+    <w:uiPriority w:val="31"/>
+    <w:qFormat/>
+    <w:rsid w:val="004F0B91"/>
+    <w:rPr>
+      <w:b/>
+      <w:bCs/>
+      <w:color w:val="4F81BD" w:themeColor="accent1"/>
+    </w:rPr>
+  </w:style>
+  <w:style w:type="character" w:styleId="IntenseReference">
+    <w:name w:val="Intense Reference"/>
+    <w:uiPriority w:val="32"/>
+    <w:qFormat/>
+    <w:rsid w:val="004F0B91"/>
+    <w:rPr>
+      <w:b/>
+      <w:bCs/>
+      <w:i/>
+      <w:iCs/>
+      <w:caps/>
+      <w:color w:val="4F81BD" w:themeColor="accent1"/>
+    </w:rPr>
+  </w:style>
+  <w:style w:type="character" w:styleId="BookTitle">
+    <w:name w:val="Book Title"/>
+    <w:uiPriority w:val="33"/>
+    <w:qFormat/>
+    <w:rsid w:val="004F0B91"/>
+    <w:rPr>
+      <w:b/>
+      <w:bCs/>
+      <w:i/>
+      <w:iCs/>
+      <w:spacing w:val="9"/>
+    </w:rPr>
+  </w:style>
+  <w:style w:type="paragraph" w:styleId="TOCHeading">
+    <w:name w:val="TOC Heading"/>
+    <w:basedOn w:val="Heading1"/>
+    <w:next w:val="Normal"/>
+    <w:uiPriority w:val="39"/>
+    <w:semiHidden/>
+    <w:unhideWhenUsed/>
+    <w:qFormat/>
+    <w:rsid w:val="004F0B91"/>
+    <w:pPr>
+      <w:outlineLvl w:val="9"/>
+    </w:pPr>
+    <w:rPr>
+      <w:lang w:bidi="en-US"/>
+    </w:rPr>
+  </w:style>
 </w:styles>
 </file>
 
@@ -1348,7 +2122,7 @@
   <w:docDefaults>
     <w:rPrDefault>
       <w:rPr>
-        <w:rFonts w:asciiTheme="minorHAnsi" w:eastAsiaTheme="minorHAnsi" w:hAnsiTheme="minorHAnsi" w:cstheme="minorBidi"/>
+        <w:rFonts w:asciiTheme="minorHAnsi" w:eastAsiaTheme="minorEastAsia" w:hAnsiTheme="minorHAnsi" w:cstheme="minorBidi"/>
         <w:sz w:val="22"/>
         <w:szCs w:val="22"/>
         <w:lang w:val="en-US" w:eastAsia="en-US" w:bidi="ar-SA"/>
@@ -1356,7 +2130,7 @@
     </w:rPrDefault>
     <w:pPrDefault>
       <w:pPr>
-        <w:spacing w:after="200" w:line="276" w:lineRule="auto"/>
+        <w:spacing w:before="200" w:after="200" w:line="276" w:lineRule="auto"/>
       </w:pPr>
     </w:pPrDefault>
   </w:docDefaults>
@@ -1502,6 +2276,235 @@
   <w:style w:type="paragraph" w:default="1" w:styleId="Normal">
     <w:name w:val="Normal"/>
     <w:qFormat/>
+    <w:rsid w:val="004F0B91"/>
+    <w:rPr>
+      <w:sz w:val="20"/>
+      <w:szCs w:val="20"/>
+    </w:rPr>
+  </w:style>
+  <w:style w:type="paragraph" w:styleId="Heading1">
+    <w:name w:val="heading 1"/>
+    <w:basedOn w:val="Normal"/>
+    <w:next w:val="Normal"/>
+    <w:link w:val="Heading1Char"/>
+    <w:uiPriority w:val="9"/>
+    <w:qFormat/>
+    <w:rsid w:val="004F0B91"/>
+    <w:pPr>
+      <w:pBdr>
+        <w:top w:val="single" w:sz="24" w:space="0" w:color="4F81BD" w:themeColor="accent1"/>
+        <w:left w:val="single" w:sz="24" w:space="0" w:color="4F81BD" w:themeColor="accent1"/>
+        <w:bottom w:val="single" w:sz="24" w:space="0" w:color="4F81BD" w:themeColor="accent1"/>
+        <w:right w:val="single" w:sz="24" w:space="0" w:color="4F81BD" w:themeColor="accent1"/>
+      </w:pBdr>
+      <w:shd w:val="clear" w:color="auto" w:fill="4F81BD" w:themeFill="accent1"/>
+      <w:spacing w:after="0"/>
+      <w:outlineLvl w:val="0"/>
+    </w:pPr>
+    <w:rPr>
+      <w:b/>
+      <w:bCs/>
+      <w:caps/>
+      <w:color w:val="FFFFFF" w:themeColor="background1"/>
+      <w:spacing w:val="15"/>
+      <w:sz w:val="22"/>
+      <w:szCs w:val="22"/>
+    </w:rPr>
+  </w:style>
+  <w:style w:type="paragraph" w:styleId="Heading2">
+    <w:name w:val="heading 2"/>
+    <w:basedOn w:val="Normal"/>
+    <w:next w:val="Normal"/>
+    <w:link w:val="Heading2Char"/>
+    <w:uiPriority w:val="9"/>
+    <w:semiHidden/>
+    <w:unhideWhenUsed/>
+    <w:qFormat/>
+    <w:rsid w:val="004F0B91"/>
+    <w:pPr>
+      <w:pBdr>
+        <w:top w:val="single" w:sz="24" w:space="0" w:color="DBE5F1" w:themeColor="accent1" w:themeTint="33"/>
+        <w:left w:val="single" w:sz="24" w:space="0" w:color="DBE5F1" w:themeColor="accent1" w:themeTint="33"/>
+        <w:bottom w:val="single" w:sz="24" w:space="0" w:color="DBE5F1" w:themeColor="accent1" w:themeTint="33"/>
+        <w:right w:val="single" w:sz="24" w:space="0" w:color="DBE5F1" w:themeColor="accent1" w:themeTint="33"/>
+      </w:pBdr>
+      <w:shd w:val="clear" w:color="auto" w:fill="DBE5F1" w:themeFill="accent1" w:themeFillTint="33"/>
+      <w:spacing w:after="0"/>
+      <w:outlineLvl w:val="1"/>
+    </w:pPr>
+    <w:rPr>
+      <w:caps/>
+      <w:spacing w:val="15"/>
+      <w:sz w:val="22"/>
+      <w:szCs w:val="22"/>
+    </w:rPr>
+  </w:style>
+  <w:style w:type="paragraph" w:styleId="Heading3">
+    <w:name w:val="heading 3"/>
+    <w:basedOn w:val="Normal"/>
+    <w:next w:val="Normal"/>
+    <w:link w:val="Heading3Char"/>
+    <w:uiPriority w:val="9"/>
+    <w:semiHidden/>
+    <w:unhideWhenUsed/>
+    <w:qFormat/>
+    <w:rsid w:val="004F0B91"/>
+    <w:pPr>
+      <w:pBdr>
+        <w:top w:val="single" w:sz="6" w:space="2" w:color="4F81BD" w:themeColor="accent1"/>
+        <w:left w:val="single" w:sz="6" w:space="2" w:color="4F81BD" w:themeColor="accent1"/>
+      </w:pBdr>
+      <w:spacing w:before="300" w:after="0"/>
+      <w:outlineLvl w:val="2"/>
+    </w:pPr>
+    <w:rPr>
+      <w:caps/>
+      <w:color w:val="243F60" w:themeColor="accent1" w:themeShade="7F"/>
+      <w:spacing w:val="15"/>
+      <w:sz w:val="22"/>
+      <w:szCs w:val="22"/>
+    </w:rPr>
+  </w:style>
+  <w:style w:type="paragraph" w:styleId="Heading4">
+    <w:name w:val="heading 4"/>
+    <w:basedOn w:val="Normal"/>
+    <w:next w:val="Normal"/>
+    <w:link w:val="Heading4Char"/>
+    <w:uiPriority w:val="9"/>
+    <w:semiHidden/>
+    <w:unhideWhenUsed/>
+    <w:qFormat/>
+    <w:rsid w:val="004F0B91"/>
+    <w:pPr>
+      <w:pBdr>
+        <w:top w:val="dotted" w:sz="6" w:space="2" w:color="4F81BD" w:themeColor="accent1"/>
+        <w:left w:val="dotted" w:sz="6" w:space="2" w:color="4F81BD" w:themeColor="accent1"/>
+      </w:pBdr>
+      <w:spacing w:before="300" w:after="0"/>
+      <w:outlineLvl w:val="3"/>
+    </w:pPr>
+    <w:rPr>
+      <w:caps/>
+      <w:color w:val="365F91" w:themeColor="accent1" w:themeShade="BF"/>
+      <w:spacing w:val="10"/>
+      <w:sz w:val="22"/>
+      <w:szCs w:val="22"/>
+    </w:rPr>
+  </w:style>
+  <w:style w:type="paragraph" w:styleId="Heading5">
+    <w:name w:val="heading 5"/>
+    <w:basedOn w:val="Normal"/>
+    <w:next w:val="Normal"/>
+    <w:link w:val="Heading5Char"/>
+    <w:uiPriority w:val="9"/>
+    <w:semiHidden/>
+    <w:unhideWhenUsed/>
+    <w:qFormat/>
+    <w:rsid w:val="004F0B91"/>
+    <w:pPr>
+      <w:pBdr>
+        <w:bottom w:val="single" w:sz="6" w:space="1" w:color="4F81BD" w:themeColor="accent1"/>
+      </w:pBdr>
+      <w:spacing w:before="300" w:after="0"/>
+      <w:outlineLvl w:val="4"/>
+    </w:pPr>
+    <w:rPr>
+      <w:caps/>
+      <w:color w:val="365F91" w:themeColor="accent1" w:themeShade="BF"/>
+      <w:spacing w:val="10"/>
+      <w:sz w:val="22"/>
+      <w:szCs w:val="22"/>
+    </w:rPr>
+  </w:style>
+  <w:style w:type="paragraph" w:styleId="Heading6">
+    <w:name w:val="heading 6"/>
+    <w:basedOn w:val="Normal"/>
+    <w:next w:val="Normal"/>
+    <w:link w:val="Heading6Char"/>
+    <w:uiPriority w:val="9"/>
+    <w:semiHidden/>
+    <w:unhideWhenUsed/>
+    <w:qFormat/>
+    <w:rsid w:val="004F0B91"/>
+    <w:pPr>
+      <w:pBdr>
+        <w:bottom w:val="dotted" w:sz="6" w:space="1" w:color="4F81BD" w:themeColor="accent1"/>
+      </w:pBdr>
+      <w:spacing w:before="300" w:after="0"/>
+      <w:outlineLvl w:val="5"/>
+    </w:pPr>
+    <w:rPr>
+      <w:caps/>
+      <w:color w:val="365F91" w:themeColor="accent1" w:themeShade="BF"/>
+      <w:spacing w:val="10"/>
+      <w:sz w:val="22"/>
+      <w:szCs w:val="22"/>
+    </w:rPr>
+  </w:style>
+  <w:style w:type="paragraph" w:styleId="Heading7">
+    <w:name w:val="heading 7"/>
+    <w:basedOn w:val="Normal"/>
+    <w:next w:val="Normal"/>
+    <w:link w:val="Heading7Char"/>
+    <w:uiPriority w:val="9"/>
+    <w:semiHidden/>
+    <w:unhideWhenUsed/>
+    <w:qFormat/>
+    <w:rsid w:val="004F0B91"/>
+    <w:pPr>
+      <w:spacing w:before="300" w:after="0"/>
+      <w:outlineLvl w:val="6"/>
+    </w:pPr>
+    <w:rPr>
+      <w:caps/>
+      <w:color w:val="365F91" w:themeColor="accent1" w:themeShade="BF"/>
+      <w:spacing w:val="10"/>
+      <w:sz w:val="22"/>
+      <w:szCs w:val="22"/>
+    </w:rPr>
+  </w:style>
+  <w:style w:type="paragraph" w:styleId="Heading8">
+    <w:name w:val="heading 8"/>
+    <w:basedOn w:val="Normal"/>
+    <w:next w:val="Normal"/>
+    <w:link w:val="Heading8Char"/>
+    <w:uiPriority w:val="9"/>
+    <w:semiHidden/>
+    <w:unhideWhenUsed/>
+    <w:qFormat/>
+    <w:rsid w:val="004F0B91"/>
+    <w:pPr>
+      <w:spacing w:before="300" w:after="0"/>
+      <w:outlineLvl w:val="7"/>
+    </w:pPr>
+    <w:rPr>
+      <w:caps/>
+      <w:spacing w:val="10"/>
+      <w:sz w:val="18"/>
+      <w:szCs w:val="18"/>
+    </w:rPr>
+  </w:style>
+  <w:style w:type="paragraph" w:styleId="Heading9">
+    <w:name w:val="heading 9"/>
+    <w:basedOn w:val="Normal"/>
+    <w:next w:val="Normal"/>
+    <w:link w:val="Heading9Char"/>
+    <w:uiPriority w:val="9"/>
+    <w:semiHidden/>
+    <w:unhideWhenUsed/>
+    <w:qFormat/>
+    <w:rsid w:val="004F0B91"/>
+    <w:pPr>
+      <w:spacing w:before="300" w:after="0"/>
+      <w:outlineLvl w:val="8"/>
+    </w:pPr>
+    <w:rPr>
+      <w:i/>
+      <w:caps/>
+      <w:spacing w:val="10"/>
+      <w:sz w:val="18"/>
+      <w:szCs w:val="18"/>
+    </w:rPr>
   </w:style>
   <w:style w:type="character" w:default="1" w:styleId="DefaultParagraphFont">
     <w:name w:val="Default Paragraph Font"/>
@@ -1548,6 +2551,408 @@
         <w:insideV w:val="single" w:sz="4" w:space="0" w:color="auto"/>
       </w:tblBorders>
     </w:tblPr>
+  </w:style>
+  <w:style w:type="paragraph" w:styleId="Title">
+    <w:name w:val="Title"/>
+    <w:basedOn w:val="Normal"/>
+    <w:next w:val="Normal"/>
+    <w:link w:val="TitleChar"/>
+    <w:uiPriority w:val="10"/>
+    <w:qFormat/>
+    <w:rsid w:val="004F0B91"/>
+    <w:pPr>
+      <w:spacing w:before="720"/>
+    </w:pPr>
+    <w:rPr>
+      <w:caps/>
+      <w:color w:val="4F81BD" w:themeColor="accent1"/>
+      <w:spacing w:val="10"/>
+      <w:kern w:val="28"/>
+      <w:sz w:val="52"/>
+      <w:szCs w:val="52"/>
+    </w:rPr>
+  </w:style>
+  <w:style w:type="character" w:customStyle="1" w:styleId="TitleChar">
+    <w:name w:val="Title Char"/>
+    <w:basedOn w:val="DefaultParagraphFont"/>
+    <w:link w:val="Title"/>
+    <w:uiPriority w:val="10"/>
+    <w:rsid w:val="004F0B91"/>
+    <w:rPr>
+      <w:caps/>
+      <w:color w:val="4F81BD" w:themeColor="accent1"/>
+      <w:spacing w:val="10"/>
+      <w:kern w:val="28"/>
+      <w:sz w:val="52"/>
+      <w:szCs w:val="52"/>
+    </w:rPr>
+  </w:style>
+  <w:style w:type="character" w:customStyle="1" w:styleId="Heading1Char">
+    <w:name w:val="Heading 1 Char"/>
+    <w:basedOn w:val="DefaultParagraphFont"/>
+    <w:link w:val="Heading1"/>
+    <w:uiPriority w:val="9"/>
+    <w:rsid w:val="004F0B91"/>
+    <w:rPr>
+      <w:b/>
+      <w:bCs/>
+      <w:caps/>
+      <w:color w:val="FFFFFF" w:themeColor="background1"/>
+      <w:spacing w:val="15"/>
+      <w:shd w:val="clear" w:color="auto" w:fill="4F81BD" w:themeFill="accent1"/>
+    </w:rPr>
+  </w:style>
+  <w:style w:type="character" w:customStyle="1" w:styleId="Heading2Char">
+    <w:name w:val="Heading 2 Char"/>
+    <w:basedOn w:val="DefaultParagraphFont"/>
+    <w:link w:val="Heading2"/>
+    <w:uiPriority w:val="9"/>
+    <w:semiHidden/>
+    <w:rsid w:val="004F0B91"/>
+    <w:rPr>
+      <w:caps/>
+      <w:spacing w:val="15"/>
+      <w:shd w:val="clear" w:color="auto" w:fill="DBE5F1" w:themeFill="accent1" w:themeFillTint="33"/>
+    </w:rPr>
+  </w:style>
+  <w:style w:type="character" w:customStyle="1" w:styleId="Heading3Char">
+    <w:name w:val="Heading 3 Char"/>
+    <w:basedOn w:val="DefaultParagraphFont"/>
+    <w:link w:val="Heading3"/>
+    <w:uiPriority w:val="9"/>
+    <w:semiHidden/>
+    <w:rsid w:val="004F0B91"/>
+    <w:rPr>
+      <w:caps/>
+      <w:color w:val="243F60" w:themeColor="accent1" w:themeShade="7F"/>
+      <w:spacing w:val="15"/>
+    </w:rPr>
+  </w:style>
+  <w:style w:type="character" w:customStyle="1" w:styleId="Heading4Char">
+    <w:name w:val="Heading 4 Char"/>
+    <w:basedOn w:val="DefaultParagraphFont"/>
+    <w:link w:val="Heading4"/>
+    <w:uiPriority w:val="9"/>
+    <w:semiHidden/>
+    <w:rsid w:val="004F0B91"/>
+    <w:rPr>
+      <w:caps/>
+      <w:color w:val="365F91" w:themeColor="accent1" w:themeShade="BF"/>
+      <w:spacing w:val="10"/>
+    </w:rPr>
+  </w:style>
+  <w:style w:type="character" w:customStyle="1" w:styleId="Heading5Char">
+    <w:name w:val="Heading 5 Char"/>
+    <w:basedOn w:val="DefaultParagraphFont"/>
+    <w:link w:val="Heading5"/>
+    <w:uiPriority w:val="9"/>
+    <w:semiHidden/>
+    <w:rsid w:val="004F0B91"/>
+    <w:rPr>
+      <w:caps/>
+      <w:color w:val="365F91" w:themeColor="accent1" w:themeShade="BF"/>
+      <w:spacing w:val="10"/>
+    </w:rPr>
+  </w:style>
+  <w:style w:type="character" w:customStyle="1" w:styleId="Heading6Char">
+    <w:name w:val="Heading 6 Char"/>
+    <w:basedOn w:val="DefaultParagraphFont"/>
+    <w:link w:val="Heading6"/>
+    <w:uiPriority w:val="9"/>
+    <w:semiHidden/>
+    <w:rsid w:val="004F0B91"/>
+    <w:rPr>
+      <w:caps/>
+      <w:color w:val="365F91" w:themeColor="accent1" w:themeShade="BF"/>
+      <w:spacing w:val="10"/>
+    </w:rPr>
+  </w:style>
+  <w:style w:type="character" w:customStyle="1" w:styleId="Heading7Char">
+    <w:name w:val="Heading 7 Char"/>
+    <w:basedOn w:val="DefaultParagraphFont"/>
+    <w:link w:val="Heading7"/>
+    <w:uiPriority w:val="9"/>
+    <w:semiHidden/>
+    <w:rsid w:val="004F0B91"/>
+    <w:rPr>
+      <w:caps/>
+      <w:color w:val="365F91" w:themeColor="accent1" w:themeShade="BF"/>
+      <w:spacing w:val="10"/>
+    </w:rPr>
+  </w:style>
+  <w:style w:type="character" w:customStyle="1" w:styleId="Heading8Char">
+    <w:name w:val="Heading 8 Char"/>
+    <w:basedOn w:val="DefaultParagraphFont"/>
+    <w:link w:val="Heading8"/>
+    <w:uiPriority w:val="9"/>
+    <w:semiHidden/>
+    <w:rsid w:val="004F0B91"/>
+    <w:rPr>
+      <w:caps/>
+      <w:spacing w:val="10"/>
+      <w:sz w:val="18"/>
+      <w:szCs w:val="18"/>
+    </w:rPr>
+  </w:style>
+  <w:style w:type="character" w:customStyle="1" w:styleId="Heading9Char">
+    <w:name w:val="Heading 9 Char"/>
+    <w:basedOn w:val="DefaultParagraphFont"/>
+    <w:link w:val="Heading9"/>
+    <w:uiPriority w:val="9"/>
+    <w:semiHidden/>
+    <w:rsid w:val="004F0B91"/>
+    <w:rPr>
+      <w:i/>
+      <w:caps/>
+      <w:spacing w:val="10"/>
+      <w:sz w:val="18"/>
+      <w:szCs w:val="18"/>
+    </w:rPr>
+  </w:style>
+  <w:style w:type="paragraph" w:styleId="Caption">
+    <w:name w:val="caption"/>
+    <w:basedOn w:val="Normal"/>
+    <w:next w:val="Normal"/>
+    <w:uiPriority w:val="35"/>
+    <w:semiHidden/>
+    <w:unhideWhenUsed/>
+    <w:qFormat/>
+    <w:rsid w:val="004F0B91"/>
+    <w:rPr>
+      <w:b/>
+      <w:bCs/>
+      <w:color w:val="365F91" w:themeColor="accent1" w:themeShade="BF"/>
+      <w:sz w:val="16"/>
+      <w:szCs w:val="16"/>
+    </w:rPr>
+  </w:style>
+  <w:style w:type="paragraph" w:styleId="Subtitle">
+    <w:name w:val="Subtitle"/>
+    <w:basedOn w:val="Normal"/>
+    <w:next w:val="Normal"/>
+    <w:link w:val="SubtitleChar"/>
+    <w:uiPriority w:val="11"/>
+    <w:qFormat/>
+    <w:rsid w:val="004F0B91"/>
+    <w:pPr>
+      <w:spacing w:after="1000" w:line="240" w:lineRule="auto"/>
+    </w:pPr>
+    <w:rPr>
+      <w:caps/>
+      <w:color w:val="595959" w:themeColor="text1" w:themeTint="A6"/>
+      <w:spacing w:val="10"/>
+      <w:sz w:val="24"/>
+      <w:szCs w:val="24"/>
+    </w:rPr>
+  </w:style>
+  <w:style w:type="character" w:customStyle="1" w:styleId="SubtitleChar">
+    <w:name w:val="Subtitle Char"/>
+    <w:basedOn w:val="DefaultParagraphFont"/>
+    <w:link w:val="Subtitle"/>
+    <w:uiPriority w:val="11"/>
+    <w:rsid w:val="004F0B91"/>
+    <w:rPr>
+      <w:caps/>
+      <w:color w:val="595959" w:themeColor="text1" w:themeTint="A6"/>
+      <w:spacing w:val="10"/>
+      <w:sz w:val="24"/>
+      <w:szCs w:val="24"/>
+    </w:rPr>
+  </w:style>
+  <w:style w:type="character" w:styleId="Strong">
+    <w:name w:val="Strong"/>
+    <w:uiPriority w:val="22"/>
+    <w:qFormat/>
+    <w:rsid w:val="004F0B91"/>
+    <w:rPr>
+      <w:b/>
+      <w:bCs/>
+    </w:rPr>
+  </w:style>
+  <w:style w:type="character" w:styleId="Emphasis">
+    <w:name w:val="Emphasis"/>
+    <w:uiPriority w:val="20"/>
+    <w:qFormat/>
+    <w:rsid w:val="004F0B91"/>
+    <w:rPr>
+      <w:caps/>
+      <w:color w:val="243F60" w:themeColor="accent1" w:themeShade="7F"/>
+      <w:spacing w:val="5"/>
+    </w:rPr>
+  </w:style>
+  <w:style w:type="paragraph" w:styleId="NoSpacing">
+    <w:name w:val="No Spacing"/>
+    <w:basedOn w:val="Normal"/>
+    <w:link w:val="NoSpacingChar"/>
+    <w:uiPriority w:val="1"/>
+    <w:qFormat/>
+    <w:rsid w:val="004F0B91"/>
+    <w:pPr>
+      <w:spacing w:before="0" w:after="0" w:line="240" w:lineRule="auto"/>
+    </w:pPr>
+  </w:style>
+  <w:style w:type="character" w:customStyle="1" w:styleId="NoSpacingChar">
+    <w:name w:val="No Spacing Char"/>
+    <w:basedOn w:val="DefaultParagraphFont"/>
+    <w:link w:val="NoSpacing"/>
+    <w:uiPriority w:val="1"/>
+    <w:rsid w:val="004F0B91"/>
+    <w:rPr>
+      <w:sz w:val="20"/>
+      <w:szCs w:val="20"/>
+    </w:rPr>
+  </w:style>
+  <w:style w:type="paragraph" w:styleId="ListParagraph">
+    <w:name w:val="List Paragraph"/>
+    <w:basedOn w:val="Normal"/>
+    <w:uiPriority w:val="34"/>
+    <w:qFormat/>
+    <w:rsid w:val="004F0B91"/>
+    <w:pPr>
+      <w:ind w:left="720"/>
+      <w:contextualSpacing/>
+    </w:pPr>
+  </w:style>
+  <w:style w:type="paragraph" w:styleId="Quote">
+    <w:name w:val="Quote"/>
+    <w:basedOn w:val="Normal"/>
+    <w:next w:val="Normal"/>
+    <w:link w:val="QuoteChar"/>
+    <w:uiPriority w:val="29"/>
+    <w:qFormat/>
+    <w:rsid w:val="004F0B91"/>
+    <w:rPr>
+      <w:i/>
+      <w:iCs/>
+    </w:rPr>
+  </w:style>
+  <w:style w:type="character" w:customStyle="1" w:styleId="QuoteChar">
+    <w:name w:val="Quote Char"/>
+    <w:basedOn w:val="DefaultParagraphFont"/>
+    <w:link w:val="Quote"/>
+    <w:uiPriority w:val="29"/>
+    <w:rsid w:val="004F0B91"/>
+    <w:rPr>
+      <w:i/>
+      <w:iCs/>
+      <w:sz w:val="20"/>
+      <w:szCs w:val="20"/>
+    </w:rPr>
+  </w:style>
+  <w:style w:type="paragraph" w:styleId="IntenseQuote">
+    <w:name w:val="Intense Quote"/>
+    <w:basedOn w:val="Normal"/>
+    <w:next w:val="Normal"/>
+    <w:link w:val="IntenseQuoteChar"/>
+    <w:uiPriority w:val="30"/>
+    <w:qFormat/>
+    <w:rsid w:val="004F0B91"/>
+    <w:pPr>
+      <w:pBdr>
+        <w:top w:val="single" w:sz="4" w:space="10" w:color="4F81BD" w:themeColor="accent1"/>
+        <w:left w:val="single" w:sz="4" w:space="10" w:color="4F81BD" w:themeColor="accent1"/>
+      </w:pBdr>
+      <w:spacing w:after="0"/>
+      <w:ind w:left="1296" w:right="1152"/>
+      <w:jc w:val="both"/>
+    </w:pPr>
+    <w:rPr>
+      <w:i/>
+      <w:iCs/>
+      <w:color w:val="4F81BD" w:themeColor="accent1"/>
+    </w:rPr>
+  </w:style>
+  <w:style w:type="character" w:customStyle="1" w:styleId="IntenseQuoteChar">
+    <w:name w:val="Intense Quote Char"/>
+    <w:basedOn w:val="DefaultParagraphFont"/>
+    <w:link w:val="IntenseQuote"/>
+    <w:uiPriority w:val="30"/>
+    <w:rsid w:val="004F0B91"/>
+    <w:rPr>
+      <w:i/>
+      <w:iCs/>
+      <w:color w:val="4F81BD" w:themeColor="accent1"/>
+      <w:sz w:val="20"/>
+      <w:szCs w:val="20"/>
+    </w:rPr>
+  </w:style>
+  <w:style w:type="character" w:styleId="SubtleEmphasis">
+    <w:name w:val="Subtle Emphasis"/>
+    <w:uiPriority w:val="19"/>
+    <w:qFormat/>
+    <w:rsid w:val="004F0B91"/>
+    <w:rPr>
+      <w:i/>
+      <w:iCs/>
+      <w:color w:val="243F60" w:themeColor="accent1" w:themeShade="7F"/>
+    </w:rPr>
+  </w:style>
+  <w:style w:type="character" w:styleId="IntenseEmphasis">
+    <w:name w:val="Intense Emphasis"/>
+    <w:uiPriority w:val="21"/>
+    <w:qFormat/>
+    <w:rsid w:val="004F0B91"/>
+    <w:rPr>
+      <w:b/>
+      <w:bCs/>
+      <w:caps/>
+      <w:color w:val="243F60" w:themeColor="accent1" w:themeShade="7F"/>
+      <w:spacing w:val="10"/>
+    </w:rPr>
+  </w:style>
+  <w:style w:type="character" w:styleId="SubtleReference">
+    <w:name w:val="Subtle Reference"/>
+    <w:uiPriority w:val="31"/>
+    <w:qFormat/>
+    <w:rsid w:val="004F0B91"/>
+    <w:rPr>
+      <w:b/>
+      <w:bCs/>
+      <w:color w:val="4F81BD" w:themeColor="accent1"/>
+    </w:rPr>
+  </w:style>
+  <w:style w:type="character" w:styleId="IntenseReference">
+    <w:name w:val="Intense Reference"/>
+    <w:uiPriority w:val="32"/>
+    <w:qFormat/>
+    <w:rsid w:val="004F0B91"/>
+    <w:rPr>
+      <w:b/>
+      <w:bCs/>
+      <w:i/>
+      <w:iCs/>
+      <w:caps/>
+      <w:color w:val="4F81BD" w:themeColor="accent1"/>
+    </w:rPr>
+  </w:style>
+  <w:style w:type="character" w:styleId="BookTitle">
+    <w:name w:val="Book Title"/>
+    <w:uiPriority w:val="33"/>
+    <w:qFormat/>
+    <w:rsid w:val="004F0B91"/>
+    <w:rPr>
+      <w:b/>
+      <w:bCs/>
+      <w:i/>
+      <w:iCs/>
+      <w:spacing w:val="9"/>
+    </w:rPr>
+  </w:style>
+  <w:style w:type="paragraph" w:styleId="TOCHeading">
+    <w:name w:val="TOC Heading"/>
+    <w:basedOn w:val="Heading1"/>
+    <w:next w:val="Normal"/>
+    <w:uiPriority w:val="39"/>
+    <w:semiHidden/>
+    <w:unhideWhenUsed/>
+    <w:qFormat/>
+    <w:rsid w:val="004F0B91"/>
+    <w:pPr>
+      <w:outlineLvl w:val="9"/>
+    </w:pPr>
+    <w:rPr>
+      <w:lang w:bidi="en-US"/>
+    </w:rPr>
   </w:style>
 </w:styles>
 </file>

</xml_diff>

<commit_message>
added initial support for output variables
</commit_message>
<xml_diff>
--- a/demos/album/spec.docx
+++ b/demos/album/spec.docx
@@ -447,16 +447,7 @@
           </w:tcPr>
           <w:p>
             <w:r>
-              <w:t>{ i:</w:t>
-            </w:r>
-            <w:r>
-              <w:t>I</w:t>
-            </w:r>
-            <w:r>
-              <w:t xml:space="preserve">nt, </w:t>
-            </w:r>
-            <w:r>
-              <w:t>p : PID | p != p }</w:t>
+              <w:t>none -&gt; none</w:t>
             </w:r>
           </w:p>
         </w:tc>
@@ -478,7 +469,7 @@
           </w:tcPr>
           <w:p>
             <w:r>
-              <w:t>{ p :PID | p ! =p }</w:t>
+              <w:t>none</w:t>
             </w:r>
           </w:p>
         </w:tc>
@@ -500,7 +491,7 @@
           </w:tcPr>
           <w:p>
             <w:r>
-              <w:t>{ p :PID | p ! =p }</w:t>
+              <w:t>none</w:t>
             </w:r>
           </w:p>
         </w:tc>
@@ -522,7 +513,7 @@
           </w:tcPr>
           <w:p>
             <w:r>
-              <w:t>{ p :PID | p ! =p }</w:t>
+              <w:t>none</w:t>
             </w:r>
           </w:p>
         </w:tc>
@@ -627,6 +618,9 @@
             <w:r>
               <w:t>pid:PID</w:t>
             </w:r>
+            <w:r>
+              <w:t>, output_r:Int</w:t>
+            </w:r>
           </w:p>
         </w:tc>
         <w:tc>
@@ -834,6 +828,60 @@
             <w:r>
               <w:t>toDelete</w:t>
             </w:r>
+          </w:p>
+        </w:tc>
+      </w:tr>
+      <w:tr>
+        <w:tc>
+          <w:tcPr>
+            <w:tcW w:w="1368" w:type="dxa"/>
+          </w:tcPr>
+          <w:p>
+            <w:r>
+              <w:t>output_r</w:t>
+            </w:r>
+          </w:p>
+        </w:tc>
+        <w:tc>
+          <w:tcPr>
+            <w:tcW w:w="2911" w:type="dxa"/>
+          </w:tcPr>
+          <w:p>
+            <w:r>
+              <w:t>1</w:t>
+            </w:r>
+          </w:p>
+        </w:tc>
+        <w:tc>
+          <w:tcPr>
+            <w:tcW w:w="1833" w:type="dxa"/>
+          </w:tcPr>
+          <w:p>
+            <w:r>
+              <w:t>0</w:t>
+            </w:r>
+          </w:p>
+        </w:tc>
+        <w:tc>
+          <w:tcPr>
+            <w:tcW w:w="1778" w:type="dxa"/>
+          </w:tcPr>
+          <w:p>
+            <w:r>
+              <w:t>0</w:t>
+            </w:r>
+          </w:p>
+        </w:tc>
+        <w:tc>
+          <w:tcPr>
+            <w:tcW w:w="1686" w:type="dxa"/>
+          </w:tcPr>
+          <w:p>
+            <w:r>
+              <w:t>0</w:t>
+            </w:r>
+            <w:bookmarkStart w:id="0" w:name="_GoBack"/>
+            <w:bookmarkEnd w:id="0"/>
           </w:p>
         </w:tc>
       </w:tr>
@@ -1027,8 +1075,6 @@
             <w:r>
               <w:t>toDelete + album[i]</w:t>
             </w:r>
-            <w:bookmarkStart w:id="0" w:name="_GoBack"/>
-            <w:bookmarkEnd w:id="0"/>
           </w:p>
         </w:tc>
       </w:tr>

</xml_diff>

<commit_message>
changed names of table headers to better match those in papers
</commit_message>
<xml_diff>
--- a/demos/album/spec.docx
+++ b/demos/album/spec.docx
@@ -15,7 +15,15 @@
         <w:spacing w:line="240" w:lineRule="auto"/>
       </w:pPr>
       <w:r>
-        <w:t>This is a FineFit specification of a photo album application. The application consists of a client that shows photos in a sequence and a server that stores the photos. We can change the content of the photos in the client but then must synchronize them with the server. Any new photos must be added to the server, and photos that exist in the server but we have asked to delete should be removed from the server. The following specification describes how each operation should behave.</w:t>
+        <w:t xml:space="preserve">This is a </w:t>
+      </w:r>
+      <w:proofErr w:type="spellStart"/>
+      <w:r>
+        <w:t>FineFit</w:t>
+      </w:r>
+      <w:proofErr w:type="spellEnd"/>
+      <w:r>
+        <w:t xml:space="preserve"> specification of a photo album application. The application consists of a client that shows photos in a sequence and a server that stores the photos. We can change the content of the photos in the client but then must synchronize them with the server. Any new photos must be added to the server, and photos that exist in the server but we have asked to delete should be removed from the server. The following specification describes how each operation should behave.</w:t>
       </w:r>
     </w:p>
     <w:p>
@@ -103,7 +111,7 @@
           </w:tcPr>
           <w:p>
             <w:r>
-              <w:t>Relation</w:t>
+              <w:t>State variable</w:t>
             </w:r>
           </w:p>
         </w:tc>
@@ -134,21 +142,28 @@
             <w:tcW w:w="4788" w:type="dxa"/>
           </w:tcPr>
           <w:p>
-            <w:r>
-              <w:t>seq PID</w:t>
-            </w:r>
-          </w:p>
-        </w:tc>
-      </w:tr>
-      <w:tr>
-        <w:tc>
-          <w:tcPr>
-            <w:tcW w:w="4788" w:type="dxa"/>
-          </w:tcPr>
-          <w:p>
+            <w:proofErr w:type="spellStart"/>
+            <w:r>
+              <w:t>seq</w:t>
+            </w:r>
+            <w:proofErr w:type="spellEnd"/>
+            <w:r>
+              <w:t xml:space="preserve"> PID</w:t>
+            </w:r>
+          </w:p>
+        </w:tc>
+      </w:tr>
+      <w:tr>
+        <w:tc>
+          <w:tcPr>
+            <w:tcW w:w="4788" w:type="dxa"/>
+          </w:tcPr>
+          <w:p>
+            <w:proofErr w:type="spellStart"/>
             <w:r>
               <w:t>toAdd</w:t>
             </w:r>
+            <w:proofErr w:type="spellEnd"/>
           </w:p>
         </w:tc>
         <w:tc>
@@ -202,9 +217,11 @@
             <w:tcW w:w="4788" w:type="dxa"/>
           </w:tcPr>
           <w:p>
+            <w:proofErr w:type="spellStart"/>
             <w:r>
               <w:t>toDelete</w:t>
             </w:r>
+            <w:proofErr w:type="spellEnd"/>
           </w:p>
         </w:tc>
         <w:tc>
@@ -306,7 +323,15 @@
           </w:tcPr>
           <w:p>
             <w:r>
-              <w:t>album in Int lone -&gt; lone PID</w:t>
+              <w:t xml:space="preserve">album in </w:t>
+            </w:r>
+            <w:proofErr w:type="spellStart"/>
+            <w:r>
+              <w:t>Int</w:t>
+            </w:r>
+            <w:proofErr w:type="spellEnd"/>
+            <w:r>
+              <w:t xml:space="preserve"> lone -&gt; lone PID</w:t>
             </w:r>
           </w:p>
         </w:tc>
@@ -318,7 +343,15 @@
           </w:tcPr>
           <w:p>
             <w:r>
-              <w:t>no toAdd &amp; existing</w:t>
+              <w:t xml:space="preserve">no </w:t>
+            </w:r>
+            <w:proofErr w:type="spellStart"/>
+            <w:r>
+              <w:t>toAdd</w:t>
+            </w:r>
+            <w:proofErr w:type="spellEnd"/>
+            <w:r>
+              <w:t xml:space="preserve"> &amp; existing</w:t>
             </w:r>
           </w:p>
         </w:tc>
@@ -329,8 +362,13 @@
             <w:tcW w:w="9576" w:type="dxa"/>
           </w:tcPr>
           <w:p>
-            <w:r>
-              <w:t>toDelete in existing</w:t>
+            <w:proofErr w:type="spellStart"/>
+            <w:r>
+              <w:t>toDelete</w:t>
+            </w:r>
+            <w:proofErr w:type="spellEnd"/>
+            <w:r>
+              <w:t xml:space="preserve"> in existing</w:t>
             </w:r>
           </w:p>
         </w:tc>
@@ -342,8 +380,21 @@
           </w:tcPr>
           <w:p>
             <w:r>
-              <w:t>no toAdd &amp; toDelete</w:t>
-            </w:r>
+              <w:t xml:space="preserve">no </w:t>
+            </w:r>
+            <w:proofErr w:type="spellStart"/>
+            <w:r>
+              <w:t>toAdd</w:t>
+            </w:r>
+            <w:proofErr w:type="spellEnd"/>
+            <w:r>
+              <w:t xml:space="preserve"> &amp; </w:t>
+            </w:r>
+            <w:proofErr w:type="spellStart"/>
+            <w:r>
+              <w:t>toDelete</w:t>
+            </w:r>
+            <w:proofErr w:type="spellEnd"/>
           </w:p>
         </w:tc>
       </w:tr>
@@ -383,7 +434,7 @@
           <w:p>
             <w:r>
               <w:lastRenderedPageBreak/>
-              <w:t>sample.OperationFixture</w:t>
+              <w:t>Operation</w:t>
             </w:r>
           </w:p>
         </w:tc>
@@ -400,9 +451,11 @@
             <w:tcW w:w="4788" w:type="dxa"/>
           </w:tcPr>
           <w:p>
+            <w:proofErr w:type="spellStart"/>
             <w:r>
               <w:t>init</w:t>
             </w:r>
+            <w:proofErr w:type="spellEnd"/>
           </w:p>
         </w:tc>
         <w:tc>
@@ -458,9 +511,11 @@
             <w:tcW w:w="4788" w:type="dxa"/>
           </w:tcPr>
           <w:p>
+            <w:proofErr w:type="spellStart"/>
             <w:r>
               <w:t>toAdd</w:t>
             </w:r>
+            <w:proofErr w:type="spellEnd"/>
           </w:p>
         </w:tc>
         <w:tc>
@@ -480,9 +535,11 @@
             <w:tcW w:w="4788" w:type="dxa"/>
           </w:tcPr>
           <w:p>
+            <w:proofErr w:type="spellStart"/>
             <w:r>
               <w:t>toDelete</w:t>
             </w:r>
+            <w:proofErr w:type="spellEnd"/>
           </w:p>
         </w:tc>
         <w:tc>
@@ -521,7 +578,23 @@
     </w:tbl>
     <w:p>
       <w:r>
-        <w:t>The operation addPhoto appends a photo to the album, provided that the photo is not already in the album and that the album has enough space:</w:t>
+        <w:t xml:space="preserve">The operation </w:t>
+      </w:r>
+      <w:proofErr w:type="spellStart"/>
+      <w:r>
+        <w:t>addPhoto</w:t>
+      </w:r>
+      <w:proofErr w:type="spellEnd"/>
+      <w:r>
+        <w:t xml:space="preserve"> appends a photo to the </w:t>
+      </w:r>
+      <w:proofErr w:type="gramStart"/>
+      <w:r>
+        <w:t>album,</w:t>
+      </w:r>
+      <w:proofErr w:type="gramEnd"/>
+      <w:r>
+        <w:t xml:space="preserve"> provided that the photo is not already in the album and that the album has enough space:</w:t>
       </w:r>
     </w:p>
     <w:tbl>
@@ -531,11 +604,11 @@
         <w:tblLook w:val="04A0" w:firstRow="1" w:lastRow="0" w:firstColumn="1" w:lastColumn="0" w:noHBand="0" w:noVBand="1"/>
       </w:tblPr>
       <w:tblGrid>
-        <w:gridCol w:w="2244"/>
-        <w:gridCol w:w="2502"/>
-        <w:gridCol w:w="1728"/>
-        <w:gridCol w:w="1632"/>
-        <w:gridCol w:w="1470"/>
+        <w:gridCol w:w="1368"/>
+        <w:gridCol w:w="2911"/>
+        <w:gridCol w:w="1833"/>
+        <w:gridCol w:w="1778"/>
+        <w:gridCol w:w="1686"/>
       </w:tblGrid>
       <w:tr>
         <w:tc>
@@ -544,7 +617,7 @@
           </w:tcPr>
           <w:p>
             <w:r>
-              <w:t>sample.OperationFixture</w:t>
+              <w:t>Operation</w:t>
             </w:r>
           </w:p>
         </w:tc>
@@ -579,9 +652,11 @@
             <w:tcW w:w="1368" w:type="dxa"/>
           </w:tcPr>
           <w:p>
+            <w:proofErr w:type="spellStart"/>
             <w:r>
               <w:t>addPhoto</w:t>
             </w:r>
+            <w:proofErr w:type="spellEnd"/>
           </w:p>
         </w:tc>
         <w:tc>
@@ -615,12 +690,19 @@
             <w:tcW w:w="1368" w:type="dxa"/>
           </w:tcPr>
           <w:p>
+            <w:proofErr w:type="spellStart"/>
             <w:r>
               <w:t>pid:PID</w:t>
             </w:r>
-            <w:r>
-              <w:t>, output_r:Int</w:t>
-            </w:r>
+            <w:proofErr w:type="spellEnd"/>
+            <w:r>
+              <w:t xml:space="preserve">, </w:t>
+            </w:r>
+            <w:proofErr w:type="spellStart"/>
+            <w:r>
+              <w:t>output_r:Int</w:t>
+            </w:r>
+            <w:proofErr w:type="spellEnd"/>
           </w:p>
         </w:tc>
         <w:tc>
@@ -633,8 +715,21 @@
             </w:r>
           </w:p>
           <w:p>
-            <w:r>
-              <w:t>pid !in toAdd + existing</w:t>
+            <w:proofErr w:type="spellStart"/>
+            <w:r>
+              <w:t>pid</w:t>
+            </w:r>
+            <w:proofErr w:type="spellEnd"/>
+            <w:r>
+              <w:t xml:space="preserve"> !in </w:t>
+            </w:r>
+            <w:proofErr w:type="spellStart"/>
+            <w:r>
+              <w:t>toAdd</w:t>
+            </w:r>
+            <w:proofErr w:type="spellEnd"/>
+            <w:r>
+              <w:t xml:space="preserve"> + existing</w:t>
             </w:r>
           </w:p>
         </w:tc>
@@ -644,8 +739,21 @@
           </w:tcPr>
           <w:p>
             <w:r>
-              <w:t>#album &lt; 3 and pid in toDelete</w:t>
-            </w:r>
+              <w:t xml:space="preserve">#album &lt; 3 and </w:t>
+            </w:r>
+            <w:proofErr w:type="spellStart"/>
+            <w:r>
+              <w:t>pid</w:t>
+            </w:r>
+            <w:proofErr w:type="spellEnd"/>
+            <w:r>
+              <w:t xml:space="preserve"> in </w:t>
+            </w:r>
+            <w:proofErr w:type="spellStart"/>
+            <w:r>
+              <w:t>toDelete</w:t>
+            </w:r>
+            <w:proofErr w:type="spellEnd"/>
           </w:p>
         </w:tc>
         <w:tc>
@@ -653,9 +761,19 @@
             <w:tcW w:w="1778" w:type="dxa"/>
           </w:tcPr>
           <w:p>
-            <w:r>
-              <w:t>pid in album.elems</w:t>
-            </w:r>
+            <w:proofErr w:type="spellStart"/>
+            <w:r>
+              <w:t>pid</w:t>
+            </w:r>
+            <w:proofErr w:type="spellEnd"/>
+            <w:r>
+              <w:t xml:space="preserve"> in </w:t>
+            </w:r>
+            <w:proofErr w:type="spellStart"/>
+            <w:r>
+              <w:t>album.elems</w:t>
+            </w:r>
+            <w:proofErr w:type="spellEnd"/>
           </w:p>
         </w:tc>
         <w:tc>
@@ -685,8 +803,21 @@
             <w:tcW w:w="2911" w:type="dxa"/>
           </w:tcPr>
           <w:p>
-            <w:r>
-              <w:t>album.add[pid]</w:t>
+            <w:proofErr w:type="spellStart"/>
+            <w:r>
+              <w:t>album.add</w:t>
+            </w:r>
+            <w:proofErr w:type="spellEnd"/>
+            <w:r>
+              <w:t>[</w:t>
+            </w:r>
+            <w:proofErr w:type="spellStart"/>
+            <w:r>
+              <w:t>pid</w:t>
+            </w:r>
+            <w:proofErr w:type="spellEnd"/>
+            <w:r>
+              <w:t>]</w:t>
             </w:r>
           </w:p>
         </w:tc>
@@ -695,8 +826,21 @@
             <w:tcW w:w="1833" w:type="dxa"/>
           </w:tcPr>
           <w:p>
-            <w:r>
-              <w:t>album.add[pid]</w:t>
+            <w:proofErr w:type="spellStart"/>
+            <w:r>
+              <w:t>album.add</w:t>
+            </w:r>
+            <w:proofErr w:type="spellEnd"/>
+            <w:r>
+              <w:t>[</w:t>
+            </w:r>
+            <w:proofErr w:type="spellStart"/>
+            <w:r>
+              <w:t>pid</w:t>
+            </w:r>
+            <w:proofErr w:type="spellEnd"/>
+            <w:r>
+              <w:t>]</w:t>
             </w:r>
           </w:p>
         </w:tc>
@@ -727,9 +871,11 @@
             <w:tcW w:w="1368" w:type="dxa"/>
           </w:tcPr>
           <w:p>
+            <w:proofErr w:type="spellStart"/>
             <w:r>
               <w:t>toAdd</w:t>
             </w:r>
+            <w:proofErr w:type="spellEnd"/>
           </w:p>
         </w:tc>
         <w:tc>
@@ -737,9 +883,19 @@
             <w:tcW w:w="2911" w:type="dxa"/>
           </w:tcPr>
           <w:p>
-            <w:r>
-              <w:t>toAdd + pid</w:t>
-            </w:r>
+            <w:proofErr w:type="spellStart"/>
+            <w:r>
+              <w:t>toAdd</w:t>
+            </w:r>
+            <w:proofErr w:type="spellEnd"/>
+            <w:r>
+              <w:t xml:space="preserve"> + </w:t>
+            </w:r>
+            <w:proofErr w:type="spellStart"/>
+            <w:r>
+              <w:t>pid</w:t>
+            </w:r>
+            <w:proofErr w:type="spellEnd"/>
           </w:p>
         </w:tc>
         <w:tc>
@@ -747,9 +903,11 @@
             <w:tcW w:w="1833" w:type="dxa"/>
           </w:tcPr>
           <w:p>
+            <w:proofErr w:type="spellStart"/>
             <w:r>
               <w:t>toAdd</w:t>
             </w:r>
+            <w:proofErr w:type="spellEnd"/>
           </w:p>
         </w:tc>
         <w:tc>
@@ -757,9 +915,11 @@
             <w:tcW w:w="1778" w:type="dxa"/>
           </w:tcPr>
           <w:p>
+            <w:proofErr w:type="spellStart"/>
             <w:r>
               <w:t>toAdd</w:t>
             </w:r>
+            <w:proofErr w:type="spellEnd"/>
           </w:p>
         </w:tc>
         <w:tc>
@@ -767,9 +927,11 @@
             <w:tcW w:w="1686" w:type="dxa"/>
           </w:tcPr>
           <w:p>
+            <w:proofErr w:type="spellStart"/>
             <w:r>
               <w:t>toAdd</w:t>
             </w:r>
+            <w:proofErr w:type="spellEnd"/>
           </w:p>
         </w:tc>
       </w:tr>
@@ -779,9 +941,11 @@
             <w:tcW w:w="1368" w:type="dxa"/>
           </w:tcPr>
           <w:p>
+            <w:proofErr w:type="spellStart"/>
             <w:r>
               <w:t>toDelete</w:t>
             </w:r>
+            <w:proofErr w:type="spellEnd"/>
           </w:p>
         </w:tc>
         <w:tc>
@@ -789,9 +953,11 @@
             <w:tcW w:w="2911" w:type="dxa"/>
           </w:tcPr>
           <w:p>
+            <w:proofErr w:type="spellStart"/>
             <w:r>
               <w:t>toDelete</w:t>
             </w:r>
+            <w:proofErr w:type="spellEnd"/>
           </w:p>
         </w:tc>
         <w:tc>
@@ -799,15 +965,25 @@
             <w:tcW w:w="1833" w:type="dxa"/>
           </w:tcPr>
           <w:p>
-            <w:r>
-              <w:t xml:space="preserve">toDelete </w:t>
+            <w:proofErr w:type="spellStart"/>
+            <w:r>
+              <w:t>toDelete</w:t>
+            </w:r>
+            <w:proofErr w:type="spellEnd"/>
+            <w:r>
+              <w:t xml:space="preserve"> </w:t>
             </w:r>
             <w:r>
               <w:t>-</w:t>
             </w:r>
             <w:r>
-              <w:t xml:space="preserve"> pid</w:t>
-            </w:r>
+              <w:t xml:space="preserve"> </w:t>
+            </w:r>
+            <w:proofErr w:type="spellStart"/>
+            <w:r>
+              <w:t>pid</w:t>
+            </w:r>
+            <w:proofErr w:type="spellEnd"/>
           </w:p>
         </w:tc>
         <w:tc>
@@ -815,9 +991,11 @@
             <w:tcW w:w="1778" w:type="dxa"/>
           </w:tcPr>
           <w:p>
+            <w:proofErr w:type="spellStart"/>
             <w:r>
               <w:t>toDelete</w:t>
             </w:r>
+            <w:proofErr w:type="spellEnd"/>
           </w:p>
         </w:tc>
         <w:tc>
@@ -825,9 +1003,11 @@
             <w:tcW w:w="1686" w:type="dxa"/>
           </w:tcPr>
           <w:p>
+            <w:proofErr w:type="spellStart"/>
             <w:r>
               <w:t>toDelete</w:t>
             </w:r>
+            <w:proofErr w:type="spellEnd"/>
           </w:p>
         </w:tc>
       </w:tr>
@@ -837,9 +1017,11 @@
             <w:tcW w:w="1368" w:type="dxa"/>
           </w:tcPr>
           <w:p>
+            <w:proofErr w:type="spellStart"/>
             <w:r>
               <w:t>output_r</w:t>
             </w:r>
+            <w:proofErr w:type="spellEnd"/>
           </w:p>
         </w:tc>
         <w:tc>
@@ -880,15 +1062,29 @@
             <w:r>
               <w:t>0</w:t>
             </w:r>
-            <w:bookmarkStart w:id="0" w:name="_GoBack"/>
-            <w:bookmarkEnd w:id="0"/>
           </w:p>
         </w:tc>
       </w:tr>
     </w:tbl>
     <w:p>
       <w:r>
-        <w:t>The operation removePhoto takes an index into the album sequence and removes the photo from the album. All other photos shift to the right. If the photo is new (and therefore was about to be added to the server) we have to remove it from toAdd to ensure it won't be added to the server when we save the album:</w:t>
+        <w:t xml:space="preserve">The operation </w:t>
+      </w:r>
+      <w:proofErr w:type="spellStart"/>
+      <w:r>
+        <w:t>removePhoto</w:t>
+      </w:r>
+      <w:proofErr w:type="spellEnd"/>
+      <w:r>
+        <w:t xml:space="preserve"> takes an index into the album sequence and removes the photo from the album. All other photos shift to the right. If the photo is new (and therefore was about to be added to the server) we have to remove it from </w:t>
+      </w:r>
+      <w:proofErr w:type="spellStart"/>
+      <w:r>
+        <w:t>toAdd</w:t>
+      </w:r>
+      <w:proofErr w:type="spellEnd"/>
+      <w:r>
+        <w:t xml:space="preserve"> to ensure it won't be added to the server when we save the album:</w:t>
       </w:r>
     </w:p>
     <w:tbl>
@@ -909,7 +1105,7 @@
           </w:tcPr>
           <w:p>
             <w:r>
-              <w:t>sample.OperationFixture</w:t>
+              <w:t>Operation</w:t>
             </w:r>
           </w:p>
         </w:tc>
@@ -932,9 +1128,11 @@
             <w:tcW w:w="2511" w:type="dxa"/>
           </w:tcPr>
           <w:p>
+            <w:proofErr w:type="spellStart"/>
             <w:r>
               <w:t>removePhoto</w:t>
             </w:r>
+            <w:proofErr w:type="spellEnd"/>
           </w:p>
         </w:tc>
         <w:tc>
@@ -966,9 +1164,35 @@
             <w:tcW w:w="2911" w:type="dxa"/>
           </w:tcPr>
           <w:p>
-            <w:r>
-              <w:t>i in album.PID and album[i] in toAdd</w:t>
-            </w:r>
+            <w:proofErr w:type="spellStart"/>
+            <w:r>
+              <w:t>i</w:t>
+            </w:r>
+            <w:proofErr w:type="spellEnd"/>
+            <w:r>
+              <w:t xml:space="preserve"> in </w:t>
+            </w:r>
+            <w:proofErr w:type="spellStart"/>
+            <w:r>
+              <w:t>album.PID</w:t>
+            </w:r>
+            <w:proofErr w:type="spellEnd"/>
+            <w:r>
+              <w:t xml:space="preserve"> and album[</w:t>
+            </w:r>
+            <w:proofErr w:type="spellStart"/>
+            <w:r>
+              <w:t>i</w:t>
+            </w:r>
+            <w:proofErr w:type="spellEnd"/>
+            <w:r>
+              <w:t xml:space="preserve">] in </w:t>
+            </w:r>
+            <w:proofErr w:type="spellStart"/>
+            <w:r>
+              <w:t>toAdd</w:t>
+            </w:r>
+            <w:proofErr w:type="spellEnd"/>
           </w:p>
         </w:tc>
         <w:tc>
@@ -976,8 +1200,29 @@
             <w:tcW w:w="2911" w:type="dxa"/>
           </w:tcPr>
           <w:p>
-            <w:r>
-              <w:t>i in album.PID and album[i] in existing</w:t>
+            <w:proofErr w:type="spellStart"/>
+            <w:r>
+              <w:t>i</w:t>
+            </w:r>
+            <w:proofErr w:type="spellEnd"/>
+            <w:r>
+              <w:t xml:space="preserve"> in </w:t>
+            </w:r>
+            <w:proofErr w:type="spellStart"/>
+            <w:r>
+              <w:t>album.PID</w:t>
+            </w:r>
+            <w:proofErr w:type="spellEnd"/>
+            <w:r>
+              <w:t xml:space="preserve"> and album[</w:t>
+            </w:r>
+            <w:proofErr w:type="spellStart"/>
+            <w:r>
+              <w:t>i</w:t>
+            </w:r>
+            <w:proofErr w:type="spellEnd"/>
+            <w:r>
+              <w:t>] in existing</w:t>
             </w:r>
           </w:p>
         </w:tc>
@@ -998,8 +1243,21 @@
             <w:tcW w:w="2911" w:type="dxa"/>
           </w:tcPr>
           <w:p>
-            <w:r>
-              <w:t>album.delete[i]</w:t>
+            <w:proofErr w:type="spellStart"/>
+            <w:r>
+              <w:t>album.delete</w:t>
+            </w:r>
+            <w:proofErr w:type="spellEnd"/>
+            <w:r>
+              <w:t>[</w:t>
+            </w:r>
+            <w:proofErr w:type="spellStart"/>
+            <w:r>
+              <w:t>i</w:t>
+            </w:r>
+            <w:proofErr w:type="spellEnd"/>
+            <w:r>
+              <w:t>]</w:t>
             </w:r>
           </w:p>
         </w:tc>
@@ -1008,8 +1266,21 @@
             <w:tcW w:w="2911" w:type="dxa"/>
           </w:tcPr>
           <w:p>
-            <w:r>
-              <w:t>album.delete[i]</w:t>
+            <w:proofErr w:type="spellStart"/>
+            <w:r>
+              <w:t>album.delete</w:t>
+            </w:r>
+            <w:proofErr w:type="spellEnd"/>
+            <w:r>
+              <w:t>[</w:t>
+            </w:r>
+            <w:proofErr w:type="spellStart"/>
+            <w:r>
+              <w:t>i</w:t>
+            </w:r>
+            <w:proofErr w:type="spellEnd"/>
+            <w:r>
+              <w:t>]</w:t>
             </w:r>
           </w:p>
         </w:tc>
@@ -1020,9 +1291,11 @@
             <w:tcW w:w="2511" w:type="dxa"/>
           </w:tcPr>
           <w:p>
+            <w:proofErr w:type="spellStart"/>
             <w:r>
               <w:t>toAdd</w:t>
             </w:r>
+            <w:proofErr w:type="spellEnd"/>
           </w:p>
         </w:tc>
         <w:tc>
@@ -1030,8 +1303,21 @@
             <w:tcW w:w="2911" w:type="dxa"/>
           </w:tcPr>
           <w:p>
-            <w:r>
-              <w:t>toAdd - album[i]</w:t>
+            <w:proofErr w:type="spellStart"/>
+            <w:r>
+              <w:t>toAdd</w:t>
+            </w:r>
+            <w:proofErr w:type="spellEnd"/>
+            <w:r>
+              <w:t xml:space="preserve"> - album[</w:t>
+            </w:r>
+            <w:proofErr w:type="spellStart"/>
+            <w:r>
+              <w:t>i</w:t>
+            </w:r>
+            <w:proofErr w:type="spellEnd"/>
+            <w:r>
+              <w:t>]</w:t>
             </w:r>
           </w:p>
         </w:tc>
@@ -1040,9 +1326,11 @@
             <w:tcW w:w="2911" w:type="dxa"/>
           </w:tcPr>
           <w:p>
+            <w:proofErr w:type="spellStart"/>
             <w:r>
               <w:t>toAdd</w:t>
             </w:r>
+            <w:proofErr w:type="spellEnd"/>
           </w:p>
         </w:tc>
       </w:tr>
@@ -1052,9 +1340,11 @@
             <w:tcW w:w="2511" w:type="dxa"/>
           </w:tcPr>
           <w:p>
+            <w:proofErr w:type="spellStart"/>
             <w:r>
               <w:t>toDelete</w:t>
             </w:r>
+            <w:proofErr w:type="spellEnd"/>
           </w:p>
         </w:tc>
         <w:tc>
@@ -1062,9 +1352,11 @@
             <w:tcW w:w="2911" w:type="dxa"/>
           </w:tcPr>
           <w:p>
+            <w:proofErr w:type="spellStart"/>
             <w:r>
               <w:t>toDelete</w:t>
             </w:r>
+            <w:proofErr w:type="spellEnd"/>
           </w:p>
         </w:tc>
         <w:tc>
@@ -1072,8 +1364,21 @@
             <w:tcW w:w="2911" w:type="dxa"/>
           </w:tcPr>
           <w:p>
-            <w:r>
-              <w:t>toDelete + album[i]</w:t>
+            <w:proofErr w:type="spellStart"/>
+            <w:r>
+              <w:t>toDelete</w:t>
+            </w:r>
+            <w:proofErr w:type="spellEnd"/>
+            <w:r>
+              <w:t xml:space="preserve"> + album[</w:t>
+            </w:r>
+            <w:proofErr w:type="spellStart"/>
+            <w:r>
+              <w:t>i</w:t>
+            </w:r>
+            <w:proofErr w:type="spellEnd"/>
+            <w:r>
+              <w:t>]</w:t>
             </w:r>
           </w:p>
         </w:tc>
@@ -1101,8 +1406,10 @@
           </w:tcPr>
           <w:p>
             <w:r>
-              <w:t>sample.OperationFixture</w:t>
-            </w:r>
+              <w:t>Operation</w:t>
+            </w:r>
+            <w:bookmarkStart w:id="0" w:name="_GoBack"/>
+            <w:bookmarkEnd w:id="0"/>
           </w:p>
         </w:tc>
         <w:tc>
@@ -1154,9 +1461,11 @@
             <w:tcW w:w="4788" w:type="dxa"/>
           </w:tcPr>
           <w:p>
+            <w:proofErr w:type="spellStart"/>
             <w:r>
               <w:t>toAdd</w:t>
             </w:r>
+            <w:proofErr w:type="spellEnd"/>
           </w:p>
         </w:tc>
         <w:tc>
@@ -1176,9 +1485,11 @@
             <w:tcW w:w="4788" w:type="dxa"/>
           </w:tcPr>
           <w:p>
+            <w:proofErr w:type="spellStart"/>
             <w:r>
               <w:t>toDelete</w:t>
             </w:r>
+            <w:proofErr w:type="spellEnd"/>
           </w:p>
         </w:tc>
         <w:tc>
@@ -1209,8 +1520,21 @@
           </w:tcPr>
           <w:p>
             <w:r>
-              <w:t>existing + toAdd - toDelete</w:t>
-            </w:r>
+              <w:t xml:space="preserve">existing + </w:t>
+            </w:r>
+            <w:proofErr w:type="spellStart"/>
+            <w:r>
+              <w:t>toAdd</w:t>
+            </w:r>
+            <w:proofErr w:type="spellEnd"/>
+            <w:r>
+              <w:t xml:space="preserve"> - </w:t>
+            </w:r>
+            <w:proofErr w:type="spellStart"/>
+            <w:r>
+              <w:t>toDelete</w:t>
+            </w:r>
+            <w:proofErr w:type="spellEnd"/>
           </w:p>
         </w:tc>
       </w:tr>

</xml_diff>

<commit_message>
added true and false predicates to the alloy specifications that we generate
</commit_message>
<xml_diff>
--- a/demos/album/spec.docx
+++ b/demos/album/spec.docx
@@ -478,7 +478,7 @@
           </w:tcPr>
           <w:p>
             <w:r>
-              <w:t>some PID</w:t>
+              <w:t>true</w:t>
             </w:r>
           </w:p>
         </w:tc>
@@ -1408,98 +1408,98 @@
             <w:r>
               <w:t>Operation</w:t>
             </w:r>
+          </w:p>
+        </w:tc>
+        <w:tc>
+          <w:tcPr>
+            <w:tcW w:w="4788" w:type="dxa"/>
+          </w:tcPr>
+          <w:p/>
+        </w:tc>
+      </w:tr>
+      <w:tr>
+        <w:tc>
+          <w:tcPr>
+            <w:tcW w:w="4788" w:type="dxa"/>
+          </w:tcPr>
+          <w:p>
+            <w:r>
+              <w:t>save</w:t>
+            </w:r>
+          </w:p>
+        </w:tc>
+        <w:tc>
+          <w:tcPr>
+            <w:tcW w:w="4788" w:type="dxa"/>
+          </w:tcPr>
+          <w:p/>
+        </w:tc>
+      </w:tr>
+      <w:tr>
+        <w:tc>
+          <w:tcPr>
+            <w:tcW w:w="4788" w:type="dxa"/>
+          </w:tcPr>
+          <w:p/>
+        </w:tc>
+        <w:tc>
+          <w:tcPr>
+            <w:tcW w:w="4788" w:type="dxa"/>
+          </w:tcPr>
+          <w:p>
+            <w:r>
+              <w:t>true</w:t>
+            </w:r>
+          </w:p>
+        </w:tc>
+      </w:tr>
+      <w:tr>
+        <w:tc>
+          <w:tcPr>
+            <w:tcW w:w="4788" w:type="dxa"/>
+          </w:tcPr>
+          <w:p>
+            <w:proofErr w:type="spellStart"/>
+            <w:r>
+              <w:t>toAdd</w:t>
+            </w:r>
+            <w:proofErr w:type="spellEnd"/>
+          </w:p>
+        </w:tc>
+        <w:tc>
+          <w:tcPr>
+            <w:tcW w:w="4788" w:type="dxa"/>
+          </w:tcPr>
+          <w:p>
+            <w:r>
+              <w:t>none</w:t>
+            </w:r>
+          </w:p>
+        </w:tc>
+      </w:tr>
+      <w:tr>
+        <w:tc>
+          <w:tcPr>
+            <w:tcW w:w="4788" w:type="dxa"/>
+          </w:tcPr>
+          <w:p>
+            <w:proofErr w:type="spellStart"/>
+            <w:r>
+              <w:t>toDelete</w:t>
+            </w:r>
+            <w:proofErr w:type="spellEnd"/>
+          </w:p>
+        </w:tc>
+        <w:tc>
+          <w:tcPr>
+            <w:tcW w:w="4788" w:type="dxa"/>
+          </w:tcPr>
+          <w:p>
+            <w:r>
+              <w:t>none</w:t>
+            </w:r>
             <w:bookmarkStart w:id="0" w:name="_GoBack"/>
             <w:bookmarkEnd w:id="0"/>
-          </w:p>
-        </w:tc>
-        <w:tc>
-          <w:tcPr>
-            <w:tcW w:w="4788" w:type="dxa"/>
-          </w:tcPr>
-          <w:p/>
-        </w:tc>
-      </w:tr>
-      <w:tr>
-        <w:tc>
-          <w:tcPr>
-            <w:tcW w:w="4788" w:type="dxa"/>
-          </w:tcPr>
-          <w:p>
-            <w:r>
-              <w:t>save</w:t>
-            </w:r>
-          </w:p>
-        </w:tc>
-        <w:tc>
-          <w:tcPr>
-            <w:tcW w:w="4788" w:type="dxa"/>
-          </w:tcPr>
-          <w:p/>
-        </w:tc>
-      </w:tr>
-      <w:tr>
-        <w:tc>
-          <w:tcPr>
-            <w:tcW w:w="4788" w:type="dxa"/>
-          </w:tcPr>
-          <w:p/>
-        </w:tc>
-        <w:tc>
-          <w:tcPr>
-            <w:tcW w:w="4788" w:type="dxa"/>
-          </w:tcPr>
-          <w:p>
-            <w:r>
-              <w:t>some PID</w:t>
-            </w:r>
-          </w:p>
-        </w:tc>
-      </w:tr>
-      <w:tr>
-        <w:tc>
-          <w:tcPr>
-            <w:tcW w:w="4788" w:type="dxa"/>
-          </w:tcPr>
-          <w:p>
-            <w:proofErr w:type="spellStart"/>
-            <w:r>
-              <w:t>toAdd</w:t>
-            </w:r>
-            <w:proofErr w:type="spellEnd"/>
-          </w:p>
-        </w:tc>
-        <w:tc>
-          <w:tcPr>
-            <w:tcW w:w="4788" w:type="dxa"/>
-          </w:tcPr>
-          <w:p>
-            <w:r>
-              <w:t>{ p : PID | p != p }</w:t>
-            </w:r>
-          </w:p>
-        </w:tc>
-      </w:tr>
-      <w:tr>
-        <w:tc>
-          <w:tcPr>
-            <w:tcW w:w="4788" w:type="dxa"/>
-          </w:tcPr>
-          <w:p>
-            <w:proofErr w:type="spellStart"/>
-            <w:r>
-              <w:t>toDelete</w:t>
-            </w:r>
-            <w:proofErr w:type="spellEnd"/>
-          </w:p>
-        </w:tc>
-        <w:tc>
-          <w:tcPr>
-            <w:tcW w:w="4788" w:type="dxa"/>
-          </w:tcPr>
-          <w:p>
-            <w:r>
-              <w:t>{ p : PID | p != p }</w:t>
-            </w:r>
           </w:p>
         </w:tc>
       </w:tr>

</xml_diff>

<commit_message>
added support for the 'no change' expression
</commit_message>
<xml_diff>
--- a/demos/album/spec.docx
+++ b/demos/album/spec.docx
@@ -15,15 +15,7 @@
         <w:spacing w:line="240" w:lineRule="auto"/>
       </w:pPr>
       <w:r>
-        <w:t xml:space="preserve">This is a </w:t>
-      </w:r>
-      <w:proofErr w:type="spellStart"/>
-      <w:r>
-        <w:t>FineFit</w:t>
-      </w:r>
-      <w:proofErr w:type="spellEnd"/>
-      <w:r>
-        <w:t xml:space="preserve"> specification of a photo album application. The application consists of a client that shows photos in a sequence and a server that stores the photos. We can change the content of the photos in the client but then must synchronize them with the server. Any new photos must be added to the server, and photos that exist in the server but we have asked to delete should be removed from the server. The following specification describes how each operation should behave.</w:t>
+        <w:t>This is a FineFit specification of a photo album application. The application consists of a client that shows photos in a sequence and a server that stores the photos. We can change the content of the photos in the client but then must synchronize them with the server. Any new photos must be added to the server, and photos that exist in the server but we have asked to delete should be removed from the server. The following specification describes how each operation should behave.</w:t>
       </w:r>
     </w:p>
     <w:p>
@@ -142,11 +134,34 @@
             <w:tcW w:w="4788" w:type="dxa"/>
           </w:tcPr>
           <w:p>
-            <w:proofErr w:type="spellStart"/>
-            <w:r>
-              <w:t>seq</w:t>
-            </w:r>
-            <w:proofErr w:type="spellEnd"/>
+            <w:r>
+              <w:t>seq PID</w:t>
+            </w:r>
+          </w:p>
+        </w:tc>
+      </w:tr>
+      <w:tr>
+        <w:tc>
+          <w:tcPr>
+            <w:tcW w:w="4788" w:type="dxa"/>
+          </w:tcPr>
+          <w:p>
+            <w:r>
+              <w:t>toAdd</w:t>
+            </w:r>
+          </w:p>
+        </w:tc>
+        <w:tc>
+          <w:tcPr>
+            <w:tcW w:w="4788" w:type="dxa"/>
+          </w:tcPr>
+          <w:p>
+            <w:r>
+              <w:t>se</w:t>
+            </w:r>
+            <w:r>
+              <w:t>t</w:t>
+            </w:r>
             <w:r>
               <w:t xml:space="preserve"> PID</w:t>
             </w:r>
@@ -159,11 +174,9 @@
             <w:tcW w:w="4788" w:type="dxa"/>
           </w:tcPr>
           <w:p>
-            <w:proofErr w:type="spellStart"/>
-            <w:r>
-              <w:t>toAdd</w:t>
-            </w:r>
-            <w:proofErr w:type="spellEnd"/>
+            <w:r>
+              <w:t>existing</w:t>
+            </w:r>
           </w:p>
         </w:tc>
         <w:tc>
@@ -190,38 +203,8 @@
           </w:tcPr>
           <w:p>
             <w:r>
-              <w:t>existing</w:t>
-            </w:r>
-          </w:p>
-        </w:tc>
-        <w:tc>
-          <w:tcPr>
-            <w:tcW w:w="4788" w:type="dxa"/>
-          </w:tcPr>
-          <w:p>
-            <w:r>
-              <w:t>se</w:t>
-            </w:r>
-            <w:r>
-              <w:t>t</w:t>
-            </w:r>
-            <w:r>
-              <w:t xml:space="preserve"> PID</w:t>
-            </w:r>
-          </w:p>
-        </w:tc>
-      </w:tr>
-      <w:tr>
-        <w:tc>
-          <w:tcPr>
-            <w:tcW w:w="4788" w:type="dxa"/>
-          </w:tcPr>
-          <w:p>
-            <w:proofErr w:type="spellStart"/>
-            <w:r>
               <w:t>toDelete</w:t>
             </w:r>
-            <w:proofErr w:type="spellEnd"/>
           </w:p>
         </w:tc>
         <w:tc>
@@ -323,15 +306,7 @@
           </w:tcPr>
           <w:p>
             <w:r>
-              <w:t xml:space="preserve">album in </w:t>
-            </w:r>
-            <w:proofErr w:type="spellStart"/>
-            <w:r>
-              <w:t>Int</w:t>
-            </w:r>
-            <w:proofErr w:type="spellEnd"/>
-            <w:r>
-              <w:t xml:space="preserve"> lone -&gt; lone PID</w:t>
+              <w:t>album in Int lone -&gt; lone PID</w:t>
             </w:r>
           </w:p>
         </w:tc>
@@ -343,15 +318,7 @@
           </w:tcPr>
           <w:p>
             <w:r>
-              <w:t xml:space="preserve">no </w:t>
-            </w:r>
-            <w:proofErr w:type="spellStart"/>
-            <w:r>
-              <w:t>toAdd</w:t>
-            </w:r>
-            <w:proofErr w:type="spellEnd"/>
-            <w:r>
-              <w:t xml:space="preserve"> &amp; existing</w:t>
+              <w:t>no toAdd &amp; existing</w:t>
             </w:r>
           </w:p>
         </w:tc>
@@ -362,13 +329,8 @@
             <w:tcW w:w="9576" w:type="dxa"/>
           </w:tcPr>
           <w:p>
-            <w:proofErr w:type="spellStart"/>
-            <w:r>
-              <w:t>toDelete</w:t>
-            </w:r>
-            <w:proofErr w:type="spellEnd"/>
-            <w:r>
-              <w:t xml:space="preserve"> in existing</w:t>
+            <w:r>
+              <w:t>toDelete in existing</w:t>
             </w:r>
           </w:p>
         </w:tc>
@@ -380,21 +342,8 @@
           </w:tcPr>
           <w:p>
             <w:r>
-              <w:t xml:space="preserve">no </w:t>
-            </w:r>
-            <w:proofErr w:type="spellStart"/>
-            <w:r>
-              <w:t>toAdd</w:t>
-            </w:r>
-            <w:proofErr w:type="spellEnd"/>
-            <w:r>
-              <w:t xml:space="preserve"> &amp; </w:t>
-            </w:r>
-            <w:proofErr w:type="spellStart"/>
-            <w:r>
-              <w:t>toDelete</w:t>
-            </w:r>
-            <w:proofErr w:type="spellEnd"/>
+              <w:t>no toAdd &amp; toDelete</w:t>
+            </w:r>
           </w:p>
         </w:tc>
       </w:tr>
@@ -451,11 +400,9 @@
             <w:tcW w:w="4788" w:type="dxa"/>
           </w:tcPr>
           <w:p>
-            <w:proofErr w:type="spellStart"/>
             <w:r>
               <w:t>init</w:t>
             </w:r>
-            <w:proofErr w:type="spellEnd"/>
           </w:p>
         </w:tc>
         <w:tc>
@@ -511,11 +458,9 @@
             <w:tcW w:w="4788" w:type="dxa"/>
           </w:tcPr>
           <w:p>
-            <w:proofErr w:type="spellStart"/>
             <w:r>
               <w:t>toAdd</w:t>
             </w:r>
-            <w:proofErr w:type="spellEnd"/>
           </w:p>
         </w:tc>
         <w:tc>
@@ -535,11 +480,9 @@
             <w:tcW w:w="4788" w:type="dxa"/>
           </w:tcPr>
           <w:p>
-            <w:proofErr w:type="spellStart"/>
             <w:r>
               <w:t>toDelete</w:t>
             </w:r>
-            <w:proofErr w:type="spellEnd"/>
           </w:p>
         </w:tc>
         <w:tc>
@@ -578,23 +521,7 @@
     </w:tbl>
     <w:p>
       <w:r>
-        <w:t xml:space="preserve">The operation </w:t>
-      </w:r>
-      <w:proofErr w:type="spellStart"/>
-      <w:r>
-        <w:t>addPhoto</w:t>
-      </w:r>
-      <w:proofErr w:type="spellEnd"/>
-      <w:r>
-        <w:t xml:space="preserve"> appends a photo to the </w:t>
-      </w:r>
-      <w:proofErr w:type="gramStart"/>
-      <w:r>
-        <w:t>album,</w:t>
-      </w:r>
-      <w:proofErr w:type="gramEnd"/>
-      <w:r>
-        <w:t xml:space="preserve"> provided that the photo is not already in the album and that the album has enough space:</w:t>
+        <w:t>The operation addPhoto appends a photo to the album, provided that the photo is not already in the album and that the album has enough space:</w:t>
       </w:r>
     </w:p>
     <w:tbl>
@@ -652,11 +579,9 @@
             <w:tcW w:w="1368" w:type="dxa"/>
           </w:tcPr>
           <w:p>
-            <w:proofErr w:type="spellStart"/>
             <w:r>
               <w:t>addPhoto</w:t>
             </w:r>
-            <w:proofErr w:type="spellEnd"/>
           </w:p>
         </w:tc>
         <w:tc>
@@ -690,19 +615,12 @@
             <w:tcW w:w="1368" w:type="dxa"/>
           </w:tcPr>
           <w:p>
-            <w:proofErr w:type="spellStart"/>
             <w:r>
               <w:t>pid:PID</w:t>
             </w:r>
-            <w:proofErr w:type="spellEnd"/>
-            <w:r>
-              <w:t xml:space="preserve">, </w:t>
-            </w:r>
-            <w:proofErr w:type="spellStart"/>
-            <w:r>
-              <w:t>output_r:Int</w:t>
-            </w:r>
-            <w:proofErr w:type="spellEnd"/>
+            <w:r>
+              <w:t>, output_r:Int</w:t>
+            </w:r>
           </w:p>
         </w:tc>
         <w:tc>
@@ -715,21 +633,114 @@
             </w:r>
           </w:p>
           <w:p>
-            <w:proofErr w:type="spellStart"/>
-            <w:r>
-              <w:t>pid</w:t>
-            </w:r>
-            <w:proofErr w:type="spellEnd"/>
-            <w:r>
-              <w:t xml:space="preserve"> !in </w:t>
-            </w:r>
-            <w:proofErr w:type="spellStart"/>
+            <w:r>
+              <w:t>pid !in toAdd + existing</w:t>
+            </w:r>
+          </w:p>
+        </w:tc>
+        <w:tc>
+          <w:tcPr>
+            <w:tcW w:w="1833" w:type="dxa"/>
+          </w:tcPr>
+          <w:p>
+            <w:r>
+              <w:t>#album &lt; 3 and pid in toDelete</w:t>
+            </w:r>
+          </w:p>
+        </w:tc>
+        <w:tc>
+          <w:tcPr>
+            <w:tcW w:w="1778" w:type="dxa"/>
+          </w:tcPr>
+          <w:p>
+            <w:r>
+              <w:t>pid in album.elems</w:t>
+            </w:r>
+          </w:p>
+        </w:tc>
+        <w:tc>
+          <w:tcPr>
+            <w:tcW w:w="1686" w:type="dxa"/>
+          </w:tcPr>
+          <w:p>
+            <w:r>
+              <w:t>#album = 3</w:t>
+            </w:r>
+          </w:p>
+        </w:tc>
+      </w:tr>
+      <w:tr>
+        <w:tc>
+          <w:tcPr>
+            <w:tcW w:w="1368" w:type="dxa"/>
+          </w:tcPr>
+          <w:p>
+            <w:r>
+              <w:t>album</w:t>
+            </w:r>
+          </w:p>
+        </w:tc>
+        <w:tc>
+          <w:tcPr>
+            <w:tcW w:w="2911" w:type="dxa"/>
+          </w:tcPr>
+          <w:p>
+            <w:r>
+              <w:t>album.add[pid]</w:t>
+            </w:r>
+          </w:p>
+        </w:tc>
+        <w:tc>
+          <w:tcPr>
+            <w:tcW w:w="1833" w:type="dxa"/>
+          </w:tcPr>
+          <w:p>
+            <w:r>
+              <w:t>album.add[pid]</w:t>
+            </w:r>
+          </w:p>
+        </w:tc>
+        <w:tc>
+          <w:tcPr>
+            <w:tcW w:w="1778" w:type="dxa"/>
+          </w:tcPr>
+          <w:p>
+            <w:r>
+              <w:t>=</w:t>
+            </w:r>
+          </w:p>
+        </w:tc>
+        <w:tc>
+          <w:tcPr>
+            <w:tcW w:w="1686" w:type="dxa"/>
+          </w:tcPr>
+          <w:p>
+            <w:r>
+              <w:t>=</w:t>
+            </w:r>
+            <w:bookmarkStart w:id="0" w:name="_GoBack"/>
+            <w:bookmarkEnd w:id="0"/>
+          </w:p>
+        </w:tc>
+      </w:tr>
+      <w:tr>
+        <w:tc>
+          <w:tcPr>
+            <w:tcW w:w="1368" w:type="dxa"/>
+          </w:tcPr>
+          <w:p>
             <w:r>
               <w:t>toAdd</w:t>
             </w:r>
-            <w:proofErr w:type="spellEnd"/>
-            <w:r>
-              <w:t xml:space="preserve"> + existing</w:t>
+          </w:p>
+        </w:tc>
+        <w:tc>
+          <w:tcPr>
+            <w:tcW w:w="2911" w:type="dxa"/>
+          </w:tcPr>
+          <w:p>
+            <w:r>
+              <w:t>toAdd + pid</w:t>
             </w:r>
           </w:p>
         </w:tc>
@@ -739,21 +750,66 @@
           </w:tcPr>
           <w:p>
             <w:r>
-              <w:t xml:space="preserve">#album &lt; 3 and </w:t>
-            </w:r>
-            <w:proofErr w:type="spellStart"/>
-            <w:r>
-              <w:t>pid</w:t>
-            </w:r>
-            <w:proofErr w:type="spellEnd"/>
-            <w:r>
-              <w:t xml:space="preserve"> in </w:t>
-            </w:r>
-            <w:proofErr w:type="spellStart"/>
+              <w:t>toAdd</w:t>
+            </w:r>
+          </w:p>
+        </w:tc>
+        <w:tc>
+          <w:tcPr>
+            <w:tcW w:w="1778" w:type="dxa"/>
+          </w:tcPr>
+          <w:p>
+            <w:r>
+              <w:t>toAdd</w:t>
+            </w:r>
+          </w:p>
+        </w:tc>
+        <w:tc>
+          <w:tcPr>
+            <w:tcW w:w="1686" w:type="dxa"/>
+          </w:tcPr>
+          <w:p>
+            <w:r>
+              <w:t>toAdd</w:t>
+            </w:r>
+          </w:p>
+        </w:tc>
+      </w:tr>
+      <w:tr>
+        <w:tc>
+          <w:tcPr>
+            <w:tcW w:w="1368" w:type="dxa"/>
+          </w:tcPr>
+          <w:p>
             <w:r>
               <w:t>toDelete</w:t>
             </w:r>
-            <w:proofErr w:type="spellEnd"/>
+          </w:p>
+        </w:tc>
+        <w:tc>
+          <w:tcPr>
+            <w:tcW w:w="2911" w:type="dxa"/>
+          </w:tcPr>
+          <w:p>
+            <w:r>
+              <w:t>toDelete</w:t>
+            </w:r>
+          </w:p>
+        </w:tc>
+        <w:tc>
+          <w:tcPr>
+            <w:tcW w:w="1833" w:type="dxa"/>
+          </w:tcPr>
+          <w:p>
+            <w:r>
+              <w:t xml:space="preserve">toDelete </w:t>
+            </w:r>
+            <w:r>
+              <w:t>-</w:t>
+            </w:r>
+            <w:r>
+              <w:t xml:space="preserve"> pid</w:t>
+            </w:r>
           </w:p>
         </w:tc>
         <w:tc>
@@ -761,19 +817,9 @@
             <w:tcW w:w="1778" w:type="dxa"/>
           </w:tcPr>
           <w:p>
-            <w:proofErr w:type="spellStart"/>
-            <w:r>
-              <w:t>pid</w:t>
-            </w:r>
-            <w:proofErr w:type="spellEnd"/>
-            <w:r>
-              <w:t xml:space="preserve"> in </w:t>
-            </w:r>
-            <w:proofErr w:type="spellStart"/>
-            <w:r>
-              <w:t>album.elems</w:t>
-            </w:r>
-            <w:proofErr w:type="spellEnd"/>
+            <w:r>
+              <w:t>toDelete</w:t>
+            </w:r>
           </w:p>
         </w:tc>
         <w:tc>
@@ -782,7 +828,7 @@
           </w:tcPr>
           <w:p>
             <w:r>
-              <w:t>#album = 3</w:t>
+              <w:t>toDelete</w:t>
             </w:r>
           </w:p>
         </w:tc>
@@ -794,234 +840,8 @@
           </w:tcPr>
           <w:p>
             <w:r>
-              <w:t>album</w:t>
-            </w:r>
-          </w:p>
-        </w:tc>
-        <w:tc>
-          <w:tcPr>
-            <w:tcW w:w="2911" w:type="dxa"/>
-          </w:tcPr>
-          <w:p>
-            <w:proofErr w:type="spellStart"/>
-            <w:r>
-              <w:t>album.add</w:t>
-            </w:r>
-            <w:proofErr w:type="spellEnd"/>
-            <w:r>
-              <w:t>[</w:t>
-            </w:r>
-            <w:proofErr w:type="spellStart"/>
-            <w:r>
-              <w:t>pid</w:t>
-            </w:r>
-            <w:proofErr w:type="spellEnd"/>
-            <w:r>
-              <w:t>]</w:t>
-            </w:r>
-          </w:p>
-        </w:tc>
-        <w:tc>
-          <w:tcPr>
-            <w:tcW w:w="1833" w:type="dxa"/>
-          </w:tcPr>
-          <w:p>
-            <w:proofErr w:type="spellStart"/>
-            <w:r>
-              <w:t>album.add</w:t>
-            </w:r>
-            <w:proofErr w:type="spellEnd"/>
-            <w:r>
-              <w:t>[</w:t>
-            </w:r>
-            <w:proofErr w:type="spellStart"/>
-            <w:r>
-              <w:t>pid</w:t>
-            </w:r>
-            <w:proofErr w:type="spellEnd"/>
-            <w:r>
-              <w:t>]</w:t>
-            </w:r>
-          </w:p>
-        </w:tc>
-        <w:tc>
-          <w:tcPr>
-            <w:tcW w:w="1778" w:type="dxa"/>
-          </w:tcPr>
-          <w:p>
-            <w:r>
-              <w:t>album</w:t>
-            </w:r>
-          </w:p>
-        </w:tc>
-        <w:tc>
-          <w:tcPr>
-            <w:tcW w:w="1686" w:type="dxa"/>
-          </w:tcPr>
-          <w:p>
-            <w:r>
-              <w:t>album</w:t>
-            </w:r>
-          </w:p>
-        </w:tc>
-      </w:tr>
-      <w:tr>
-        <w:tc>
-          <w:tcPr>
-            <w:tcW w:w="1368" w:type="dxa"/>
-          </w:tcPr>
-          <w:p>
-            <w:proofErr w:type="spellStart"/>
-            <w:r>
-              <w:t>toAdd</w:t>
-            </w:r>
-            <w:proofErr w:type="spellEnd"/>
-          </w:p>
-        </w:tc>
-        <w:tc>
-          <w:tcPr>
-            <w:tcW w:w="2911" w:type="dxa"/>
-          </w:tcPr>
-          <w:p>
-            <w:proofErr w:type="spellStart"/>
-            <w:r>
-              <w:t>toAdd</w:t>
-            </w:r>
-            <w:proofErr w:type="spellEnd"/>
-            <w:r>
-              <w:t xml:space="preserve"> + </w:t>
-            </w:r>
-            <w:proofErr w:type="spellStart"/>
-            <w:r>
-              <w:t>pid</w:t>
-            </w:r>
-            <w:proofErr w:type="spellEnd"/>
-          </w:p>
-        </w:tc>
-        <w:tc>
-          <w:tcPr>
-            <w:tcW w:w="1833" w:type="dxa"/>
-          </w:tcPr>
-          <w:p>
-            <w:proofErr w:type="spellStart"/>
-            <w:r>
-              <w:t>toAdd</w:t>
-            </w:r>
-            <w:proofErr w:type="spellEnd"/>
-          </w:p>
-        </w:tc>
-        <w:tc>
-          <w:tcPr>
-            <w:tcW w:w="1778" w:type="dxa"/>
-          </w:tcPr>
-          <w:p>
-            <w:proofErr w:type="spellStart"/>
-            <w:r>
-              <w:t>toAdd</w:t>
-            </w:r>
-            <w:proofErr w:type="spellEnd"/>
-          </w:p>
-        </w:tc>
-        <w:tc>
-          <w:tcPr>
-            <w:tcW w:w="1686" w:type="dxa"/>
-          </w:tcPr>
-          <w:p>
-            <w:proofErr w:type="spellStart"/>
-            <w:r>
-              <w:t>toAdd</w:t>
-            </w:r>
-            <w:proofErr w:type="spellEnd"/>
-          </w:p>
-        </w:tc>
-      </w:tr>
-      <w:tr>
-        <w:tc>
-          <w:tcPr>
-            <w:tcW w:w="1368" w:type="dxa"/>
-          </w:tcPr>
-          <w:p>
-            <w:proofErr w:type="spellStart"/>
-            <w:r>
-              <w:t>toDelete</w:t>
-            </w:r>
-            <w:proofErr w:type="spellEnd"/>
-          </w:p>
-        </w:tc>
-        <w:tc>
-          <w:tcPr>
-            <w:tcW w:w="2911" w:type="dxa"/>
-          </w:tcPr>
-          <w:p>
-            <w:proofErr w:type="spellStart"/>
-            <w:r>
-              <w:t>toDelete</w:t>
-            </w:r>
-            <w:proofErr w:type="spellEnd"/>
-          </w:p>
-        </w:tc>
-        <w:tc>
-          <w:tcPr>
-            <w:tcW w:w="1833" w:type="dxa"/>
-          </w:tcPr>
-          <w:p>
-            <w:proofErr w:type="spellStart"/>
-            <w:r>
-              <w:t>toDelete</w:t>
-            </w:r>
-            <w:proofErr w:type="spellEnd"/>
-            <w:r>
-              <w:t xml:space="preserve"> </w:t>
-            </w:r>
-            <w:r>
-              <w:t>-</w:t>
-            </w:r>
-            <w:r>
-              <w:t xml:space="preserve"> </w:t>
-            </w:r>
-            <w:proofErr w:type="spellStart"/>
-            <w:r>
-              <w:t>pid</w:t>
-            </w:r>
-            <w:proofErr w:type="spellEnd"/>
-          </w:p>
-        </w:tc>
-        <w:tc>
-          <w:tcPr>
-            <w:tcW w:w="1778" w:type="dxa"/>
-          </w:tcPr>
-          <w:p>
-            <w:proofErr w:type="spellStart"/>
-            <w:r>
-              <w:t>toDelete</w:t>
-            </w:r>
-            <w:proofErr w:type="spellEnd"/>
-          </w:p>
-        </w:tc>
-        <w:tc>
-          <w:tcPr>
-            <w:tcW w:w="1686" w:type="dxa"/>
-          </w:tcPr>
-          <w:p>
-            <w:proofErr w:type="spellStart"/>
-            <w:r>
-              <w:t>toDelete</w:t>
-            </w:r>
-            <w:proofErr w:type="spellEnd"/>
-          </w:p>
-        </w:tc>
-      </w:tr>
-      <w:tr>
-        <w:tc>
-          <w:tcPr>
-            <w:tcW w:w="1368" w:type="dxa"/>
-          </w:tcPr>
-          <w:p>
-            <w:proofErr w:type="spellStart"/>
-            <w:r>
               <w:t>output_r</w:t>
             </w:r>
-            <w:proofErr w:type="spellEnd"/>
           </w:p>
         </w:tc>
         <w:tc>
@@ -1068,23 +888,7 @@
     </w:tbl>
     <w:p>
       <w:r>
-        <w:t xml:space="preserve">The operation </w:t>
-      </w:r>
-      <w:proofErr w:type="spellStart"/>
-      <w:r>
-        <w:t>removePhoto</w:t>
-      </w:r>
-      <w:proofErr w:type="spellEnd"/>
-      <w:r>
-        <w:t xml:space="preserve"> takes an index into the album sequence and removes the photo from the album. All other photos shift to the right. If the photo is new (and therefore was about to be added to the server) we have to remove it from </w:t>
-      </w:r>
-      <w:proofErr w:type="spellStart"/>
-      <w:r>
-        <w:t>toAdd</w:t>
-      </w:r>
-      <w:proofErr w:type="spellEnd"/>
-      <w:r>
-        <w:t xml:space="preserve"> to ensure it won't be added to the server when we save the album:</w:t>
+        <w:t>The operation removePhoto takes an index into the album sequence and removes the photo from the album. All other photos shift to the right. If the photo is new (and therefore was about to be added to the server) we have to remove it from toAdd to ensure it won't be added to the server when we save the album:</w:t>
       </w:r>
     </w:p>
     <w:tbl>
@@ -1128,11 +932,9 @@
             <w:tcW w:w="2511" w:type="dxa"/>
           </w:tcPr>
           <w:p>
-            <w:proofErr w:type="spellStart"/>
             <w:r>
               <w:t>removePhoto</w:t>
             </w:r>
-            <w:proofErr w:type="spellEnd"/>
           </w:p>
         </w:tc>
         <w:tc>
@@ -1164,35 +966,63 @@
             <w:tcW w:w="2911" w:type="dxa"/>
           </w:tcPr>
           <w:p>
-            <w:proofErr w:type="spellStart"/>
-            <w:r>
-              <w:t>i</w:t>
-            </w:r>
-            <w:proofErr w:type="spellEnd"/>
-            <w:r>
-              <w:t xml:space="preserve"> in </w:t>
-            </w:r>
-            <w:proofErr w:type="spellStart"/>
-            <w:r>
-              <w:t>album.PID</w:t>
-            </w:r>
-            <w:proofErr w:type="spellEnd"/>
-            <w:r>
-              <w:t xml:space="preserve"> and album[</w:t>
-            </w:r>
-            <w:proofErr w:type="spellStart"/>
-            <w:r>
-              <w:t>i</w:t>
-            </w:r>
-            <w:proofErr w:type="spellEnd"/>
-            <w:r>
-              <w:t xml:space="preserve">] in </w:t>
-            </w:r>
-            <w:proofErr w:type="spellStart"/>
+            <w:r>
+              <w:t>i in album.PID and album[i] in toAdd</w:t>
+            </w:r>
+          </w:p>
+        </w:tc>
+        <w:tc>
+          <w:tcPr>
+            <w:tcW w:w="2911" w:type="dxa"/>
+          </w:tcPr>
+          <w:p>
+            <w:r>
+              <w:t>i in album.PID and album[i] in existing</w:t>
+            </w:r>
+          </w:p>
+        </w:tc>
+      </w:tr>
+      <w:tr>
+        <w:tc>
+          <w:tcPr>
+            <w:tcW w:w="2511" w:type="dxa"/>
+          </w:tcPr>
+          <w:p>
+            <w:r>
+              <w:t>album</w:t>
+            </w:r>
+          </w:p>
+        </w:tc>
+        <w:tc>
+          <w:tcPr>
+            <w:tcW w:w="2911" w:type="dxa"/>
+          </w:tcPr>
+          <w:p>
+            <w:r>
+              <w:t>album.delete[i]</w:t>
+            </w:r>
+          </w:p>
+        </w:tc>
+        <w:tc>
+          <w:tcPr>
+            <w:tcW w:w="2911" w:type="dxa"/>
+          </w:tcPr>
+          <w:p>
+            <w:r>
+              <w:t>album.delete[i]</w:t>
+            </w:r>
+          </w:p>
+        </w:tc>
+      </w:tr>
+      <w:tr>
+        <w:tc>
+          <w:tcPr>
+            <w:tcW w:w="2511" w:type="dxa"/>
+          </w:tcPr>
+          <w:p>
             <w:r>
               <w:t>toAdd</w:t>
             </w:r>
-            <w:proofErr w:type="spellEnd"/>
           </w:p>
         </w:tc>
         <w:tc>
@@ -1200,29 +1030,18 @@
             <w:tcW w:w="2911" w:type="dxa"/>
           </w:tcPr>
           <w:p>
-            <w:proofErr w:type="spellStart"/>
-            <w:r>
-              <w:t>i</w:t>
-            </w:r>
-            <w:proofErr w:type="spellEnd"/>
-            <w:r>
-              <w:t xml:space="preserve"> in </w:t>
-            </w:r>
-            <w:proofErr w:type="spellStart"/>
-            <w:r>
-              <w:t>album.PID</w:t>
-            </w:r>
-            <w:proofErr w:type="spellEnd"/>
-            <w:r>
-              <w:t xml:space="preserve"> and album[</w:t>
-            </w:r>
-            <w:proofErr w:type="spellStart"/>
-            <w:r>
-              <w:t>i</w:t>
-            </w:r>
-            <w:proofErr w:type="spellEnd"/>
-            <w:r>
-              <w:t>] in existing</w:t>
+            <w:r>
+              <w:t>toAdd - album[i]</w:t>
+            </w:r>
+          </w:p>
+        </w:tc>
+        <w:tc>
+          <w:tcPr>
+            <w:tcW w:w="2911" w:type="dxa"/>
+          </w:tcPr>
+          <w:p>
+            <w:r>
+              <w:t>toAdd</w:t>
             </w:r>
           </w:p>
         </w:tc>
@@ -1234,7 +1053,7 @@
           </w:tcPr>
           <w:p>
             <w:r>
-              <w:t>album</w:t>
+              <w:t>toDelete</w:t>
             </w:r>
           </w:p>
         </w:tc>
@@ -1243,21 +1062,8 @@
             <w:tcW w:w="2911" w:type="dxa"/>
           </w:tcPr>
           <w:p>
-            <w:proofErr w:type="spellStart"/>
-            <w:r>
-              <w:t>album.delete</w:t>
-            </w:r>
-            <w:proofErr w:type="spellEnd"/>
-            <w:r>
-              <w:t>[</w:t>
-            </w:r>
-            <w:proofErr w:type="spellStart"/>
-            <w:r>
-              <w:t>i</w:t>
-            </w:r>
-            <w:proofErr w:type="spellEnd"/>
-            <w:r>
-              <w:t>]</w:t>
+            <w:r>
+              <w:t>toDelete</w:t>
             </w:r>
           </w:p>
         </w:tc>
@@ -1266,119 +1072,8 @@
             <w:tcW w:w="2911" w:type="dxa"/>
           </w:tcPr>
           <w:p>
-            <w:proofErr w:type="spellStart"/>
-            <w:r>
-              <w:t>album.delete</w:t>
-            </w:r>
-            <w:proofErr w:type="spellEnd"/>
-            <w:r>
-              <w:t>[</w:t>
-            </w:r>
-            <w:proofErr w:type="spellStart"/>
-            <w:r>
-              <w:t>i</w:t>
-            </w:r>
-            <w:proofErr w:type="spellEnd"/>
-            <w:r>
-              <w:t>]</w:t>
-            </w:r>
-          </w:p>
-        </w:tc>
-      </w:tr>
-      <w:tr>
-        <w:tc>
-          <w:tcPr>
-            <w:tcW w:w="2511" w:type="dxa"/>
-          </w:tcPr>
-          <w:p>
-            <w:proofErr w:type="spellStart"/>
-            <w:r>
-              <w:t>toAdd</w:t>
-            </w:r>
-            <w:proofErr w:type="spellEnd"/>
-          </w:p>
-        </w:tc>
-        <w:tc>
-          <w:tcPr>
-            <w:tcW w:w="2911" w:type="dxa"/>
-          </w:tcPr>
-          <w:p>
-            <w:proofErr w:type="spellStart"/>
-            <w:r>
-              <w:t>toAdd</w:t>
-            </w:r>
-            <w:proofErr w:type="spellEnd"/>
-            <w:r>
-              <w:t xml:space="preserve"> - album[</w:t>
-            </w:r>
-            <w:proofErr w:type="spellStart"/>
-            <w:r>
-              <w:t>i</w:t>
-            </w:r>
-            <w:proofErr w:type="spellEnd"/>
-            <w:r>
-              <w:t>]</w:t>
-            </w:r>
-          </w:p>
-        </w:tc>
-        <w:tc>
-          <w:tcPr>
-            <w:tcW w:w="2911" w:type="dxa"/>
-          </w:tcPr>
-          <w:p>
-            <w:proofErr w:type="spellStart"/>
-            <w:r>
-              <w:t>toAdd</w:t>
-            </w:r>
-            <w:proofErr w:type="spellEnd"/>
-          </w:p>
-        </w:tc>
-      </w:tr>
-      <w:tr>
-        <w:tc>
-          <w:tcPr>
-            <w:tcW w:w="2511" w:type="dxa"/>
-          </w:tcPr>
-          <w:p>
-            <w:proofErr w:type="spellStart"/>
-            <w:r>
-              <w:t>toDelete</w:t>
-            </w:r>
-            <w:proofErr w:type="spellEnd"/>
-          </w:p>
-        </w:tc>
-        <w:tc>
-          <w:tcPr>
-            <w:tcW w:w="2911" w:type="dxa"/>
-          </w:tcPr>
-          <w:p>
-            <w:proofErr w:type="spellStart"/>
-            <w:r>
-              <w:t>toDelete</w:t>
-            </w:r>
-            <w:proofErr w:type="spellEnd"/>
-          </w:p>
-        </w:tc>
-        <w:tc>
-          <w:tcPr>
-            <w:tcW w:w="2911" w:type="dxa"/>
-          </w:tcPr>
-          <w:p>
-            <w:proofErr w:type="spellStart"/>
-            <w:r>
-              <w:t>toDelete</w:t>
-            </w:r>
-            <w:proofErr w:type="spellEnd"/>
-            <w:r>
-              <w:t xml:space="preserve"> + album[</w:t>
-            </w:r>
-            <w:proofErr w:type="spellStart"/>
-            <w:r>
-              <w:t>i</w:t>
-            </w:r>
-            <w:proofErr w:type="spellEnd"/>
-            <w:r>
-              <w:t>]</w:t>
+            <w:r>
+              <w:t>toDelete + album[i]</w:t>
             </w:r>
           </w:p>
         </w:tc>
@@ -1459,11 +1154,9 @@
             <w:tcW w:w="4788" w:type="dxa"/>
           </w:tcPr>
           <w:p>
-            <w:proofErr w:type="spellStart"/>
             <w:r>
               <w:t>toAdd</w:t>
             </w:r>
-            <w:proofErr w:type="spellEnd"/>
           </w:p>
         </w:tc>
         <w:tc>
@@ -1483,11 +1176,9 @@
             <w:tcW w:w="4788" w:type="dxa"/>
           </w:tcPr>
           <w:p>
-            <w:proofErr w:type="spellStart"/>
             <w:r>
               <w:t>toDelete</w:t>
             </w:r>
-            <w:proofErr w:type="spellEnd"/>
           </w:p>
         </w:tc>
         <w:tc>
@@ -1498,8 +1189,6 @@
             <w:r>
               <w:t>none</w:t>
             </w:r>
-            <w:bookmarkStart w:id="0" w:name="_GoBack"/>
-            <w:bookmarkEnd w:id="0"/>
           </w:p>
         </w:tc>
       </w:tr>
@@ -1520,21 +1209,8 @@
           </w:tcPr>
           <w:p>
             <w:r>
-              <w:t xml:space="preserve">existing + </w:t>
-            </w:r>
-            <w:proofErr w:type="spellStart"/>
-            <w:r>
-              <w:t>toAdd</w:t>
-            </w:r>
-            <w:proofErr w:type="spellEnd"/>
-            <w:r>
-              <w:t xml:space="preserve"> - </w:t>
-            </w:r>
-            <w:proofErr w:type="spellStart"/>
-            <w:r>
-              <w:t>toDelete</w:t>
-            </w:r>
-            <w:proofErr w:type="spellEnd"/>
+              <w:t>existing + toAdd - toDelete</w:t>
+            </w:r>
           </w:p>
         </w:tc>
       </w:tr>

</xml_diff>

<commit_message>
output variables now end with '!'
</commit_message>
<xml_diff>
--- a/demos/album/spec.docx
+++ b/demos/album/spec.docx
@@ -619,7 +619,13 @@
               <w:t>pid:PID</w:t>
             </w:r>
             <w:r>
-              <w:t>, output_r:Int</w:t>
+              <w:t>, r</w:t>
+            </w:r>
+            <w:r>
+              <w:t>esult!</w:t>
+            </w:r>
+            <w:r>
+              <w:t>:Int</w:t>
             </w:r>
           </w:p>
         </w:tc>
@@ -717,130 +723,136 @@
           <w:p>
             <w:r>
               <w:t>=</w:t>
+            </w:r>
+          </w:p>
+        </w:tc>
+      </w:tr>
+      <w:tr>
+        <w:tc>
+          <w:tcPr>
+            <w:tcW w:w="1368" w:type="dxa"/>
+          </w:tcPr>
+          <w:p>
+            <w:r>
+              <w:t>toAdd</w:t>
+            </w:r>
+          </w:p>
+        </w:tc>
+        <w:tc>
+          <w:tcPr>
+            <w:tcW w:w="2911" w:type="dxa"/>
+          </w:tcPr>
+          <w:p>
+            <w:r>
+              <w:t>toAdd + pid</w:t>
+            </w:r>
+          </w:p>
+        </w:tc>
+        <w:tc>
+          <w:tcPr>
+            <w:tcW w:w="1833" w:type="dxa"/>
+          </w:tcPr>
+          <w:p>
+            <w:r>
+              <w:t>toAdd</w:t>
+            </w:r>
+          </w:p>
+        </w:tc>
+        <w:tc>
+          <w:tcPr>
+            <w:tcW w:w="1778" w:type="dxa"/>
+          </w:tcPr>
+          <w:p>
+            <w:r>
+              <w:t>toAdd</w:t>
+            </w:r>
+          </w:p>
+        </w:tc>
+        <w:tc>
+          <w:tcPr>
+            <w:tcW w:w="1686" w:type="dxa"/>
+          </w:tcPr>
+          <w:p>
+            <w:r>
+              <w:t>toAdd</w:t>
+            </w:r>
+          </w:p>
+        </w:tc>
+      </w:tr>
+      <w:tr>
+        <w:tc>
+          <w:tcPr>
+            <w:tcW w:w="1368" w:type="dxa"/>
+          </w:tcPr>
+          <w:p>
+            <w:r>
+              <w:t>toDelete</w:t>
+            </w:r>
+          </w:p>
+        </w:tc>
+        <w:tc>
+          <w:tcPr>
+            <w:tcW w:w="2911" w:type="dxa"/>
+          </w:tcPr>
+          <w:p>
+            <w:r>
+              <w:t>toDelete</w:t>
+            </w:r>
+          </w:p>
+        </w:tc>
+        <w:tc>
+          <w:tcPr>
+            <w:tcW w:w="1833" w:type="dxa"/>
+          </w:tcPr>
+          <w:p>
+            <w:r>
+              <w:t xml:space="preserve">toDelete </w:t>
+            </w:r>
+            <w:r>
+              <w:t>-</w:t>
+            </w:r>
+            <w:r>
+              <w:t xml:space="preserve"> pid</w:t>
+            </w:r>
+          </w:p>
+        </w:tc>
+        <w:tc>
+          <w:tcPr>
+            <w:tcW w:w="1778" w:type="dxa"/>
+          </w:tcPr>
+          <w:p>
+            <w:r>
+              <w:t>toDelete</w:t>
+            </w:r>
+          </w:p>
+        </w:tc>
+        <w:tc>
+          <w:tcPr>
+            <w:tcW w:w="1686" w:type="dxa"/>
+          </w:tcPr>
+          <w:p>
+            <w:r>
+              <w:t>toDelete</w:t>
+            </w:r>
+          </w:p>
+        </w:tc>
+      </w:tr>
+      <w:tr>
+        <w:tc>
+          <w:tcPr>
+            <w:tcW w:w="1368" w:type="dxa"/>
+          </w:tcPr>
+          <w:p>
+            <w:r>
+              <w:t>r</w:t>
+            </w:r>
+            <w:r>
+              <w:t>esult</w:t>
             </w:r>
             <w:bookmarkStart w:id="0" w:name="_GoBack"/>
             <w:bookmarkEnd w:id="0"/>
-          </w:p>
-        </w:tc>
-      </w:tr>
-      <w:tr>
-        <w:tc>
-          <w:tcPr>
-            <w:tcW w:w="1368" w:type="dxa"/>
-          </w:tcPr>
-          <w:p>
-            <w:r>
-              <w:t>toAdd</w:t>
-            </w:r>
-          </w:p>
-        </w:tc>
-        <w:tc>
-          <w:tcPr>
-            <w:tcW w:w="2911" w:type="dxa"/>
-          </w:tcPr>
-          <w:p>
-            <w:r>
-              <w:t>toAdd + pid</w:t>
-            </w:r>
-          </w:p>
-        </w:tc>
-        <w:tc>
-          <w:tcPr>
-            <w:tcW w:w="1833" w:type="dxa"/>
-          </w:tcPr>
-          <w:p>
-            <w:r>
-              <w:t>toAdd</w:t>
-            </w:r>
-          </w:p>
-        </w:tc>
-        <w:tc>
-          <w:tcPr>
-            <w:tcW w:w="1778" w:type="dxa"/>
-          </w:tcPr>
-          <w:p>
-            <w:r>
-              <w:t>toAdd</w:t>
-            </w:r>
-          </w:p>
-        </w:tc>
-        <w:tc>
-          <w:tcPr>
-            <w:tcW w:w="1686" w:type="dxa"/>
-          </w:tcPr>
-          <w:p>
-            <w:r>
-              <w:t>toAdd</w:t>
-            </w:r>
-          </w:p>
-        </w:tc>
-      </w:tr>
-      <w:tr>
-        <w:tc>
-          <w:tcPr>
-            <w:tcW w:w="1368" w:type="dxa"/>
-          </w:tcPr>
-          <w:p>
-            <w:r>
-              <w:t>toDelete</w:t>
-            </w:r>
-          </w:p>
-        </w:tc>
-        <w:tc>
-          <w:tcPr>
-            <w:tcW w:w="2911" w:type="dxa"/>
-          </w:tcPr>
-          <w:p>
-            <w:r>
-              <w:t>toDelete</w:t>
-            </w:r>
-          </w:p>
-        </w:tc>
-        <w:tc>
-          <w:tcPr>
-            <w:tcW w:w="1833" w:type="dxa"/>
-          </w:tcPr>
-          <w:p>
-            <w:r>
-              <w:t xml:space="preserve">toDelete </w:t>
-            </w:r>
-            <w:r>
-              <w:t>-</w:t>
-            </w:r>
-            <w:r>
-              <w:t xml:space="preserve"> pid</w:t>
-            </w:r>
-          </w:p>
-        </w:tc>
-        <w:tc>
-          <w:tcPr>
-            <w:tcW w:w="1778" w:type="dxa"/>
-          </w:tcPr>
-          <w:p>
-            <w:r>
-              <w:t>toDelete</w:t>
-            </w:r>
-          </w:p>
-        </w:tc>
-        <w:tc>
-          <w:tcPr>
-            <w:tcW w:w="1686" w:type="dxa"/>
-          </w:tcPr>
-          <w:p>
-            <w:r>
-              <w:t>toDelete</w:t>
-            </w:r>
-          </w:p>
-        </w:tc>
-      </w:tr>
-      <w:tr>
-        <w:tc>
-          <w:tcPr>
-            <w:tcW w:w="1368" w:type="dxa"/>
-          </w:tcPr>
-          <w:p>
-            <w:r>
-              <w:t>output_r</w:t>
+            <w:r>
+              <w:t>!</w:t>
             </w:r>
           </w:p>
         </w:tc>

</xml_diff>

<commit_message>
added support for enumerations
</commit_message>
<xml_diff>
--- a/demos/album/spec.docx
+++ b/demos/album/spec.docx
@@ -15,7 +15,15 @@
         <w:spacing w:line="240" w:lineRule="auto"/>
       </w:pPr>
       <w:r>
-        <w:t>This is a FineFit specification of a photo album application. The application consists of a client that shows photos in a sequence and a server that stores the photos. We can change the content of the photos in the client but then must synchronize them with the server. Any new photos must be added to the server, and photos that exist in the server but we have asked to delete should be removed from the server. The following specification describes how each operation should behave.</w:t>
+        <w:t xml:space="preserve">This is a </w:t>
+      </w:r>
+      <w:proofErr w:type="spellStart"/>
+      <w:r>
+        <w:t>FineFit</w:t>
+      </w:r>
+      <w:proofErr w:type="spellEnd"/>
+      <w:r>
+        <w:t xml:space="preserve"> specification of a photo album application. The application consists of a client that shows photos in a sequence and a server that stores the photos. We can change the content of the photos in the client but then must synchronize them with the server. Any new photos must be added to the server, and photos that exist in the server but we have asked to delete should be removed from the server. The following specification describes how each operation should behave.</w:t>
       </w:r>
     </w:p>
     <w:p>
@@ -83,6 +91,83 @@
     </w:tbl>
     <w:p>
       <w:r>
+        <w:t>In addition, we define a report enumeration to support error codes:</w:t>
+      </w:r>
+    </w:p>
+    <w:p/>
+    <w:tbl>
+      <w:tblPr>
+        <w:tblStyle w:val="TableGrid"/>
+        <w:tblW w:w="0" w:type="auto"/>
+        <w:tblLook w:val="04A0" w:firstRow="1" w:lastRow="0" w:firstColumn="1" w:lastColumn="0" w:noHBand="0" w:noVBand="1"/>
+      </w:tblPr>
+      <w:tblGrid>
+        <w:gridCol w:w="9576"/>
+      </w:tblGrid>
+      <w:tr>
+        <w:tc>
+          <w:tcPr>
+            <w:tcW w:w="9576" w:type="dxa"/>
+          </w:tcPr>
+          <w:p>
+            <w:r>
+              <w:t>Enumeration</w:t>
+            </w:r>
+          </w:p>
+        </w:tc>
+      </w:tr>
+      <w:tr>
+        <w:tc>
+          <w:tcPr>
+            <w:tcW w:w="9576" w:type="dxa"/>
+          </w:tcPr>
+          <w:p>
+            <w:r>
+              <w:t>Result</w:t>
+            </w:r>
+          </w:p>
+        </w:tc>
+      </w:tr>
+      <w:tr>
+        <w:tc>
+          <w:tcPr>
+            <w:tcW w:w="9576" w:type="dxa"/>
+          </w:tcPr>
+          <w:p>
+            <w:r>
+              <w:t>OK</w:t>
+            </w:r>
+          </w:p>
+        </w:tc>
+      </w:tr>
+      <w:tr>
+        <w:tc>
+          <w:tcPr>
+            <w:tcW w:w="9576" w:type="dxa"/>
+          </w:tcPr>
+          <w:p>
+            <w:r>
+              <w:t>ALBUM_FULL</w:t>
+            </w:r>
+          </w:p>
+        </w:tc>
+      </w:tr>
+      <w:tr>
+        <w:tc>
+          <w:tcPr>
+            <w:tcW w:w="9576" w:type="dxa"/>
+          </w:tcPr>
+          <w:p>
+            <w:r>
+              <w:t>ALREADY_IN</w:t>
+            </w:r>
+          </w:p>
+        </w:tc>
+      </w:tr>
+    </w:tbl>
+    <w:p/>
+    <w:p>
+      <w:r>
         <w:t>The state space of the application consists of four relations:</w:t>
       </w:r>
     </w:p>
@@ -134,21 +219,28 @@
             <w:tcW w:w="4788" w:type="dxa"/>
           </w:tcPr>
           <w:p>
-            <w:r>
-              <w:t>seq PID</w:t>
-            </w:r>
-          </w:p>
-        </w:tc>
-      </w:tr>
-      <w:tr>
-        <w:tc>
-          <w:tcPr>
-            <w:tcW w:w="4788" w:type="dxa"/>
-          </w:tcPr>
-          <w:p>
+            <w:proofErr w:type="spellStart"/>
+            <w:r>
+              <w:t>seq</w:t>
+            </w:r>
+            <w:proofErr w:type="spellEnd"/>
+            <w:r>
+              <w:t xml:space="preserve"> PID</w:t>
+            </w:r>
+          </w:p>
+        </w:tc>
+      </w:tr>
+      <w:tr>
+        <w:tc>
+          <w:tcPr>
+            <w:tcW w:w="4788" w:type="dxa"/>
+          </w:tcPr>
+          <w:p>
+            <w:proofErr w:type="spellStart"/>
             <w:r>
               <w:t>toAdd</w:t>
             </w:r>
+            <w:proofErr w:type="spellEnd"/>
           </w:p>
         </w:tc>
         <w:tc>
@@ -202,9 +294,11 @@
             <w:tcW w:w="4788" w:type="dxa"/>
           </w:tcPr>
           <w:p>
+            <w:proofErr w:type="spellStart"/>
             <w:r>
               <w:t>toDelete</w:t>
             </w:r>
+            <w:proofErr w:type="spellEnd"/>
           </w:p>
         </w:tc>
         <w:tc>
@@ -275,6 +369,7 @@
         </w:numPr>
       </w:pPr>
       <w:r>
+        <w:lastRenderedPageBreak/>
         <w:t>we do not ask to add a photo and delete it at the same time</w:t>
       </w:r>
     </w:p>
@@ -306,7 +401,15 @@
           </w:tcPr>
           <w:p>
             <w:r>
-              <w:t>album in Int lone -&gt; lone PID</w:t>
+              <w:t xml:space="preserve">album in </w:t>
+            </w:r>
+            <w:proofErr w:type="spellStart"/>
+            <w:r>
+              <w:t>Int</w:t>
+            </w:r>
+            <w:proofErr w:type="spellEnd"/>
+            <w:r>
+              <w:t xml:space="preserve"> lone -&gt; lone PID</w:t>
             </w:r>
           </w:p>
         </w:tc>
@@ -318,7 +421,15 @@
           </w:tcPr>
           <w:p>
             <w:r>
-              <w:t>no toAdd &amp; existing</w:t>
+              <w:t xml:space="preserve">no </w:t>
+            </w:r>
+            <w:proofErr w:type="spellStart"/>
+            <w:r>
+              <w:t>toAdd</w:t>
+            </w:r>
+            <w:proofErr w:type="spellEnd"/>
+            <w:r>
+              <w:t xml:space="preserve"> &amp; existing</w:t>
             </w:r>
           </w:p>
         </w:tc>
@@ -329,8 +440,13 @@
             <w:tcW w:w="9576" w:type="dxa"/>
           </w:tcPr>
           <w:p>
-            <w:r>
-              <w:t>toDelete in existing</w:t>
+            <w:proofErr w:type="spellStart"/>
+            <w:r>
+              <w:t>toDelete</w:t>
+            </w:r>
+            <w:proofErr w:type="spellEnd"/>
+            <w:r>
+              <w:t xml:space="preserve"> in existing</w:t>
             </w:r>
           </w:p>
         </w:tc>
@@ -342,8 +458,21 @@
           </w:tcPr>
           <w:p>
             <w:r>
-              <w:t>no toAdd &amp; toDelete</w:t>
-            </w:r>
+              <w:t xml:space="preserve">no </w:t>
+            </w:r>
+            <w:proofErr w:type="spellStart"/>
+            <w:r>
+              <w:t>toAdd</w:t>
+            </w:r>
+            <w:proofErr w:type="spellEnd"/>
+            <w:r>
+              <w:t xml:space="preserve"> &amp; </w:t>
+            </w:r>
+            <w:proofErr w:type="spellStart"/>
+            <w:r>
+              <w:t>toDelete</w:t>
+            </w:r>
+            <w:proofErr w:type="spellEnd"/>
           </w:p>
         </w:tc>
       </w:tr>
@@ -382,7 +511,6 @@
           </w:tcPr>
           <w:p>
             <w:r>
-              <w:lastRenderedPageBreak/>
               <w:t>Operation</w:t>
             </w:r>
           </w:p>
@@ -400,9 +528,11 @@
             <w:tcW w:w="4788" w:type="dxa"/>
           </w:tcPr>
           <w:p>
+            <w:proofErr w:type="spellStart"/>
             <w:r>
               <w:t>init</w:t>
             </w:r>
+            <w:proofErr w:type="spellEnd"/>
           </w:p>
         </w:tc>
         <w:tc>
@@ -458,9 +588,11 @@
             <w:tcW w:w="4788" w:type="dxa"/>
           </w:tcPr>
           <w:p>
+            <w:proofErr w:type="spellStart"/>
             <w:r>
               <w:t>toAdd</w:t>
             </w:r>
+            <w:proofErr w:type="spellEnd"/>
           </w:p>
         </w:tc>
         <w:tc>
@@ -480,9 +612,11 @@
             <w:tcW w:w="4788" w:type="dxa"/>
           </w:tcPr>
           <w:p>
+            <w:proofErr w:type="spellStart"/>
             <w:r>
               <w:t>toDelete</w:t>
             </w:r>
+            <w:proofErr w:type="spellEnd"/>
           </w:p>
         </w:tc>
         <w:tc>
@@ -521,7 +655,21 @@
     </w:tbl>
     <w:p>
       <w:r>
-        <w:t>The operation addPhoto appends a photo to the album, provided that the photo is not already in the album and that the album has enough space:</w:t>
+        <w:t xml:space="preserve">The operation </w:t>
+      </w:r>
+      <w:proofErr w:type="spellStart"/>
+      <w:r>
+        <w:t>addPhoto</w:t>
+      </w:r>
+      <w:proofErr w:type="spellEnd"/>
+      <w:r>
+        <w:t xml:space="preserve"> appends a photo to the </w:t>
+      </w:r>
+      <w:r>
+        <w:t>album;</w:t>
+      </w:r>
+      <w:r>
+        <w:t xml:space="preserve"> provided that the photo is not already in the album and that the album has enough space:</w:t>
       </w:r>
     </w:p>
     <w:tbl>
@@ -532,10 +680,10 @@
       </w:tblPr>
       <w:tblGrid>
         <w:gridCol w:w="1368"/>
-        <w:gridCol w:w="2911"/>
-        <w:gridCol w:w="1833"/>
-        <w:gridCol w:w="1778"/>
-        <w:gridCol w:w="1686"/>
+        <w:gridCol w:w="2224"/>
+        <w:gridCol w:w="2700"/>
+        <w:gridCol w:w="1800"/>
+        <w:gridCol w:w="1484"/>
       </w:tblGrid>
       <w:tr>
         <w:tc>
@@ -550,25 +698,25 @@
         </w:tc>
         <w:tc>
           <w:tcPr>
-            <w:tcW w:w="2911" w:type="dxa"/>
+            <w:tcW w:w="2224" w:type="dxa"/>
           </w:tcPr>
           <w:p/>
         </w:tc>
         <w:tc>
           <w:tcPr>
-            <w:tcW w:w="1833" w:type="dxa"/>
+            <w:tcW w:w="2700" w:type="dxa"/>
           </w:tcPr>
           <w:p/>
         </w:tc>
         <w:tc>
           <w:tcPr>
-            <w:tcW w:w="1778" w:type="dxa"/>
+            <w:tcW w:w="1800" w:type="dxa"/>
           </w:tcPr>
           <w:p/>
         </w:tc>
         <w:tc>
           <w:tcPr>
-            <w:tcW w:w="1686" w:type="dxa"/>
+            <w:tcW w:w="1484" w:type="dxa"/>
           </w:tcPr>
           <w:p/>
         </w:tc>
@@ -579,32 +727,34 @@
             <w:tcW w:w="1368" w:type="dxa"/>
           </w:tcPr>
           <w:p>
+            <w:proofErr w:type="spellStart"/>
             <w:r>
               <w:t>addPhoto</w:t>
             </w:r>
-          </w:p>
-        </w:tc>
-        <w:tc>
-          <w:tcPr>
-            <w:tcW w:w="2911" w:type="dxa"/>
+            <w:proofErr w:type="spellEnd"/>
+          </w:p>
+        </w:tc>
+        <w:tc>
+          <w:tcPr>
+            <w:tcW w:w="2224" w:type="dxa"/>
           </w:tcPr>
           <w:p/>
         </w:tc>
         <w:tc>
           <w:tcPr>
-            <w:tcW w:w="1833" w:type="dxa"/>
+            <w:tcW w:w="2700" w:type="dxa"/>
           </w:tcPr>
           <w:p/>
         </w:tc>
         <w:tc>
           <w:tcPr>
-            <w:tcW w:w="1778" w:type="dxa"/>
+            <w:tcW w:w="1800" w:type="dxa"/>
           </w:tcPr>
           <w:p/>
         </w:tc>
         <w:tc>
           <w:tcPr>
-            <w:tcW w:w="1686" w:type="dxa"/>
+            <w:tcW w:w="1484" w:type="dxa"/>
           </w:tcPr>
           <w:p/>
         </w:tc>
@@ -613,244 +763,381 @@
         <w:tc>
           <w:tcPr>
             <w:tcW w:w="1368" w:type="dxa"/>
-          </w:tcPr>
-          <w:p>
-            <w:r>
-              <w:t>pid:PID</w:t>
-            </w:r>
-            <w:r>
-              <w:t>, r</w:t>
-            </w:r>
-            <w:r>
-              <w:t>esult!</w:t>
-            </w:r>
-            <w:r>
-              <w:t>:Int</w:t>
-            </w:r>
-          </w:p>
-        </w:tc>
-        <w:tc>
-          <w:tcPr>
-            <w:tcW w:w="2911" w:type="dxa"/>
-          </w:tcPr>
-          <w:p>
-            <w:r>
-              <w:t>#album &lt; 3 and</w:t>
-            </w:r>
-          </w:p>
-          <w:p>
-            <w:r>
-              <w:t>pid !in toAdd + existing</w:t>
-            </w:r>
-          </w:p>
-        </w:tc>
-        <w:tc>
-          <w:tcPr>
-            <w:tcW w:w="1833" w:type="dxa"/>
-          </w:tcPr>
-          <w:p>
-            <w:r>
-              <w:t>#album &lt; 3 and pid in toDelete</w:t>
-            </w:r>
-          </w:p>
-        </w:tc>
-        <w:tc>
-          <w:tcPr>
-            <w:tcW w:w="1778" w:type="dxa"/>
-          </w:tcPr>
-          <w:p>
-            <w:r>
-              <w:t>pid in album.elems</w:t>
-            </w:r>
-          </w:p>
-        </w:tc>
-        <w:tc>
-          <w:tcPr>
-            <w:tcW w:w="1686" w:type="dxa"/>
-          </w:tcPr>
-          <w:p>
-            <w:r>
-              <w:t>#album = 3</w:t>
-            </w:r>
-          </w:p>
-        </w:tc>
-      </w:tr>
-      <w:tr>
-        <w:tc>
-          <w:tcPr>
-            <w:tcW w:w="1368" w:type="dxa"/>
-          </w:tcPr>
-          <w:p>
-            <w:r>
-              <w:t>album</w:t>
-            </w:r>
-          </w:p>
-        </w:tc>
-        <w:tc>
-          <w:tcPr>
-            <w:tcW w:w="2911" w:type="dxa"/>
-          </w:tcPr>
-          <w:p>
-            <w:r>
-              <w:t>album.add[pid]</w:t>
-            </w:r>
-          </w:p>
-        </w:tc>
-        <w:tc>
-          <w:tcPr>
-            <w:tcW w:w="1833" w:type="dxa"/>
-          </w:tcPr>
-          <w:p>
-            <w:r>
-              <w:t>album.add[pid]</w:t>
-            </w:r>
-          </w:p>
-        </w:tc>
-        <w:tc>
-          <w:tcPr>
-            <w:tcW w:w="1778" w:type="dxa"/>
-          </w:tcPr>
-          <w:p>
-            <w:r>
-              <w:t>=</w:t>
-            </w:r>
-          </w:p>
-        </w:tc>
-        <w:tc>
-          <w:tcPr>
-            <w:tcW w:w="1686" w:type="dxa"/>
-          </w:tcPr>
-          <w:p>
-            <w:r>
-              <w:t>=</w:t>
-            </w:r>
-          </w:p>
-        </w:tc>
-      </w:tr>
-      <w:tr>
-        <w:tc>
-          <w:tcPr>
-            <w:tcW w:w="1368" w:type="dxa"/>
-          </w:tcPr>
-          <w:p>
-            <w:r>
-              <w:t>toAdd</w:t>
-            </w:r>
-          </w:p>
-        </w:tc>
-        <w:tc>
-          <w:tcPr>
-            <w:tcW w:w="2911" w:type="dxa"/>
-          </w:tcPr>
-          <w:p>
-            <w:r>
-              <w:t>toAdd + pid</w:t>
-            </w:r>
-          </w:p>
-        </w:tc>
-        <w:tc>
-          <w:tcPr>
-            <w:tcW w:w="1833" w:type="dxa"/>
-          </w:tcPr>
-          <w:p>
-            <w:r>
-              <w:t>toAdd</w:t>
-            </w:r>
-          </w:p>
-        </w:tc>
-        <w:tc>
-          <w:tcPr>
-            <w:tcW w:w="1778" w:type="dxa"/>
-          </w:tcPr>
-          <w:p>
-            <w:r>
-              <w:t>toAdd</w:t>
-            </w:r>
-          </w:p>
-        </w:tc>
-        <w:tc>
-          <w:tcPr>
-            <w:tcW w:w="1686" w:type="dxa"/>
-          </w:tcPr>
-          <w:p>
-            <w:r>
-              <w:t>toAdd</w:t>
-            </w:r>
-          </w:p>
-        </w:tc>
-      </w:tr>
-      <w:tr>
-        <w:tc>
-          <w:tcPr>
-            <w:tcW w:w="1368" w:type="dxa"/>
-          </w:tcPr>
-          <w:p>
-            <w:r>
-              <w:t>toDelete</w:t>
-            </w:r>
-          </w:p>
-        </w:tc>
-        <w:tc>
-          <w:tcPr>
-            <w:tcW w:w="2911" w:type="dxa"/>
-          </w:tcPr>
-          <w:p>
-            <w:r>
-              <w:t>toDelete</w:t>
-            </w:r>
-          </w:p>
-        </w:tc>
-        <w:tc>
-          <w:tcPr>
-            <w:tcW w:w="1833" w:type="dxa"/>
-          </w:tcPr>
-          <w:p>
-            <w:r>
-              <w:t xml:space="preserve">toDelete </w:t>
-            </w:r>
-            <w:r>
-              <w:t>-</w:t>
-            </w:r>
-            <w:r>
-              <w:t xml:space="preserve"> pid</w:t>
-            </w:r>
-          </w:p>
-        </w:tc>
-        <w:tc>
-          <w:tcPr>
-            <w:tcW w:w="1778" w:type="dxa"/>
-          </w:tcPr>
-          <w:p>
-            <w:r>
-              <w:t>toDelete</w:t>
-            </w:r>
-          </w:p>
-        </w:tc>
-        <w:tc>
-          <w:tcPr>
-            <w:tcW w:w="1686" w:type="dxa"/>
-          </w:tcPr>
-          <w:p>
-            <w:r>
-              <w:t>toDelete</w:t>
-            </w:r>
-          </w:p>
-        </w:tc>
-      </w:tr>
-      <w:tr>
-        <w:tc>
-          <w:tcPr>
-            <w:tcW w:w="1368" w:type="dxa"/>
-          </w:tcPr>
-          <w:p>
-            <w:r>
-              <w:t>r</w:t>
-            </w:r>
-            <w:r>
-              <w:t>esult</w:t>
+            <w:vMerge w:val="restart"/>
+          </w:tcPr>
+          <w:p>
+            <w:proofErr w:type="spellStart"/>
+            <w:proofErr w:type="gramStart"/>
+            <w:r>
+              <w:t>pid:</w:t>
+            </w:r>
+            <w:proofErr w:type="gramEnd"/>
+            <w:r>
+              <w:t>PID</w:t>
+            </w:r>
+            <w:proofErr w:type="spellEnd"/>
+            <w:r>
+              <w:t>, result!:Result</w:t>
             </w:r>
             <w:bookmarkStart w:id="0" w:name="_GoBack"/>
             <w:bookmarkEnd w:id="0"/>
+          </w:p>
+        </w:tc>
+        <w:tc>
+          <w:tcPr>
+            <w:tcW w:w="4924" w:type="dxa"/>
+            <w:gridSpan w:val="2"/>
+          </w:tcPr>
+          <w:p>
+            <w:pPr>
+              <w:jc w:val="center"/>
+            </w:pPr>
+            <w:r>
+              <w:t>#album &lt; 3</w:t>
+            </w:r>
+          </w:p>
+        </w:tc>
+        <w:tc>
+          <w:tcPr>
+            <w:tcW w:w="1800" w:type="dxa"/>
+          </w:tcPr>
+          <w:p>
+            <w:proofErr w:type="spellStart"/>
+            <w:r>
+              <w:t>pid</w:t>
+            </w:r>
+            <w:proofErr w:type="spellEnd"/>
+            <w:r>
+              <w:t xml:space="preserve"> in </w:t>
+            </w:r>
+            <w:proofErr w:type="spellStart"/>
+            <w:r>
+              <w:t>album.elems</w:t>
+            </w:r>
+            <w:proofErr w:type="spellEnd"/>
+          </w:p>
+        </w:tc>
+        <w:tc>
+          <w:tcPr>
+            <w:tcW w:w="1484" w:type="dxa"/>
+          </w:tcPr>
+          <w:p>
+            <w:r>
+              <w:t>#album = 3</w:t>
+            </w:r>
+          </w:p>
+        </w:tc>
+      </w:tr>
+      <w:tr>
+        <w:tc>
+          <w:tcPr>
+            <w:tcW w:w="1368" w:type="dxa"/>
+            <w:vMerge/>
+          </w:tcPr>
+          <w:p/>
+        </w:tc>
+        <w:tc>
+          <w:tcPr>
+            <w:tcW w:w="2224" w:type="dxa"/>
+          </w:tcPr>
+          <w:p>
+            <w:proofErr w:type="spellStart"/>
+            <w:r>
+              <w:t>pid</w:t>
+            </w:r>
+            <w:proofErr w:type="spellEnd"/>
+            <w:r>
+              <w:t xml:space="preserve"> !in </w:t>
+            </w:r>
+            <w:proofErr w:type="spellStart"/>
+            <w:r>
+              <w:t>toAdd</w:t>
+            </w:r>
+            <w:proofErr w:type="spellEnd"/>
+            <w:r>
+              <w:t xml:space="preserve"> + existing</w:t>
+            </w:r>
+          </w:p>
+        </w:tc>
+        <w:tc>
+          <w:tcPr>
+            <w:tcW w:w="2700" w:type="dxa"/>
+          </w:tcPr>
+          <w:p>
+            <w:proofErr w:type="spellStart"/>
+            <w:r>
+              <w:t>pid</w:t>
+            </w:r>
+            <w:proofErr w:type="spellEnd"/>
+            <w:r>
+              <w:t xml:space="preserve"> in </w:t>
+            </w:r>
+            <w:proofErr w:type="spellStart"/>
+            <w:r>
+              <w:t>toDelete</w:t>
+            </w:r>
+            <w:proofErr w:type="spellEnd"/>
+          </w:p>
+        </w:tc>
+        <w:tc>
+          <w:tcPr>
+            <w:tcW w:w="1800" w:type="dxa"/>
+          </w:tcPr>
+          <w:p>
+            <w:r>
+              <w:t>true</w:t>
+            </w:r>
+          </w:p>
+        </w:tc>
+        <w:tc>
+          <w:tcPr>
+            <w:tcW w:w="1484" w:type="dxa"/>
+          </w:tcPr>
+          <w:p>
+            <w:r>
+              <w:t>true</w:t>
+            </w:r>
+          </w:p>
+        </w:tc>
+      </w:tr>
+      <w:tr>
+        <w:tc>
+          <w:tcPr>
+            <w:tcW w:w="1368" w:type="dxa"/>
+          </w:tcPr>
+          <w:p>
+            <w:r>
+              <w:t>album</w:t>
+            </w:r>
+          </w:p>
+        </w:tc>
+        <w:tc>
+          <w:tcPr>
+            <w:tcW w:w="2224" w:type="dxa"/>
+          </w:tcPr>
+          <w:p>
+            <w:proofErr w:type="spellStart"/>
+            <w:r>
+              <w:t>album.add</w:t>
+            </w:r>
+            <w:proofErr w:type="spellEnd"/>
+            <w:r>
+              <w:t>[</w:t>
+            </w:r>
+            <w:proofErr w:type="spellStart"/>
+            <w:r>
+              <w:t>pid</w:t>
+            </w:r>
+            <w:proofErr w:type="spellEnd"/>
+            <w:r>
+              <w:t>]</w:t>
+            </w:r>
+          </w:p>
+        </w:tc>
+        <w:tc>
+          <w:tcPr>
+            <w:tcW w:w="2700" w:type="dxa"/>
+          </w:tcPr>
+          <w:p>
+            <w:proofErr w:type="spellStart"/>
+            <w:r>
+              <w:t>album.add</w:t>
+            </w:r>
+            <w:proofErr w:type="spellEnd"/>
+            <w:r>
+              <w:t>[</w:t>
+            </w:r>
+            <w:proofErr w:type="spellStart"/>
+            <w:r>
+              <w:t>pid</w:t>
+            </w:r>
+            <w:proofErr w:type="spellEnd"/>
+            <w:r>
+              <w:t>]</w:t>
+            </w:r>
+          </w:p>
+        </w:tc>
+        <w:tc>
+          <w:tcPr>
+            <w:tcW w:w="1800" w:type="dxa"/>
+          </w:tcPr>
+          <w:p>
+            <w:r>
+              <w:t>=</w:t>
+            </w:r>
+          </w:p>
+        </w:tc>
+        <w:tc>
+          <w:tcPr>
+            <w:tcW w:w="1484" w:type="dxa"/>
+          </w:tcPr>
+          <w:p>
+            <w:r>
+              <w:t>=</w:t>
+            </w:r>
+          </w:p>
+        </w:tc>
+      </w:tr>
+      <w:tr>
+        <w:tc>
+          <w:tcPr>
+            <w:tcW w:w="1368" w:type="dxa"/>
+          </w:tcPr>
+          <w:p>
+            <w:proofErr w:type="spellStart"/>
+            <w:r>
+              <w:t>toAdd</w:t>
+            </w:r>
+            <w:proofErr w:type="spellEnd"/>
+          </w:p>
+        </w:tc>
+        <w:tc>
+          <w:tcPr>
+            <w:tcW w:w="2224" w:type="dxa"/>
+          </w:tcPr>
+          <w:p>
+            <w:proofErr w:type="spellStart"/>
+            <w:r>
+              <w:t>toAdd</w:t>
+            </w:r>
+            <w:proofErr w:type="spellEnd"/>
+            <w:r>
+              <w:t xml:space="preserve"> + </w:t>
+            </w:r>
+            <w:proofErr w:type="spellStart"/>
+            <w:r>
+              <w:t>pid</w:t>
+            </w:r>
+            <w:proofErr w:type="spellEnd"/>
+          </w:p>
+        </w:tc>
+        <w:tc>
+          <w:tcPr>
+            <w:tcW w:w="2700" w:type="dxa"/>
+          </w:tcPr>
+          <w:p>
+            <w:proofErr w:type="spellStart"/>
+            <w:r>
+              <w:t>toAdd</w:t>
+            </w:r>
+            <w:proofErr w:type="spellEnd"/>
+          </w:p>
+        </w:tc>
+        <w:tc>
+          <w:tcPr>
+            <w:tcW w:w="1800" w:type="dxa"/>
+          </w:tcPr>
+          <w:p>
+            <w:proofErr w:type="spellStart"/>
+            <w:r>
+              <w:t>toAdd</w:t>
+            </w:r>
+            <w:proofErr w:type="spellEnd"/>
+          </w:p>
+        </w:tc>
+        <w:tc>
+          <w:tcPr>
+            <w:tcW w:w="1484" w:type="dxa"/>
+          </w:tcPr>
+          <w:p>
+            <w:proofErr w:type="spellStart"/>
+            <w:r>
+              <w:t>toAdd</w:t>
+            </w:r>
+            <w:proofErr w:type="spellEnd"/>
+          </w:p>
+        </w:tc>
+      </w:tr>
+      <w:tr>
+        <w:tc>
+          <w:tcPr>
+            <w:tcW w:w="1368" w:type="dxa"/>
+          </w:tcPr>
+          <w:p>
+            <w:proofErr w:type="spellStart"/>
+            <w:r>
+              <w:t>toDelete</w:t>
+            </w:r>
+            <w:proofErr w:type="spellEnd"/>
+          </w:p>
+        </w:tc>
+        <w:tc>
+          <w:tcPr>
+            <w:tcW w:w="2224" w:type="dxa"/>
+          </w:tcPr>
+          <w:p>
+            <w:proofErr w:type="spellStart"/>
+            <w:r>
+              <w:t>toDelete</w:t>
+            </w:r>
+            <w:proofErr w:type="spellEnd"/>
+          </w:p>
+        </w:tc>
+        <w:tc>
+          <w:tcPr>
+            <w:tcW w:w="2700" w:type="dxa"/>
+          </w:tcPr>
+          <w:p>
+            <w:proofErr w:type="spellStart"/>
+            <w:r>
+              <w:t>toDelete</w:t>
+            </w:r>
+            <w:proofErr w:type="spellEnd"/>
+            <w:r>
+              <w:t xml:space="preserve"> </w:t>
+            </w:r>
+            <w:r>
+              <w:t>-</w:t>
+            </w:r>
+            <w:r>
+              <w:t xml:space="preserve"> </w:t>
+            </w:r>
+            <w:proofErr w:type="spellStart"/>
+            <w:r>
+              <w:t>pid</w:t>
+            </w:r>
+            <w:proofErr w:type="spellEnd"/>
+          </w:p>
+        </w:tc>
+        <w:tc>
+          <w:tcPr>
+            <w:tcW w:w="1800" w:type="dxa"/>
+          </w:tcPr>
+          <w:p>
+            <w:proofErr w:type="spellStart"/>
+            <w:r>
+              <w:t>toDelete</w:t>
+            </w:r>
+            <w:proofErr w:type="spellEnd"/>
+          </w:p>
+        </w:tc>
+        <w:tc>
+          <w:tcPr>
+            <w:tcW w:w="1484" w:type="dxa"/>
+          </w:tcPr>
+          <w:p>
+            <w:proofErr w:type="spellStart"/>
+            <w:r>
+              <w:t>toDelete</w:t>
+            </w:r>
+            <w:proofErr w:type="spellEnd"/>
+          </w:p>
+        </w:tc>
+      </w:tr>
+      <w:tr>
+        <w:tc>
+          <w:tcPr>
+            <w:tcW w:w="1368" w:type="dxa"/>
+          </w:tcPr>
+          <w:p>
+            <w:proofErr w:type="gramStart"/>
+            <w:r>
+              <w:t>r</w:t>
+            </w:r>
+            <w:r>
+              <w:t>esult</w:t>
+            </w:r>
+            <w:proofErr w:type="gramEnd"/>
             <w:r>
               <w:t>!</w:t>
             </w:r>
@@ -858,41 +1145,41 @@
         </w:tc>
         <w:tc>
           <w:tcPr>
-            <w:tcW w:w="2911" w:type="dxa"/>
-          </w:tcPr>
-          <w:p>
-            <w:r>
-              <w:t>1</w:t>
-            </w:r>
-          </w:p>
-        </w:tc>
-        <w:tc>
-          <w:tcPr>
-            <w:tcW w:w="1833" w:type="dxa"/>
-          </w:tcPr>
-          <w:p>
-            <w:r>
-              <w:t>0</w:t>
-            </w:r>
-          </w:p>
-        </w:tc>
-        <w:tc>
-          <w:tcPr>
-            <w:tcW w:w="1778" w:type="dxa"/>
-          </w:tcPr>
-          <w:p>
-            <w:r>
-              <w:t>0</w:t>
-            </w:r>
-          </w:p>
-        </w:tc>
-        <w:tc>
-          <w:tcPr>
-            <w:tcW w:w="1686" w:type="dxa"/>
-          </w:tcPr>
-          <w:p>
-            <w:r>
-              <w:t>0</w:t>
+            <w:tcW w:w="2224" w:type="dxa"/>
+          </w:tcPr>
+          <w:p>
+            <w:r>
+              <w:t>OK</w:t>
+            </w:r>
+          </w:p>
+        </w:tc>
+        <w:tc>
+          <w:tcPr>
+            <w:tcW w:w="2700" w:type="dxa"/>
+          </w:tcPr>
+          <w:p>
+            <w:r>
+              <w:t>OK</w:t>
+            </w:r>
+          </w:p>
+        </w:tc>
+        <w:tc>
+          <w:tcPr>
+            <w:tcW w:w="1800" w:type="dxa"/>
+          </w:tcPr>
+          <w:p>
+            <w:r>
+              <w:t>ALREADY_IN</w:t>
+            </w:r>
+          </w:p>
+        </w:tc>
+        <w:tc>
+          <w:tcPr>
+            <w:tcW w:w="1484" w:type="dxa"/>
+          </w:tcPr>
+          <w:p>
+            <w:r>
+              <w:t>ALBUM_FULL</w:t>
             </w:r>
           </w:p>
         </w:tc>
@@ -900,7 +1187,23 @@
     </w:tbl>
     <w:p>
       <w:r>
-        <w:t>The operation removePhoto takes an index into the album sequence and removes the photo from the album. All other photos shift to the right. If the photo is new (and therefore was about to be added to the server) we have to remove it from toAdd to ensure it won't be added to the server when we save the album:</w:t>
+        <w:t xml:space="preserve">The operation </w:t>
+      </w:r>
+      <w:proofErr w:type="spellStart"/>
+      <w:r>
+        <w:t>removePhoto</w:t>
+      </w:r>
+      <w:proofErr w:type="spellEnd"/>
+      <w:r>
+        <w:t xml:space="preserve"> takes an index into the album sequence and removes the photo from the album. All other photos shift to the right. If the photo is new (and therefore was about to be added to the server) we have to remove it from </w:t>
+      </w:r>
+      <w:proofErr w:type="spellStart"/>
+      <w:r>
+        <w:t>toAdd</w:t>
+      </w:r>
+      <w:proofErr w:type="spellEnd"/>
+      <w:r>
+        <w:t xml:space="preserve"> to ensure it won't be added to the server when we save the album:</w:t>
       </w:r>
     </w:p>
     <w:tbl>
@@ -912,7 +1215,7 @@
       <w:tblGrid>
         <w:gridCol w:w="2511"/>
         <w:gridCol w:w="2911"/>
-        <w:gridCol w:w="2911"/>
+        <w:gridCol w:w="4110"/>
       </w:tblGrid>
       <w:tr>
         <w:tc>
@@ -933,33 +1236,180 @@
         </w:tc>
         <w:tc>
           <w:tcPr>
+            <w:tcW w:w="4110" w:type="dxa"/>
+          </w:tcPr>
+          <w:p/>
+        </w:tc>
+      </w:tr>
+      <w:tr>
+        <w:tc>
+          <w:tcPr>
+            <w:tcW w:w="2511" w:type="dxa"/>
+          </w:tcPr>
+          <w:p>
+            <w:proofErr w:type="spellStart"/>
+            <w:r>
+              <w:t>removePhoto</w:t>
+            </w:r>
+            <w:proofErr w:type="spellEnd"/>
+          </w:p>
+        </w:tc>
+        <w:tc>
+          <w:tcPr>
             <w:tcW w:w="2911" w:type="dxa"/>
           </w:tcPr>
           <w:p/>
         </w:tc>
+        <w:tc>
+          <w:tcPr>
+            <w:tcW w:w="4110" w:type="dxa"/>
+          </w:tcPr>
+          <w:p/>
+        </w:tc>
       </w:tr>
       <w:tr>
         <w:tc>
           <w:tcPr>
             <w:tcW w:w="2511" w:type="dxa"/>
-          </w:tcPr>
-          <w:p>
-            <w:r>
-              <w:t>removePhoto</w:t>
-            </w:r>
-          </w:p>
+            <w:vMerge w:val="restart"/>
+          </w:tcPr>
+          <w:p>
+            <w:r>
+              <w:t>i:Int</w:t>
+            </w:r>
+          </w:p>
+        </w:tc>
+        <w:tc>
+          <w:tcPr>
+            <w:tcW w:w="7021" w:type="dxa"/>
+            <w:gridSpan w:val="2"/>
+          </w:tcPr>
+          <w:p>
+            <w:pPr>
+              <w:jc w:val="center"/>
+            </w:pPr>
+            <w:proofErr w:type="spellStart"/>
+            <w:r>
+              <w:t>i</w:t>
+            </w:r>
+            <w:proofErr w:type="spellEnd"/>
+            <w:r>
+              <w:t xml:space="preserve"> in </w:t>
+            </w:r>
+            <w:proofErr w:type="spellStart"/>
+            <w:r>
+              <w:t>album.PID</w:t>
+            </w:r>
+            <w:proofErr w:type="spellEnd"/>
+          </w:p>
+        </w:tc>
+      </w:tr>
+      <w:tr>
+        <w:tc>
+          <w:tcPr>
+            <w:tcW w:w="2511" w:type="dxa"/>
+            <w:vMerge/>
+          </w:tcPr>
+          <w:p/>
         </w:tc>
         <w:tc>
           <w:tcPr>
             <w:tcW w:w="2911" w:type="dxa"/>
           </w:tcPr>
-          <w:p/>
+          <w:p>
+            <w:r>
+              <w:t>album[</w:t>
+            </w:r>
+            <w:proofErr w:type="spellStart"/>
+            <w:r>
+              <w:t>i</w:t>
+            </w:r>
+            <w:proofErr w:type="spellEnd"/>
+            <w:r>
+              <w:t xml:space="preserve">] in </w:t>
+            </w:r>
+            <w:proofErr w:type="spellStart"/>
+            <w:r>
+              <w:t>toAdd</w:t>
+            </w:r>
+            <w:proofErr w:type="spellEnd"/>
+          </w:p>
+        </w:tc>
+        <w:tc>
+          <w:tcPr>
+            <w:tcW w:w="4110" w:type="dxa"/>
+          </w:tcPr>
+          <w:p>
+            <w:r>
+              <w:t>album[</w:t>
+            </w:r>
+            <w:proofErr w:type="spellStart"/>
+            <w:r>
+              <w:t>i</w:t>
+            </w:r>
+            <w:proofErr w:type="spellEnd"/>
+            <w:r>
+              <w:t>] in existing</w:t>
+            </w:r>
+          </w:p>
+        </w:tc>
+      </w:tr>
+      <w:tr>
+        <w:tc>
+          <w:tcPr>
+            <w:tcW w:w="2511" w:type="dxa"/>
+          </w:tcPr>
+          <w:p>
+            <w:r>
+              <w:t>album</w:t>
+            </w:r>
+          </w:p>
         </w:tc>
         <w:tc>
           <w:tcPr>
             <w:tcW w:w="2911" w:type="dxa"/>
           </w:tcPr>
-          <w:p/>
+          <w:p>
+            <w:proofErr w:type="spellStart"/>
+            <w:r>
+              <w:t>album.delete</w:t>
+            </w:r>
+            <w:proofErr w:type="spellEnd"/>
+            <w:r>
+              <w:t>[</w:t>
+            </w:r>
+            <w:proofErr w:type="spellStart"/>
+            <w:r>
+              <w:t>i</w:t>
+            </w:r>
+            <w:proofErr w:type="spellEnd"/>
+            <w:r>
+              <w:t>]</w:t>
+            </w:r>
+          </w:p>
+        </w:tc>
+        <w:tc>
+          <w:tcPr>
+            <w:tcW w:w="4110" w:type="dxa"/>
+          </w:tcPr>
+          <w:p>
+            <w:proofErr w:type="spellStart"/>
+            <w:r>
+              <w:t>album.delete</w:t>
+            </w:r>
+            <w:proofErr w:type="spellEnd"/>
+            <w:r>
+              <w:t>[</w:t>
+            </w:r>
+            <w:proofErr w:type="spellStart"/>
+            <w:r>
+              <w:t>i</w:t>
+            </w:r>
+            <w:proofErr w:type="spellEnd"/>
+            <w:r>
+              <w:t>]</w:t>
+            </w:r>
+          </w:p>
         </w:tc>
       </w:tr>
       <w:tr>
@@ -968,9 +1418,11 @@
             <w:tcW w:w="2511" w:type="dxa"/>
           </w:tcPr>
           <w:p>
-            <w:r>
-              <w:t>i:Int</w:t>
-            </w:r>
+            <w:proofErr w:type="spellStart"/>
+            <w:r>
+              <w:t>toAdd</w:t>
+            </w:r>
+            <w:proofErr w:type="spellEnd"/>
           </w:p>
         </w:tc>
         <w:tc>
@@ -978,9 +1430,48 @@
             <w:tcW w:w="2911" w:type="dxa"/>
           </w:tcPr>
           <w:p>
-            <w:r>
-              <w:t>i in album.PID and album[i] in toAdd</w:t>
-            </w:r>
+            <w:proofErr w:type="spellStart"/>
+            <w:r>
+              <w:t>toAdd</w:t>
+            </w:r>
+            <w:proofErr w:type="spellEnd"/>
+            <w:r>
+              <w:t xml:space="preserve"> - album[</w:t>
+            </w:r>
+            <w:proofErr w:type="spellStart"/>
+            <w:r>
+              <w:t>i</w:t>
+            </w:r>
+            <w:proofErr w:type="spellEnd"/>
+            <w:r>
+              <w:t>]</w:t>
+            </w:r>
+          </w:p>
+        </w:tc>
+        <w:tc>
+          <w:tcPr>
+            <w:tcW w:w="4110" w:type="dxa"/>
+          </w:tcPr>
+          <w:p>
+            <w:proofErr w:type="spellStart"/>
+            <w:r>
+              <w:t>toAdd</w:t>
+            </w:r>
+            <w:proofErr w:type="spellEnd"/>
+          </w:p>
+        </w:tc>
+      </w:tr>
+      <w:tr>
+        <w:tc>
+          <w:tcPr>
+            <w:tcW w:w="2511" w:type="dxa"/>
+          </w:tcPr>
+          <w:p>
+            <w:proofErr w:type="spellStart"/>
+            <w:r>
+              <w:t>toDelete</w:t>
+            </w:r>
+            <w:proofErr w:type="spellEnd"/>
           </w:p>
         </w:tc>
         <w:tc>
@@ -988,104 +1479,33 @@
             <w:tcW w:w="2911" w:type="dxa"/>
           </w:tcPr>
           <w:p>
-            <w:r>
-              <w:t>i in album.PID and album[i] in existing</w:t>
-            </w:r>
-          </w:p>
-        </w:tc>
-      </w:tr>
-      <w:tr>
-        <w:tc>
-          <w:tcPr>
-            <w:tcW w:w="2511" w:type="dxa"/>
-          </w:tcPr>
-          <w:p>
-            <w:r>
-              <w:t>album</w:t>
-            </w:r>
-          </w:p>
-        </w:tc>
-        <w:tc>
-          <w:tcPr>
-            <w:tcW w:w="2911" w:type="dxa"/>
-          </w:tcPr>
-          <w:p>
-            <w:r>
-              <w:t>album.delete[i]</w:t>
-            </w:r>
-          </w:p>
-        </w:tc>
-        <w:tc>
-          <w:tcPr>
-            <w:tcW w:w="2911" w:type="dxa"/>
-          </w:tcPr>
-          <w:p>
-            <w:r>
-              <w:t>album.delete[i]</w:t>
-            </w:r>
-          </w:p>
-        </w:tc>
-      </w:tr>
-      <w:tr>
-        <w:tc>
-          <w:tcPr>
-            <w:tcW w:w="2511" w:type="dxa"/>
-          </w:tcPr>
-          <w:p>
-            <w:r>
-              <w:t>toAdd</w:t>
-            </w:r>
-          </w:p>
-        </w:tc>
-        <w:tc>
-          <w:tcPr>
-            <w:tcW w:w="2911" w:type="dxa"/>
-          </w:tcPr>
-          <w:p>
-            <w:r>
-              <w:t>toAdd - album[i]</w:t>
-            </w:r>
-          </w:p>
-        </w:tc>
-        <w:tc>
-          <w:tcPr>
-            <w:tcW w:w="2911" w:type="dxa"/>
-          </w:tcPr>
-          <w:p>
-            <w:r>
-              <w:t>toAdd</w:t>
-            </w:r>
-          </w:p>
-        </w:tc>
-      </w:tr>
-      <w:tr>
-        <w:tc>
-          <w:tcPr>
-            <w:tcW w:w="2511" w:type="dxa"/>
-          </w:tcPr>
-          <w:p>
+            <w:proofErr w:type="spellStart"/>
             <w:r>
               <w:t>toDelete</w:t>
             </w:r>
-          </w:p>
-        </w:tc>
-        <w:tc>
-          <w:tcPr>
-            <w:tcW w:w="2911" w:type="dxa"/>
-          </w:tcPr>
-          <w:p>
+            <w:proofErr w:type="spellEnd"/>
+          </w:p>
+        </w:tc>
+        <w:tc>
+          <w:tcPr>
+            <w:tcW w:w="4110" w:type="dxa"/>
+          </w:tcPr>
+          <w:p>
+            <w:proofErr w:type="spellStart"/>
             <w:r>
               <w:t>toDelete</w:t>
             </w:r>
-          </w:p>
-        </w:tc>
-        <w:tc>
-          <w:tcPr>
-            <w:tcW w:w="2911" w:type="dxa"/>
-          </w:tcPr>
-          <w:p>
-            <w:r>
-              <w:t>toDelete + album[i]</w:t>
+            <w:proofErr w:type="spellEnd"/>
+            <w:r>
+              <w:t xml:space="preserve"> + album[</w:t>
+            </w:r>
+            <w:proofErr w:type="spellStart"/>
+            <w:r>
+              <w:t>i</w:t>
+            </w:r>
+            <w:proofErr w:type="spellEnd"/>
+            <w:r>
+              <w:t>]</w:t>
             </w:r>
           </w:p>
         </w:tc>
@@ -1166,9 +1586,11 @@
             <w:tcW w:w="4788" w:type="dxa"/>
           </w:tcPr>
           <w:p>
+            <w:proofErr w:type="spellStart"/>
             <w:r>
               <w:t>toAdd</w:t>
             </w:r>
+            <w:proofErr w:type="spellEnd"/>
           </w:p>
         </w:tc>
         <w:tc>
@@ -1188,9 +1610,11 @@
             <w:tcW w:w="4788" w:type="dxa"/>
           </w:tcPr>
           <w:p>
+            <w:proofErr w:type="spellStart"/>
             <w:r>
               <w:t>toDelete</w:t>
             </w:r>
+            <w:proofErr w:type="spellEnd"/>
           </w:p>
         </w:tc>
         <w:tc>
@@ -1221,8 +1645,21 @@
           </w:tcPr>
           <w:p>
             <w:r>
-              <w:t>existing + toAdd - toDelete</w:t>
-            </w:r>
+              <w:t xml:space="preserve">existing + </w:t>
+            </w:r>
+            <w:proofErr w:type="spellStart"/>
+            <w:r>
+              <w:t>toAdd</w:t>
+            </w:r>
+            <w:proofErr w:type="spellEnd"/>
+            <w:r>
+              <w:t xml:space="preserve"> - </w:t>
+            </w:r>
+            <w:proofErr w:type="spellStart"/>
+            <w:r>
+              <w:t>toDelete</w:t>
+            </w:r>
+            <w:proofErr w:type="spellEnd"/>
           </w:p>
         </w:tc>
       </w:tr>

</xml_diff>

<commit_message>
changed code to work with new sut package
</commit_message>
<xml_diff>
--- a/demos/album/spec.docx
+++ b/demos/album/spec.docx
@@ -767,20 +767,13 @@
           </w:tcPr>
           <w:p>
             <w:proofErr w:type="spellStart"/>
-            <w:proofErr w:type="gramStart"/>
-            <w:r>
-              <w:t>pid:</w:t>
-            </w:r>
-            <w:proofErr w:type="gramEnd"/>
-            <w:r>
-              <w:t>PID</w:t>
+            <w:r>
+              <w:t>pid:PID</w:t>
             </w:r>
             <w:proofErr w:type="spellEnd"/>
             <w:r>
               <w:t>, result!:Result</w:t>
             </w:r>
-            <w:bookmarkStart w:id="0" w:name="_GoBack"/>
-            <w:bookmarkEnd w:id="0"/>
           </w:p>
         </w:tc>
         <w:tc>
@@ -1515,6 +1508,11 @@
       <w:r>
         <w:t>The operation save sends all the newly added photos to the server and removes from the server all the old photos that we have asked to remove:</w:t>
       </w:r>
+      <w:r>
+        <w:t xml:space="preserve"> </w:t>
+      </w:r>
+      <w:bookmarkStart w:id="0" w:name="_GoBack"/>
+      <w:bookmarkEnd w:id="0"/>
     </w:p>
     <w:tbl>
       <w:tblPr>

</xml_diff>